<commit_message>
Added hyperlink style and period after header 1.
</commit_message>
<xml_diff>
--- a/word_basin_report_template_style.docx
+++ b/word_basin_report_template_style.docx
@@ -33,8 +33,6 @@
       <w:r>
         <w:t>Date: Month YYYY: Arial 12pt Bold</w:t>
       </w:r>
-      <w:bookmarkStart w:id="0" w:name="_GoBack"/>
-      <w:bookmarkEnd w:id="0"/>
     </w:p>
     <w:sdt>
       <w:sdtPr>
@@ -71,7 +69,6 @@
               <w:rFonts w:asciiTheme="minorHAnsi" w:eastAsiaTheme="minorEastAsia" w:hAnsiTheme="minorHAnsi"/>
               <w:noProof/>
               <w:szCs w:val="22"/>
-              <w:lang w:val="en-ZW" w:eastAsia="en-ZW"/>
             </w:rPr>
           </w:pPr>
           <w:r>
@@ -83,20 +80,19 @@
           <w:r>
             <w:fldChar w:fldCharType="separate"/>
           </w:r>
-          <w:hyperlink w:anchor="_Toc513583828" w:history="1">
+          <w:hyperlink w:anchor="_Toc522521690" w:history="1">
             <w:r>
               <w:rPr>
                 <w:rStyle w:val="Hyperlink"/>
                 <w:noProof/>
               </w:rPr>
-              <w:t>1</w:t>
+              <w:t>1.</w:t>
             </w:r>
             <w:r>
               <w:rPr>
                 <w:rFonts w:asciiTheme="minorHAnsi" w:eastAsiaTheme="minorEastAsia" w:hAnsiTheme="minorHAnsi"/>
                 <w:noProof/>
                 <w:szCs w:val="22"/>
-                <w:lang w:val="en-ZW" w:eastAsia="en-ZW"/>
               </w:rPr>
               <w:tab/>
             </w:r>
@@ -126,7 +122,7 @@
                 <w:noProof/>
                 <w:webHidden/>
               </w:rPr>
-              <w:instrText xml:space="preserve"> PAGEREF _Toc513583828 \h </w:instrText>
+              <w:instrText xml:space="preserve"> PAGEREF _Toc522521690 \h </w:instrText>
             </w:r>
             <w:r>
               <w:rPr>
@@ -168,10 +164,9 @@
               <w:rFonts w:asciiTheme="minorHAnsi" w:eastAsiaTheme="minorEastAsia" w:hAnsiTheme="minorHAnsi"/>
               <w:noProof/>
               <w:szCs w:val="22"/>
-              <w:lang w:val="en-ZW" w:eastAsia="en-ZW"/>
             </w:rPr>
           </w:pPr>
-          <w:hyperlink w:anchor="_Toc513583829" w:history="1">
+          <w:hyperlink w:anchor="_Toc522521691" w:history="1">
             <w:r>
               <w:rPr>
                 <w:rStyle w:val="Hyperlink"/>
@@ -184,7 +179,6 @@
                 <w:rFonts w:asciiTheme="minorHAnsi" w:eastAsiaTheme="minorEastAsia" w:hAnsiTheme="minorHAnsi"/>
                 <w:noProof/>
                 <w:szCs w:val="22"/>
-                <w:lang w:val="en-ZW" w:eastAsia="en-ZW"/>
               </w:rPr>
               <w:tab/>
             </w:r>
@@ -214,7 +208,7 @@
                 <w:noProof/>
                 <w:webHidden/>
               </w:rPr>
-              <w:instrText xml:space="preserve"> PAGEREF _Toc513583829 \h </w:instrText>
+              <w:instrText xml:space="preserve"> PAGEREF _Toc522521691 \h </w:instrText>
             </w:r>
             <w:r>
               <w:rPr>
@@ -256,10 +250,9 @@
               <w:rFonts w:asciiTheme="minorHAnsi" w:eastAsiaTheme="minorEastAsia" w:hAnsiTheme="minorHAnsi"/>
               <w:noProof/>
               <w:szCs w:val="22"/>
-              <w:lang w:val="en-ZW" w:eastAsia="en-ZW"/>
             </w:rPr>
           </w:pPr>
-          <w:hyperlink w:anchor="_Toc513583830" w:history="1">
+          <w:hyperlink w:anchor="_Toc522521692" w:history="1">
             <w:r>
               <w:rPr>
                 <w:rStyle w:val="Hyperlink"/>
@@ -272,7 +265,6 @@
                 <w:rFonts w:asciiTheme="minorHAnsi" w:eastAsiaTheme="minorEastAsia" w:hAnsiTheme="minorHAnsi"/>
                 <w:noProof/>
                 <w:szCs w:val="22"/>
-                <w:lang w:val="en-ZW" w:eastAsia="en-ZW"/>
               </w:rPr>
               <w:tab/>
             </w:r>
@@ -302,7 +294,7 @@
                 <w:noProof/>
                 <w:webHidden/>
               </w:rPr>
-              <w:instrText xml:space="preserve"> PAGEREF _Toc513583830 \h </w:instrText>
+              <w:instrText xml:space="preserve"> PAGEREF _Toc522521692 \h </w:instrText>
             </w:r>
             <w:r>
               <w:rPr>
@@ -344,23 +336,21 @@
               <w:rFonts w:asciiTheme="minorHAnsi" w:eastAsiaTheme="minorEastAsia" w:hAnsiTheme="minorHAnsi"/>
               <w:noProof/>
               <w:szCs w:val="22"/>
-              <w:lang w:val="en-ZW" w:eastAsia="en-ZW"/>
             </w:rPr>
           </w:pPr>
-          <w:hyperlink w:anchor="_Toc513583831" w:history="1">
+          <w:hyperlink w:anchor="_Toc522521693" w:history="1">
             <w:r>
               <w:rPr>
                 <w:rStyle w:val="Hyperlink"/>
                 <w:noProof/>
               </w:rPr>
-              <w:t>2</w:t>
+              <w:t>2.</w:t>
             </w:r>
             <w:r>
               <w:rPr>
                 <w:rFonts w:asciiTheme="minorHAnsi" w:eastAsiaTheme="minorEastAsia" w:hAnsiTheme="minorHAnsi"/>
                 <w:noProof/>
                 <w:szCs w:val="22"/>
-                <w:lang w:val="en-ZW" w:eastAsia="en-ZW"/>
               </w:rPr>
               <w:tab/>
             </w:r>
@@ -390,7 +380,7 @@
                 <w:noProof/>
                 <w:webHidden/>
               </w:rPr>
-              <w:instrText xml:space="preserve"> PAGEREF _Toc513583831 \h </w:instrText>
+              <w:instrText xml:space="preserve"> PAGEREF _Toc522521693 \h </w:instrText>
             </w:r>
             <w:r>
               <w:rPr>
@@ -432,10 +422,9 @@
               <w:rFonts w:asciiTheme="minorHAnsi" w:eastAsiaTheme="minorEastAsia" w:hAnsiTheme="minorHAnsi"/>
               <w:noProof/>
               <w:szCs w:val="22"/>
-              <w:lang w:val="en-ZW" w:eastAsia="en-ZW"/>
             </w:rPr>
           </w:pPr>
-          <w:hyperlink w:anchor="_Toc513583832" w:history="1">
+          <w:hyperlink w:anchor="_Toc522521694" w:history="1">
             <w:r>
               <w:rPr>
                 <w:rStyle w:val="Hyperlink"/>
@@ -448,7 +437,6 @@
                 <w:rFonts w:asciiTheme="minorHAnsi" w:eastAsiaTheme="minorEastAsia" w:hAnsiTheme="minorHAnsi"/>
                 <w:noProof/>
                 <w:szCs w:val="22"/>
-                <w:lang w:val="en-ZW" w:eastAsia="en-ZW"/>
               </w:rPr>
               <w:tab/>
             </w:r>
@@ -478,7 +466,7 @@
                 <w:noProof/>
                 <w:webHidden/>
               </w:rPr>
-              <w:instrText xml:space="preserve"> PAGEREF _Toc513583832 \h </w:instrText>
+              <w:instrText xml:space="preserve"> PAGEREF _Toc522521694 \h </w:instrText>
             </w:r>
             <w:r>
               <w:rPr>
@@ -520,10 +508,9 @@
               <w:rFonts w:asciiTheme="minorHAnsi" w:eastAsiaTheme="minorEastAsia" w:hAnsiTheme="minorHAnsi"/>
               <w:noProof/>
               <w:szCs w:val="22"/>
-              <w:lang w:val="en-ZW" w:eastAsia="en-ZW"/>
             </w:rPr>
           </w:pPr>
-          <w:hyperlink w:anchor="_Toc513583833" w:history="1">
+          <w:hyperlink w:anchor="_Toc522521695" w:history="1">
             <w:r>
               <w:rPr>
                 <w:rStyle w:val="Hyperlink"/>
@@ -536,7 +523,6 @@
                 <w:rFonts w:asciiTheme="minorHAnsi" w:eastAsiaTheme="minorEastAsia" w:hAnsiTheme="minorHAnsi"/>
                 <w:noProof/>
                 <w:szCs w:val="22"/>
-                <w:lang w:val="en-ZW" w:eastAsia="en-ZW"/>
               </w:rPr>
               <w:tab/>
             </w:r>
@@ -566,7 +552,7 @@
                 <w:noProof/>
                 <w:webHidden/>
               </w:rPr>
-              <w:instrText xml:space="preserve"> PAGEREF _Toc513583833 \h </w:instrText>
+              <w:instrText xml:space="preserve"> PAGEREF _Toc522521695 \h </w:instrText>
             </w:r>
             <w:r>
               <w:rPr>
@@ -608,10 +594,9 @@
               <w:rFonts w:asciiTheme="minorHAnsi" w:eastAsiaTheme="minorEastAsia" w:hAnsiTheme="minorHAnsi"/>
               <w:noProof/>
               <w:szCs w:val="22"/>
-              <w:lang w:val="en-ZW" w:eastAsia="en-ZW"/>
             </w:rPr>
           </w:pPr>
-          <w:hyperlink w:anchor="_Toc513583834" w:history="1">
+          <w:hyperlink w:anchor="_Toc522521696" w:history="1">
             <w:r>
               <w:rPr>
                 <w:rStyle w:val="Hyperlink"/>
@@ -624,7 +609,6 @@
                 <w:rFonts w:asciiTheme="minorHAnsi" w:eastAsiaTheme="minorEastAsia" w:hAnsiTheme="minorHAnsi"/>
                 <w:noProof/>
                 <w:szCs w:val="22"/>
-                <w:lang w:val="en-ZW" w:eastAsia="en-ZW"/>
               </w:rPr>
               <w:tab/>
             </w:r>
@@ -654,7 +638,7 @@
                 <w:noProof/>
                 <w:webHidden/>
               </w:rPr>
-              <w:instrText xml:space="preserve"> PAGEREF _Toc513583834 \h </w:instrText>
+              <w:instrText xml:space="preserve"> PAGEREF _Toc522521696 \h </w:instrText>
             </w:r>
             <w:r>
               <w:rPr>
@@ -704,10 +688,7 @@
         <w:pStyle w:val="FirstParagraph"/>
       </w:pPr>
       <w:r>
-        <w:t xml:space="preserve">Name: Title Style type: Paragraph Style based on: Normal </w:t>
-      </w:r>
-      <w:r>
-        <w:t>Style for following paragraph: Body Text</w:t>
+        <w:t>Name: Title Style type: Paragraph Style based on: Normal Style for following paragraph: Body Text</w:t>
       </w:r>
     </w:p>
     <w:p>
@@ -738,10 +719,7 @@
         <w:pStyle w:val="FirstParagraph"/>
       </w:pPr>
       <w:r>
-        <w:t>Name: Subtitle, Author, D</w:t>
-      </w:r>
-      <w:r>
-        <w:t>ate Style type: Paragraph Style based on: Title Style for following paragraph: Body Text</w:t>
+        <w:t>Name: Subtitle, Author, Date Style type: Paragraph Style based on: Title Style for following paragraph: Body Text</w:t>
       </w:r>
     </w:p>
     <w:p>
@@ -757,10 +735,7 @@
         <w:pStyle w:val="BodyText"/>
       </w:pPr>
       <w:r>
-        <w:t>Paragraph: Indentation Left: 0" Indentation Right: 0" Spacing Before: 0 pt Spacing After: 6 pt Li</w:t>
-      </w:r>
-      <w:r>
-        <w:t>ne Spacing: Single</w:t>
+        <w:t>Paragraph: Indentation Left: 0" Indentation Right: 0" Spacing Before: 0 pt Spacing After: 6 pt Line Spacing: Single</w:t>
       </w:r>
     </w:p>
     <w:p>
@@ -773,22 +748,62 @@
     <w:p>
       <w:pPr>
         <w:pStyle w:val="Heading1"/>
-      </w:pPr>
-      <w:bookmarkStart w:id="1" w:name="header-1-style"/>
-      <w:bookmarkStart w:id="2" w:name="_Toc513583828"/>
-      <w:bookmarkEnd w:id="1"/>
+        <w:numPr>
+          <w:ilvl w:val="0"/>
+          <w:numId w:val="14"/>
+        </w:numPr>
+      </w:pPr>
+      <w:bookmarkStart w:id="0" w:name="header-1-style"/>
+      <w:bookmarkStart w:id="1" w:name="_Toc522521690"/>
+      <w:bookmarkEnd w:id="0"/>
       <w:r>
         <w:lastRenderedPageBreak/>
         <w:t>Header 1 Style</w:t>
       </w:r>
+      <w:bookmarkEnd w:id="1"/>
+    </w:p>
+    <w:p>
+      <w:pPr>
+        <w:pStyle w:val="FirstParagraph"/>
+      </w:pPr>
+      <w:r>
+        <w:t>Name: Header 1 Style type: Paragraph Style based on: Normal Style for following paragraph: First Paragraph</w:t>
+      </w:r>
+    </w:p>
+    <w:p>
+      <w:pPr>
+        <w:pStyle w:val="BodyText"/>
+      </w:pPr>
+      <w:r>
+        <w:t>Arial, 28 pt, Bold, Font color: Black Alignment: Left, Single Spacing</w:t>
+      </w:r>
+    </w:p>
+    <w:p>
+      <w:pPr>
+        <w:pStyle w:val="BodyText"/>
+      </w:pPr>
+      <w:r>
+        <w:t>Paragraph: Indentation Left: 0" Indentation Right: 0" Spacing Before: 24 pt Spacing After: 6 pt Line Spacing: Single</w:t>
+      </w:r>
+    </w:p>
+    <w:p>
+      <w:pPr>
+        <w:pStyle w:val="Heading2"/>
+      </w:pPr>
+      <w:bookmarkStart w:id="2" w:name="header-2-style"/>
+      <w:bookmarkStart w:id="3" w:name="_Toc522521691"/>
       <w:bookmarkEnd w:id="2"/>
+      <w:r>
+        <w:t>Header 2 Style</w:t>
+      </w:r>
+      <w:bookmarkEnd w:id="3"/>
     </w:p>
     <w:p>
       <w:pPr>
         <w:pStyle w:val="FirstParagraph"/>
       </w:pPr>
       <w:r>
-        <w:t>Name: Header 1 Style type: Paragraph Style based on: Normal Style for following paragraph: First Paragraph</w:t>
+        <w:t>Name: Header 2 Style type: Paragraph Style based on: Normal Style for following paragraph: First Paragraph</w:t>
       </w:r>
     </w:p>
     <w:p>
@@ -796,7 +811,7 @@
         <w:pStyle w:val="BodyText"/>
       </w:pPr>
       <w:r>
-        <w:t>Arial, 28 pt, Bold, Font color: Black Alignment: Left, Single Spacing</w:t>
+        <w:t>Arial, 18 pt, Bold, Font color: Black Alignment: Left, Single Spacing</w:t>
       </w:r>
     </w:p>
     <w:p>
@@ -804,30 +819,27 @@
         <w:pStyle w:val="BodyText"/>
       </w:pPr>
       <w:r>
-        <w:t>Paragraph: Indentation Left: 0" Indentation</w:t>
-      </w:r>
-      <w:r>
-        <w:t xml:space="preserve"> Right: 0" Spacing Before: 24 pt Spacing After: 6 pt Line Spacing: Single</w:t>
-      </w:r>
-    </w:p>
-    <w:p>
-      <w:pPr>
-        <w:pStyle w:val="Heading2"/>
-      </w:pPr>
-      <w:bookmarkStart w:id="3" w:name="header-2-style"/>
-      <w:bookmarkStart w:id="4" w:name="_Toc513583829"/>
-      <w:bookmarkEnd w:id="3"/>
-      <w:r>
-        <w:t>Header 2 Style</w:t>
-      </w:r>
+        <w:t>Paragraph: Indentation Left: 0" Indentation Right: 0" Spacing Before: 12 pt Spacing After: 6 pt Line Spacing: Single</w:t>
+      </w:r>
+    </w:p>
+    <w:p>
+      <w:pPr>
+        <w:pStyle w:val="Heading3"/>
+      </w:pPr>
+      <w:bookmarkStart w:id="4" w:name="header-3-style"/>
+      <w:bookmarkStart w:id="5" w:name="_Toc522521692"/>
       <w:bookmarkEnd w:id="4"/>
+      <w:r>
+        <w:t>Header 3 Style</w:t>
+      </w:r>
+      <w:bookmarkEnd w:id="5"/>
     </w:p>
     <w:p>
       <w:pPr>
         <w:pStyle w:val="FirstParagraph"/>
       </w:pPr>
       <w:r>
-        <w:t>Name: Header 2 Style type: Paragraph Style based on: Normal Style for following paragraph: First Paragraph</w:t>
+        <w:t>Name: Header 3 Style type: Paragraph Style based on: Normal Style for following paragraph: First Paragraph</w:t>
       </w:r>
     </w:p>
     <w:p>
@@ -835,10 +847,7 @@
         <w:pStyle w:val="BodyText"/>
       </w:pPr>
       <w:r>
-        <w:t>Arial, 18 pt, Bold, Font color: Black Alignment: Left, Singl</w:t>
-      </w:r>
-      <w:r>
-        <w:t>e Spacing</w:t>
+        <w:t>Arial, 11 pt, Bold, Font color: Black Alignment: Left, Single Spacing</w:t>
       </w:r>
     </w:p>
     <w:p>
@@ -851,22 +860,20 @@
     </w:p>
     <w:p>
       <w:pPr>
-        <w:pStyle w:val="Heading3"/>
-      </w:pPr>
-      <w:bookmarkStart w:id="5" w:name="header-3-style"/>
-      <w:bookmarkStart w:id="6" w:name="_Toc513583830"/>
-      <w:bookmarkEnd w:id="5"/>
-      <w:r>
-        <w:t>Header 3 Style</w:t>
-      </w:r>
+        <w:pStyle w:val="Heading4"/>
+      </w:pPr>
+      <w:bookmarkStart w:id="6" w:name="header-4-style"/>
       <w:bookmarkEnd w:id="6"/>
+      <w:r>
+        <w:t>Header 4 Style</w:t>
+      </w:r>
     </w:p>
     <w:p>
       <w:pPr>
         <w:pStyle w:val="FirstParagraph"/>
       </w:pPr>
       <w:r>
-        <w:t>Name: Header 3 Style type: Paragraph Style based on: Normal Style for following paragraph: First Paragraph</w:t>
+        <w:t>Name: Header 4 Style type: Paragraph Style based on: Normal Style for following paragraph: First Paragraph</w:t>
       </w:r>
     </w:p>
     <w:p>
@@ -874,10 +881,7 @@
         <w:pStyle w:val="BodyText"/>
       </w:pPr>
       <w:r>
-        <w:t xml:space="preserve">Arial, </w:t>
-      </w:r>
-      <w:r>
-        <w:t>11 pt, Bold, Font color: Black Alignment: Left, Single Spacing</w:t>
+        <w:t>Arial, 11 pt, Bold, Font color: Black Alignment: Left, Single Spacing</w:t>
       </w:r>
     </w:p>
     <w:p>
@@ -890,12 +894,12 @@
     </w:p>
     <w:p>
       <w:pPr>
-        <w:pStyle w:val="Heading4"/>
-      </w:pPr>
-      <w:bookmarkStart w:id="7" w:name="header-4-style"/>
+        <w:pStyle w:val="Heading5"/>
+      </w:pPr>
+      <w:bookmarkStart w:id="7" w:name="header-5-style"/>
       <w:bookmarkEnd w:id="7"/>
       <w:r>
-        <w:t>Header 4 Style</w:t>
+        <w:t>Header 5 Style</w:t>
       </w:r>
     </w:p>
     <w:p>
@@ -903,10 +907,7 @@
         <w:pStyle w:val="FirstParagraph"/>
       </w:pPr>
       <w:r>
-        <w:t xml:space="preserve">Name: Header 4 Style type: Paragraph Style based on: Normal </w:t>
-      </w:r>
-      <w:r>
-        <w:t>Style for following paragraph: First Paragraph</w:t>
+        <w:t>Name: Header 5 Style type: Paragraph Style based on: Normal Style for following paragraph: First Paragraph</w:t>
       </w:r>
     </w:p>
     <w:p>
@@ -914,63 +915,34 @@
         <w:pStyle w:val="BodyText"/>
       </w:pPr>
       <w:r>
-        <w:t>Arial, 11 pt, Bold, Font color: Black Alignment: Left, Single Spacing</w:t>
+        <w:t>Arial, 11 pt, Font color: Black Alignment: Left, Single Spacing</w:t>
       </w:r>
     </w:p>
     <w:p>
       <w:pPr>
         <w:pStyle w:val="BodyText"/>
-      </w:pPr>
-      <w:r>
-        <w:t>Paragraph: Indentation Left: 0" Indentation Right: 0" Spacing Before: 12 pt Spacing After: 6 pt Line Spacing: Single</w:t>
-      </w:r>
-    </w:p>
-    <w:p>
-      <w:pPr>
-        <w:pStyle w:val="Heading5"/>
-      </w:pPr>
-      <w:bookmarkStart w:id="8" w:name="header-5-style"/>
+        <w:rPr>
+          <w:rStyle w:val="PageNumber"/>
+        </w:rPr>
+      </w:pPr>
+      <w:r>
+        <w:t xml:space="preserve">Paragraph: Indentation Left: 0" Indentation Right: 0" Spacing Before: 6 pt Spacing After: 6 </w:t>
+      </w:r>
+      <w:proofErr w:type="spellStart"/>
+      <w:r>
+        <w:t>pt</w:t>
+      </w:r>
+      <w:proofErr w:type="spellEnd"/>
+      <w:r>
+        <w:t xml:space="preserve"> Line Spacing: Single</w:t>
+      </w:r>
+    </w:p>
+    <w:p>
+      <w:pPr>
+        <w:pStyle w:val="Heading6"/>
+      </w:pPr>
+      <w:bookmarkStart w:id="8" w:name="header-6-style"/>
       <w:bookmarkEnd w:id="8"/>
-      <w:r>
-        <w:t>Header 5 Style</w:t>
-      </w:r>
-    </w:p>
-    <w:p>
-      <w:pPr>
-        <w:pStyle w:val="FirstParagraph"/>
-      </w:pPr>
-      <w:r>
-        <w:t>Name: H</w:t>
-      </w:r>
-      <w:r>
-        <w:t>eader 5 Style type: Paragraph Style based on: Normal Style for following paragraph: First Paragraph</w:t>
-      </w:r>
-    </w:p>
-    <w:p>
-      <w:pPr>
-        <w:pStyle w:val="BodyText"/>
-      </w:pPr>
-      <w:r>
-        <w:t>Arial, 11 pt, Font color: Black Alignment: Left, Single Spacing</w:t>
-      </w:r>
-    </w:p>
-    <w:p>
-      <w:pPr>
-        <w:pStyle w:val="BodyText"/>
-      </w:pPr>
-      <w:r>
-        <w:t xml:space="preserve">Paragraph: Indentation Left: 0" Indentation Right: 0" Spacing Before: 6 pt Spacing After: 6 </w:t>
-      </w:r>
-      <w:r>
-        <w:t>pt Line Spacing: Single</w:t>
-      </w:r>
-    </w:p>
-    <w:p>
-      <w:pPr>
-        <w:pStyle w:val="Heading6"/>
-      </w:pPr>
-      <w:bookmarkStart w:id="9" w:name="header-6-style"/>
-      <w:bookmarkEnd w:id="9"/>
       <w:r>
         <w:lastRenderedPageBreak/>
         <w:t>Header 6 Style</w:t>
@@ -997,42 +969,79 @@
         <w:pStyle w:val="BodyText"/>
       </w:pPr>
       <w:r>
-        <w:t>Paragraph: Indentation Left: 0" Indent</w:t>
-      </w:r>
-      <w:r>
-        <w:t>ation Right: 0" Spacing Before: 6 pt Spacing After: 6 pt Line Spacing: Single</w:t>
+        <w:t>Paragraph: Indentation Left: 0" Indentation Right: 0" Spacing Before: 6 pt Spacing After: 6 pt Line Spacing: Single</w:t>
       </w:r>
     </w:p>
     <w:p>
       <w:pPr>
         <w:pStyle w:val="Heading1"/>
-      </w:pPr>
-      <w:bookmarkStart w:id="10" w:name="other-text-styles"/>
-      <w:bookmarkStart w:id="11" w:name="_Toc513583831"/>
+        <w:numPr>
+          <w:ilvl w:val="0"/>
+          <w:numId w:val="14"/>
+        </w:numPr>
+      </w:pPr>
+      <w:bookmarkStart w:id="9" w:name="other-text-styles"/>
+      <w:bookmarkStart w:id="10" w:name="_Toc522521693"/>
+      <w:bookmarkEnd w:id="9"/>
+      <w:r>
+        <w:t>Other Text Styles</w:t>
+      </w:r>
       <w:bookmarkEnd w:id="10"/>
-      <w:r>
-        <w:t>Other Text Styles</w:t>
-      </w:r>
+    </w:p>
+    <w:p>
+      <w:pPr>
+        <w:pStyle w:val="Heading2"/>
+      </w:pPr>
+      <w:bookmarkStart w:id="11" w:name="normal-or-body-text-style"/>
+      <w:bookmarkStart w:id="12" w:name="_Toc522521694"/>
       <w:bookmarkEnd w:id="11"/>
+      <w:r>
+        <w:t>Normal or Body Text Style</w:t>
+      </w:r>
+      <w:bookmarkEnd w:id="12"/>
+    </w:p>
+    <w:p>
+      <w:pPr>
+        <w:pStyle w:val="FirstParagraph"/>
+      </w:pPr>
+      <w:r>
+        <w:t>Name: Normal or Body Text Style type: Paragraph Style based on: Normal Style for following paragraph: List Bullet</w:t>
+      </w:r>
+    </w:p>
+    <w:p>
+      <w:pPr>
+        <w:pStyle w:val="BodyText"/>
+      </w:pPr>
+      <w:r>
+        <w:t>Time New Roman, 11 pt, Font color: Black Alignment: Left, Single Spacing</w:t>
+      </w:r>
+    </w:p>
+    <w:p>
+      <w:pPr>
+        <w:pStyle w:val="BodyText"/>
+      </w:pPr>
+      <w:r>
+        <w:t>Paragraph: Indentation Left: 0" Indentation Right: 0" Spacing Before: 0 pt Spacing After: 12 pt Line Spacing: Single</w:t>
+      </w:r>
     </w:p>
     <w:p>
       <w:pPr>
         <w:pStyle w:val="Heading2"/>
       </w:pPr>
-      <w:bookmarkStart w:id="12" w:name="normal-or-body-text-style"/>
-      <w:bookmarkStart w:id="13" w:name="_Toc513583832"/>
-      <w:bookmarkEnd w:id="12"/>
-      <w:r>
-        <w:t>Normal or Body Text Style</w:t>
-      </w:r>
+      <w:bookmarkStart w:id="13" w:name="list-bullet-style"/>
+      <w:bookmarkStart w:id="14" w:name="_Toc522521695"/>
       <w:bookmarkEnd w:id="13"/>
+      <w:r>
+        <w:t>List Bullet Style</w:t>
+      </w:r>
+      <w:bookmarkEnd w:id="14"/>
     </w:p>
     <w:p>
       <w:pPr>
         <w:pStyle w:val="FirstParagraph"/>
       </w:pPr>
       <w:r>
-        <w:t>Name: Normal or Body Text Style type: Paragraph Style based on: Normal Style for following paragraph: List Bullet</w:t>
+        <w:t>Name: List Bullet Style type: Paragraph Style based on: Normal Style for following paragraph: List Bullet</w:t>
       </w:r>
     </w:p>
     <w:p>
@@ -1053,52 +1062,10 @@
     </w:p>
     <w:p>
       <w:pPr>
-        <w:pStyle w:val="Heading2"/>
-      </w:pPr>
-      <w:bookmarkStart w:id="14" w:name="list-bullet-style"/>
-      <w:bookmarkStart w:id="15" w:name="_Toc513583833"/>
-      <w:bookmarkEnd w:id="14"/>
-      <w:r>
-        <w:t>List Bullet Style</w:t>
-      </w:r>
-      <w:bookmarkEnd w:id="15"/>
-    </w:p>
-    <w:p>
-      <w:pPr>
-        <w:pStyle w:val="FirstParagraph"/>
-      </w:pPr>
-      <w:r>
-        <w:t>Name: List Bullet Style type: Paragraph Style ba</w:t>
-      </w:r>
-      <w:r>
-        <w:t>sed on: Normal Style for following paragraph: List Bullet</w:t>
-      </w:r>
-    </w:p>
-    <w:p>
-      <w:pPr>
         <w:pStyle w:val="BodyText"/>
       </w:pPr>
       <w:r>
-        <w:t>Time New Roman, 11 pt, Font color: Black Alignment: Left, Single Spacing</w:t>
-      </w:r>
-    </w:p>
-    <w:p>
-      <w:pPr>
-        <w:pStyle w:val="BodyText"/>
-      </w:pPr>
-      <w:r>
-        <w:t>Paragraph: Indentation Left: 0" Indentation Right: 0" Spacing Before: 0 pt Spacing After: 12 pt Line Spacing: Single</w:t>
-      </w:r>
-    </w:p>
-    <w:p>
-      <w:pPr>
-        <w:pStyle w:val="BodyText"/>
-      </w:pPr>
-      <w:r>
-        <w:t>These ar</w:t>
-      </w:r>
-      <w:r>
-        <w:t>e some bullets in ‘List Bullet’ Style:</w:t>
+        <w:t>These are some bullets in ‘List Bullet’ Style:</w:t>
       </w:r>
     </w:p>
     <w:p>
@@ -1141,20 +1108,19 @@
       <w:pPr>
         <w:pStyle w:val="Heading2"/>
       </w:pPr>
-      <w:bookmarkStart w:id="16" w:name="captions"/>
-      <w:bookmarkStart w:id="17" w:name="_Toc513583834"/>
-      <w:bookmarkEnd w:id="16"/>
+      <w:bookmarkStart w:id="15" w:name="captions"/>
+      <w:bookmarkStart w:id="16" w:name="_Toc522521696"/>
+      <w:bookmarkEnd w:id="15"/>
       <w:r>
         <w:lastRenderedPageBreak/>
         <w:t>Captions</w:t>
       </w:r>
-      <w:bookmarkEnd w:id="17"/>
+      <w:bookmarkEnd w:id="16"/>
     </w:p>
     <w:p>
       <w:r>
         <w:rPr>
           <w:noProof/>
-          <w:lang w:val="en-ZW" w:eastAsia="en-ZW"/>
         </w:rPr>
         <w:drawing>
           <wp:inline distT="0" distB="0" distL="0" distR="0">
@@ -1172,7 +1138,7 @@
                     </pic:cNvPicPr>
                   </pic:nvPicPr>
                   <pic:blipFill>
-                    <a:blip r:embed="rId7"/>
+                    <a:blip r:embed="rId8"/>
                     <a:stretch>
                       <a:fillRect/>
                     </a:stretch>
@@ -1201,7 +1167,7 @@
     </w:p>
     <w:p>
       <w:pPr>
-        <w:pStyle w:val="ImageCaption"/>
+        <w:pStyle w:val="Figure"/>
       </w:pPr>
       <w:r>
         <w:t>Figure A-1: Caption Arial, 9pt, Bold Color: Black</w:t>
@@ -1220,10 +1186,7 @@
         <w:pStyle w:val="BodyText"/>
       </w:pPr>
       <w:r>
-        <w:t xml:space="preserve">Name: Figure, Captioned Figure, or Caption Style type: Paragraph </w:t>
-      </w:r>
-      <w:r>
-        <w:t>Style based on: Figure Style for following paragraph: Captioned Figure</w:t>
+        <w:t>Name: Figure, Captioned Figure, or Caption Style type: Paragraph Style based on: Figure Style for following paragraph: Captioned Figure</w:t>
       </w:r>
     </w:p>
     <w:p>
@@ -1247,10 +1210,7 @@
         <w:pStyle w:val="TableCaption"/>
       </w:pPr>
       <w:r>
-        <w:t>Tabl</w:t>
-      </w:r>
-      <w:r>
-        <w:t>e A-1: table caption 1</w:t>
+        <w:t>Table A-1: table caption 1</w:t>
       </w:r>
     </w:p>
     <w:tbl>
@@ -1261,11 +1221,11 @@
         <w:tblCaption w:val="Table A-1: table caption 1"/>
       </w:tblPr>
       <w:tblGrid>
-        <w:gridCol w:w="1598"/>
-        <w:gridCol w:w="1475"/>
-        <w:gridCol w:w="1537"/>
-        <w:gridCol w:w="1414"/>
-        <w:gridCol w:w="1048"/>
+        <w:gridCol w:w="1457"/>
+        <w:gridCol w:w="1384"/>
+        <w:gridCol w:w="1420"/>
+        <w:gridCol w:w="1347"/>
+        <w:gridCol w:w="901"/>
       </w:tblGrid>
       <w:tr>
         <w:trPr>
@@ -1281,12 +1241,12 @@
               <w:pStyle w:val="Compact"/>
               <w:jc w:val="right"/>
               <w:rPr>
-                <w:rFonts w:ascii="Arial" w:hAnsi="Arial" w:cs="Arial"/>
+                <w:rFonts w:cs="Times New Roman"/>
               </w:rPr>
             </w:pPr>
             <w:r>
               <w:rPr>
-                <w:rFonts w:ascii="Arial" w:hAnsi="Arial" w:cs="Arial"/>
+                <w:rFonts w:cs="Times New Roman"/>
               </w:rPr>
               <w:t>Sepal.Length</w:t>
             </w:r>
@@ -1302,12 +1262,12 @@
               <w:jc w:val="right"/>
               <w:cnfStyle w:val="100000000000" w:firstRow="1" w:lastRow="0" w:firstColumn="0" w:lastColumn="0" w:oddVBand="0" w:evenVBand="0" w:oddHBand="0" w:evenHBand="0" w:firstRowFirstColumn="0" w:firstRowLastColumn="0" w:lastRowFirstColumn="0" w:lastRowLastColumn="0"/>
               <w:rPr>
-                <w:rFonts w:ascii="Arial" w:hAnsi="Arial" w:cs="Arial"/>
+                <w:rFonts w:cs="Times New Roman"/>
               </w:rPr>
             </w:pPr>
             <w:r>
               <w:rPr>
-                <w:rFonts w:ascii="Arial" w:hAnsi="Arial" w:cs="Arial"/>
+                <w:rFonts w:cs="Times New Roman"/>
               </w:rPr>
               <w:t>Sepal.Width</w:t>
             </w:r>
@@ -1323,12 +1283,12 @@
               <w:jc w:val="right"/>
               <w:cnfStyle w:val="100000000000" w:firstRow="1" w:lastRow="0" w:firstColumn="0" w:lastColumn="0" w:oddVBand="0" w:evenVBand="0" w:oddHBand="0" w:evenHBand="0" w:firstRowFirstColumn="0" w:firstRowLastColumn="0" w:lastRowFirstColumn="0" w:lastRowLastColumn="0"/>
               <w:rPr>
-                <w:rFonts w:ascii="Arial" w:hAnsi="Arial" w:cs="Arial"/>
+                <w:rFonts w:cs="Times New Roman"/>
               </w:rPr>
             </w:pPr>
             <w:r>
               <w:rPr>
-                <w:rFonts w:ascii="Arial" w:hAnsi="Arial" w:cs="Arial"/>
+                <w:rFonts w:cs="Times New Roman"/>
               </w:rPr>
               <w:t>Petal.Length</w:t>
             </w:r>
@@ -1344,12 +1304,12 @@
               <w:jc w:val="right"/>
               <w:cnfStyle w:val="100000000000" w:firstRow="1" w:lastRow="0" w:firstColumn="0" w:lastColumn="0" w:oddVBand="0" w:evenVBand="0" w:oddHBand="0" w:evenHBand="0" w:firstRowFirstColumn="0" w:firstRowLastColumn="0" w:lastRowFirstColumn="0" w:lastRowLastColumn="0"/>
               <w:rPr>
-                <w:rFonts w:ascii="Arial" w:hAnsi="Arial" w:cs="Arial"/>
+                <w:rFonts w:cs="Times New Roman"/>
               </w:rPr>
             </w:pPr>
             <w:r>
               <w:rPr>
-                <w:rFonts w:ascii="Arial" w:hAnsi="Arial" w:cs="Arial"/>
+                <w:rFonts w:cs="Times New Roman"/>
               </w:rPr>
               <w:t>Petal.Width</w:t>
             </w:r>
@@ -1364,12 +1324,12 @@
               <w:pStyle w:val="Compact"/>
               <w:cnfStyle w:val="100000000000" w:firstRow="1" w:lastRow="0" w:firstColumn="0" w:lastColumn="0" w:oddVBand="0" w:evenVBand="0" w:oddHBand="0" w:evenHBand="0" w:firstRowFirstColumn="0" w:firstRowLastColumn="0" w:lastRowFirstColumn="0" w:lastRowLastColumn="0"/>
               <w:rPr>
-                <w:rFonts w:ascii="Arial" w:hAnsi="Arial" w:cs="Arial"/>
+                <w:rFonts w:cs="Times New Roman"/>
               </w:rPr>
             </w:pPr>
             <w:r>
               <w:rPr>
-                <w:rFonts w:ascii="Arial" w:hAnsi="Arial" w:cs="Arial"/>
+                <w:rFonts w:cs="Times New Roman"/>
               </w:rPr>
               <w:t>Species</w:t>
             </w:r>
@@ -1866,13 +1826,83 @@
         <w:pStyle w:val="BodyText"/>
       </w:pPr>
       <w:r>
-        <w:t>Paragraph: Indentation</w:t>
-      </w:r>
-      <w:r>
-        <w:t xml:space="preserve"> Left: 0" Indentation Right: 0" Spacing Before: 12 pt Spacing After: 0 pt Line Spacing: Single</w:t>
-      </w:r>
+        <w:t xml:space="preserve">Paragraph: Indentation Left: 0" Indentation Right: 0" Spacing Before: 12 pt Spacing After: 0 </w:t>
+      </w:r>
+      <w:proofErr w:type="spellStart"/>
+      <w:r>
+        <w:t>pt</w:t>
+      </w:r>
+      <w:proofErr w:type="spellEnd"/>
+      <w:r>
+        <w:t xml:space="preserve"> Line Spacing: Single</w:t>
+      </w:r>
+    </w:p>
+    <w:p>
+      <w:pPr>
+        <w:pStyle w:val="Heading2"/>
+      </w:pPr>
+      <w:r>
+        <w:t>Hyperlinks</w:t>
+      </w:r>
+    </w:p>
+    <w:p>
+      <w:pPr>
+        <w:pStyle w:val="BodyText"/>
+      </w:pPr>
+      <w:r>
+        <w:t>Name: Hyperlink, Style based on: Caption Char</w:t>
+      </w:r>
+    </w:p>
+    <w:p>
+      <w:pPr>
+        <w:pStyle w:val="BodyText"/>
+      </w:pPr>
+      <w:r>
+        <w:t xml:space="preserve">Font: Times New Roman, 11 </w:t>
+      </w:r>
+      <w:proofErr w:type="spellStart"/>
+      <w:r>
+        <w:t>pt</w:t>
+      </w:r>
+      <w:proofErr w:type="spellEnd"/>
+      <w:r>
+        <w:t xml:space="preserve">, Not Bold, Underline, Font color: Custom </w:t>
+      </w:r>
+      <w:proofErr w:type="gramStart"/>
+      <w:r>
+        <w:t>Color</w:t>
+      </w:r>
+      <w:bookmarkStart w:id="17" w:name="_GoBack"/>
+      <w:bookmarkEnd w:id="17"/>
+      <w:r>
+        <w:t>(</w:t>
+      </w:r>
+      <w:proofErr w:type="gramEnd"/>
+      <w:r>
+        <w:t>RGB(31,73,125)), Text Fill, Priority: 100</w:t>
+      </w:r>
+    </w:p>
+    <w:p>
+      <w:pPr>
+        <w:pStyle w:val="BodyText"/>
+      </w:pPr>
+      <w:hyperlink r:id="rId9" w:history="1">
+        <w:r>
+          <w:rPr>
+            <w:rStyle w:val="Hyperlink"/>
+          </w:rPr>
+          <w:t>https://www.oregon.gov/deq</w:t>
+        </w:r>
+      </w:hyperlink>
+    </w:p>
+    <w:p>
+      <w:pPr>
+        <w:pStyle w:val="BodyText"/>
+      </w:pPr>
     </w:p>
     <w:sectPr>
+      <w:headerReference w:type="default" r:id="rId10"/>
+      <w:footerReference w:type="default" r:id="rId11"/>
       <w:pgSz w:w="12240" w:h="15840"/>
       <w:pgMar w:top="1440" w:right="1440" w:bottom="1440" w:left="1440" w:header="720" w:footer="720" w:gutter="0"/>
       <w:cols w:space="720"/>
@@ -1906,6 +1936,104 @@
 </w:endnotes>
 </file>
 
+<file path=word/footer1.xml><?xml version="1.0" encoding="utf-8"?>
+<w:ftr xmlns:wpc="http://schemas.microsoft.com/office/word/2010/wordprocessingCanvas" xmlns:cx="http://schemas.microsoft.com/office/drawing/2014/chartex" xmlns:cx1="http://schemas.microsoft.com/office/drawing/2015/9/8/chartex" xmlns:mc="http://schemas.openxmlformats.org/markup-compatibility/2006" xmlns:o="urn:schemas-microsoft-com:office:office" xmlns:r="http://schemas.openxmlformats.org/officeDocument/2006/relationships" xmlns:m="http://schemas.openxmlformats.org/officeDocument/2006/math" xmlns:v="urn:schemas-microsoft-com:vml" xmlns:wp14="http://schemas.microsoft.com/office/word/2010/wordprocessingDrawing" xmlns:wp="http://schemas.openxmlformats.org/drawingml/2006/wordprocessingDrawing" xmlns:w10="urn:schemas-microsoft-com:office:word" xmlns:w="http://schemas.openxmlformats.org/wordprocessingml/2006/main" xmlns:w14="http://schemas.microsoft.com/office/word/2010/wordml" xmlns:w15="http://schemas.microsoft.com/office/word/2012/wordml" xmlns:w16se="http://schemas.microsoft.com/office/word/2015/wordml/symex" xmlns:wpg="http://schemas.microsoft.com/office/word/2010/wordprocessingGroup" xmlns:wpi="http://schemas.microsoft.com/office/word/2010/wordprocessingInk" xmlns:wne="http://schemas.microsoft.com/office/word/2006/wordml" xmlns:wps="http://schemas.microsoft.com/office/word/2010/wordprocessingShape" mc:Ignorable="w14 w15 w16se wp14">
+  <w:p>
+    <w:pPr>
+      <w:pStyle w:val="Footer"/>
+      <w:tabs>
+        <w:tab w:val="center" w:pos="4320"/>
+        <w:tab w:val="right" w:pos="8640"/>
+      </w:tabs>
+      <w:spacing w:after="120"/>
+      <w:outlineLvl w:val="3"/>
+      <w:rPr>
+        <w:rFonts w:cs="Times New Roman"/>
+        <w:szCs w:val="22"/>
+      </w:rPr>
+    </w:pPr>
+    <w:r>
+      <w:rPr>
+        <w:rFonts w:cs="Times New Roman"/>
+        <w:szCs w:val="22"/>
+      </w:rPr>
+      <w:t xml:space="preserve">Oregon Department of Environmental Quality </w:t>
+    </w:r>
+    <w:r>
+      <w:rPr>
+        <w:rFonts w:cs="Times New Roman"/>
+        <w:szCs w:val="22"/>
+      </w:rPr>
+      <w:ptab w:relativeTo="margin" w:alignment="right" w:leader="none"/>
+    </w:r>
+    <w:r>
+      <w:rPr>
+        <w:rFonts w:cs="Times New Roman"/>
+        <w:bCs/>
+        <w:color w:val="000000"/>
+        <w:szCs w:val="22"/>
+        <w:shd w:val="clear" w:color="auto" w:fill="FFFFFF"/>
+      </w:rPr>
+      <w:t>A</w:t>
+    </w:r>
+    <w:r>
+      <w:rPr>
+        <w:rFonts w:cs="Times New Roman"/>
+        <w:b/>
+        <w:bCs/>
+        <w:color w:val="000000"/>
+        <w:szCs w:val="22"/>
+        <w:shd w:val="clear" w:color="auto" w:fill="FFFFFF"/>
+      </w:rPr>
+      <w:t>-</w:t>
+    </w:r>
+    <w:r>
+      <w:rPr>
+        <w:rFonts w:cs="Times New Roman"/>
+        <w:szCs w:val="22"/>
+      </w:rPr>
+      <w:t xml:space="preserve"> </w:t>
+    </w:r>
+    <w:r>
+      <w:rPr>
+        <w:rFonts w:cs="Times New Roman"/>
+        <w:szCs w:val="22"/>
+      </w:rPr>
+      <w:fldChar w:fldCharType="begin"/>
+    </w:r>
+    <w:r>
+      <w:rPr>
+        <w:rFonts w:cs="Times New Roman"/>
+        <w:szCs w:val="22"/>
+      </w:rPr>
+      <w:instrText xml:space="preserve"> PAGE   \* MERGEFORMAT </w:instrText>
+    </w:r>
+    <w:r>
+      <w:rPr>
+        <w:rFonts w:cs="Times New Roman"/>
+        <w:szCs w:val="22"/>
+      </w:rPr>
+      <w:fldChar w:fldCharType="separate"/>
+    </w:r>
+    <w:r>
+      <w:rPr>
+        <w:rFonts w:cs="Times New Roman"/>
+        <w:noProof/>
+        <w:szCs w:val="22"/>
+      </w:rPr>
+      <w:t>4</w:t>
+    </w:r>
+    <w:r>
+      <w:rPr>
+        <w:rFonts w:cs="Times New Roman"/>
+        <w:szCs w:val="22"/>
+      </w:rPr>
+      <w:fldChar w:fldCharType="end"/>
+    </w:r>
+  </w:p>
+</w:ftr>
+</file>
+
 <file path=word/footnotes.xml><?xml version="1.0" encoding="utf-8"?>
 <w:footnotes xmlns:wpc="http://schemas.microsoft.com/office/word/2010/wordprocessingCanvas" xmlns:cx="http://schemas.microsoft.com/office/drawing/2014/chartex" xmlns:cx1="http://schemas.microsoft.com/office/drawing/2015/9/8/chartex" xmlns:mc="http://schemas.openxmlformats.org/markup-compatibility/2006" xmlns:o="urn:schemas-microsoft-com:office:office" xmlns:r="http://schemas.openxmlformats.org/officeDocument/2006/relationships" xmlns:m="http://schemas.openxmlformats.org/officeDocument/2006/math" xmlns:v="urn:schemas-microsoft-com:vml" xmlns:wp14="http://schemas.microsoft.com/office/word/2010/wordprocessingDrawing" xmlns:wp="http://schemas.openxmlformats.org/drawingml/2006/wordprocessingDrawing" xmlns:w10="urn:schemas-microsoft-com:office:word" xmlns:w="http://schemas.openxmlformats.org/wordprocessingml/2006/main" xmlns:w14="http://schemas.microsoft.com/office/word/2010/wordml" xmlns:w15="http://schemas.microsoft.com/office/word/2012/wordml" xmlns:w16se="http://schemas.microsoft.com/office/word/2015/wordml/symex" xmlns:wpg="http://schemas.microsoft.com/office/word/2010/wordprocessingGroup" xmlns:wpi="http://schemas.microsoft.com/office/word/2010/wordprocessingInk" xmlns:wne="http://schemas.microsoft.com/office/word/2006/wordml" xmlns:wps="http://schemas.microsoft.com/office/word/2010/wordprocessingShape" mc:Ignorable="w14 w15 w16se wp14">
   <w:footnote w:type="separator" w:id="-1">
@@ -1923,6 +2051,28 @@
     </w:p>
   </w:footnote>
 </w:footnotes>
+</file>
+
+<file path=word/header1.xml><?xml version="1.0" encoding="utf-8"?>
+<w:hdr xmlns:wpc="http://schemas.microsoft.com/office/word/2010/wordprocessingCanvas" xmlns:cx="http://schemas.microsoft.com/office/drawing/2014/chartex" xmlns:cx1="http://schemas.microsoft.com/office/drawing/2015/9/8/chartex" xmlns:mc="http://schemas.openxmlformats.org/markup-compatibility/2006" xmlns:o="urn:schemas-microsoft-com:office:office" xmlns:r="http://schemas.openxmlformats.org/officeDocument/2006/relationships" xmlns:m="http://schemas.openxmlformats.org/officeDocument/2006/math" xmlns:v="urn:schemas-microsoft-com:vml" xmlns:wp14="http://schemas.microsoft.com/office/word/2010/wordprocessingDrawing" xmlns:wp="http://schemas.openxmlformats.org/drawingml/2006/wordprocessingDrawing" xmlns:w10="urn:schemas-microsoft-com:office:word" xmlns:w="http://schemas.openxmlformats.org/wordprocessingml/2006/main" xmlns:w14="http://schemas.microsoft.com/office/word/2010/wordml" xmlns:w15="http://schemas.microsoft.com/office/word/2012/wordml" xmlns:w16se="http://schemas.microsoft.com/office/word/2015/wordml/symex" xmlns:wpg="http://schemas.microsoft.com/office/word/2010/wordprocessingGroup" xmlns:wpi="http://schemas.microsoft.com/office/word/2010/wordprocessingInk" xmlns:wne="http://schemas.microsoft.com/office/word/2006/wordml" xmlns:wps="http://schemas.microsoft.com/office/word/2010/wordprocessingShape" mc:Ignorable="w14 w15 w16se wp14">
+  <w:p>
+    <w:pPr>
+      <w:pStyle w:val="Header"/>
+    </w:pPr>
+    <w:r>
+      <w:t>Appendix A</w:t>
+    </w:r>
+    <w:r>
+      <w:t>: Basin Report</w:t>
+    </w:r>
+    <w:r>
+      <w:tab/>
+    </w:r>
+    <w:r>
+      <w:tab/>
+    </w:r>
+  </w:p>
+</w:hdr>
 </file>
 
 <file path=word/numbering.xml><?xml version="1.0" encoding="utf-8"?>
@@ -2206,7 +2356,7 @@
   <w:abstractNum w:abstractNumId="3" w15:restartNumberingAfterBreak="0">
     <w:nsid w:val="FFFFFF7C"/>
     <w:multiLevelType w:val="singleLevel"/>
-    <w:tmpl w:val="C3D8D402"/>
+    <w:tmpl w:val="2716DAEA"/>
     <w:lvl w:ilvl="0">
       <w:start w:val="1"/>
       <w:numFmt w:val="decimal"/>
@@ -2223,7 +2373,7 @@
   <w:abstractNum w:abstractNumId="4" w15:restartNumberingAfterBreak="0">
     <w:nsid w:val="FFFFFF7D"/>
     <w:multiLevelType w:val="singleLevel"/>
-    <w:tmpl w:val="B3486A62"/>
+    <w:tmpl w:val="37505788"/>
     <w:lvl w:ilvl="0">
       <w:start w:val="1"/>
       <w:numFmt w:val="decimal"/>
@@ -2240,7 +2390,7 @@
   <w:abstractNum w:abstractNumId="5" w15:restartNumberingAfterBreak="0">
     <w:nsid w:val="FFFFFF7E"/>
     <w:multiLevelType w:val="singleLevel"/>
-    <w:tmpl w:val="0628955E"/>
+    <w:tmpl w:val="323A64C8"/>
     <w:lvl w:ilvl="0">
       <w:start w:val="1"/>
       <w:numFmt w:val="decimal"/>
@@ -2257,7 +2407,7 @@
   <w:abstractNum w:abstractNumId="6" w15:restartNumberingAfterBreak="0">
     <w:nsid w:val="FFFFFF7F"/>
     <w:multiLevelType w:val="singleLevel"/>
-    <w:tmpl w:val="D222FB5E"/>
+    <w:tmpl w:val="B8DED0C2"/>
     <w:lvl w:ilvl="0">
       <w:start w:val="1"/>
       <w:numFmt w:val="decimal"/>
@@ -2274,7 +2424,7 @@
   <w:abstractNum w:abstractNumId="7" w15:restartNumberingAfterBreak="0">
     <w:nsid w:val="FFFFFF80"/>
     <w:multiLevelType w:val="singleLevel"/>
-    <w:tmpl w:val="C168495A"/>
+    <w:tmpl w:val="FF10A8E0"/>
     <w:lvl w:ilvl="0">
       <w:start w:val="1"/>
       <w:numFmt w:val="bullet"/>
@@ -2294,7 +2444,7 @@
   <w:abstractNum w:abstractNumId="8" w15:restartNumberingAfterBreak="0">
     <w:nsid w:val="FFFFFF81"/>
     <w:multiLevelType w:val="singleLevel"/>
-    <w:tmpl w:val="75C448AE"/>
+    <w:tmpl w:val="EBE0AC76"/>
     <w:lvl w:ilvl="0">
       <w:start w:val="1"/>
       <w:numFmt w:val="bullet"/>
@@ -2314,7 +2464,7 @@
   <w:abstractNum w:abstractNumId="9" w15:restartNumberingAfterBreak="0">
     <w:nsid w:val="FFFFFF82"/>
     <w:multiLevelType w:val="singleLevel"/>
-    <w:tmpl w:val="9216D896"/>
+    <w:tmpl w:val="7E760B78"/>
     <w:lvl w:ilvl="0">
       <w:start w:val="1"/>
       <w:numFmt w:val="bullet"/>
@@ -2334,7 +2484,7 @@
   <w:abstractNum w:abstractNumId="10" w15:restartNumberingAfterBreak="0">
     <w:nsid w:val="FFFFFF83"/>
     <w:multiLevelType w:val="singleLevel"/>
-    <w:tmpl w:val="B7ACF3A4"/>
+    <w:tmpl w:val="69FAF97E"/>
     <w:lvl w:ilvl="0">
       <w:start w:val="1"/>
       <w:numFmt w:val="bullet"/>
@@ -2354,7 +2504,7 @@
   <w:abstractNum w:abstractNumId="11" w15:restartNumberingAfterBreak="0">
     <w:nsid w:val="FFFFFF88"/>
     <w:multiLevelType w:val="singleLevel"/>
-    <w:tmpl w:val="7716F7EC"/>
+    <w:tmpl w:val="2DEC3E26"/>
     <w:lvl w:ilvl="0">
       <w:start w:val="1"/>
       <w:numFmt w:val="decimal"/>
@@ -2389,6 +2539,209 @@
     </w:lvl>
   </w:abstractNum>
   <w:abstractNum w:abstractNumId="13" w15:restartNumberingAfterBreak="0">
+    <w:nsid w:val="0BC82A3D"/>
+    <w:multiLevelType w:val="multilevel"/>
+    <w:tmpl w:val="238881DA"/>
+    <w:lvl w:ilvl="0">
+      <w:start w:val="1"/>
+      <w:numFmt w:val="decimal"/>
+      <w:lvlText w:val="%1)"/>
+      <w:lvlJc w:val="left"/>
+      <w:pPr>
+        <w:ind w:left="360" w:hanging="360"/>
+      </w:pPr>
+      <w:rPr>
+        <w:rFonts w:hint="default"/>
+      </w:rPr>
+    </w:lvl>
+    <w:lvl w:ilvl="1">
+      <w:start w:val="1"/>
+      <w:numFmt w:val="lowerLetter"/>
+      <w:lvlText w:val="%2)"/>
+      <w:lvlJc w:val="left"/>
+      <w:pPr>
+        <w:ind w:left="720" w:hanging="360"/>
+      </w:pPr>
+      <w:rPr>
+        <w:rFonts w:hint="default"/>
+      </w:rPr>
+    </w:lvl>
+    <w:lvl w:ilvl="2">
+      <w:start w:val="1"/>
+      <w:numFmt w:val="lowerRoman"/>
+      <w:lvlText w:val="%3)"/>
+      <w:lvlJc w:val="left"/>
+      <w:pPr>
+        <w:ind w:left="1080" w:hanging="360"/>
+      </w:pPr>
+      <w:rPr>
+        <w:rFonts w:hint="default"/>
+      </w:rPr>
+    </w:lvl>
+    <w:lvl w:ilvl="3">
+      <w:start w:val="1"/>
+      <w:numFmt w:val="decimal"/>
+      <w:lvlText w:val="(%4)"/>
+      <w:lvlJc w:val="left"/>
+      <w:pPr>
+        <w:ind w:left="1440" w:hanging="360"/>
+      </w:pPr>
+      <w:rPr>
+        <w:rFonts w:hint="default"/>
+      </w:rPr>
+    </w:lvl>
+    <w:lvl w:ilvl="4">
+      <w:start w:val="1"/>
+      <w:numFmt w:val="lowerLetter"/>
+      <w:lvlText w:val="(%5)"/>
+      <w:lvlJc w:val="left"/>
+      <w:pPr>
+        <w:ind w:left="1800" w:hanging="360"/>
+      </w:pPr>
+      <w:rPr>
+        <w:rFonts w:hint="default"/>
+      </w:rPr>
+    </w:lvl>
+    <w:lvl w:ilvl="5">
+      <w:start w:val="1"/>
+      <w:numFmt w:val="lowerRoman"/>
+      <w:lvlText w:val="(%6)"/>
+      <w:lvlJc w:val="left"/>
+      <w:pPr>
+        <w:ind w:left="2160" w:hanging="360"/>
+      </w:pPr>
+      <w:rPr>
+        <w:rFonts w:hint="default"/>
+      </w:rPr>
+    </w:lvl>
+    <w:lvl w:ilvl="6">
+      <w:start w:val="1"/>
+      <w:numFmt w:val="upperLetter"/>
+      <w:pStyle w:val="Heading7"/>
+      <w:lvlText w:val="Appendix %7"/>
+      <w:lvlJc w:val="left"/>
+      <w:pPr>
+        <w:ind w:left="2520" w:hanging="360"/>
+      </w:pPr>
+      <w:rPr>
+        <w:rFonts w:hint="default"/>
+      </w:rPr>
+    </w:lvl>
+    <w:lvl w:ilvl="7">
+      <w:start w:val="1"/>
+      <w:numFmt w:val="lowerLetter"/>
+      <w:lvlText w:val="%8."/>
+      <w:lvlJc w:val="left"/>
+      <w:pPr>
+        <w:ind w:left="2880" w:hanging="360"/>
+      </w:pPr>
+      <w:rPr>
+        <w:rFonts w:hint="default"/>
+      </w:rPr>
+    </w:lvl>
+    <w:lvl w:ilvl="8">
+      <w:start w:val="1"/>
+      <w:numFmt w:val="lowerRoman"/>
+      <w:lvlText w:val="%9."/>
+      <w:lvlJc w:val="left"/>
+      <w:pPr>
+        <w:ind w:left="3240" w:hanging="360"/>
+      </w:pPr>
+      <w:rPr>
+        <w:rFonts w:hint="default"/>
+      </w:rPr>
+    </w:lvl>
+  </w:abstractNum>
+  <w:abstractNum w:abstractNumId="14" w15:restartNumberingAfterBreak="0">
+    <w:nsid w:val="1804005D"/>
+    <w:multiLevelType w:val="hybridMultilevel"/>
+    <w:tmpl w:val="42DC6C00"/>
+    <w:lvl w:ilvl="0" w:tplc="D50E3048">
+      <w:start w:val="1"/>
+      <w:numFmt w:val="decimal"/>
+      <w:lvlText w:val="%1."/>
+      <w:lvlJc w:val="left"/>
+      <w:pPr>
+        <w:ind w:left="720" w:hanging="360"/>
+      </w:pPr>
+      <w:rPr>
+        <w:rFonts w:hint="default"/>
+      </w:rPr>
+    </w:lvl>
+    <w:lvl w:ilvl="1" w:tplc="04090019" w:tentative="1">
+      <w:start w:val="1"/>
+      <w:numFmt w:val="lowerLetter"/>
+      <w:lvlText w:val="%2."/>
+      <w:lvlJc w:val="left"/>
+      <w:pPr>
+        <w:ind w:left="1440" w:hanging="360"/>
+      </w:pPr>
+    </w:lvl>
+    <w:lvl w:ilvl="2" w:tplc="0409001B" w:tentative="1">
+      <w:start w:val="1"/>
+      <w:numFmt w:val="lowerRoman"/>
+      <w:lvlText w:val="%3."/>
+      <w:lvlJc w:val="right"/>
+      <w:pPr>
+        <w:ind w:left="2160" w:hanging="180"/>
+      </w:pPr>
+    </w:lvl>
+    <w:lvl w:ilvl="3" w:tplc="0409000F" w:tentative="1">
+      <w:start w:val="1"/>
+      <w:numFmt w:val="decimal"/>
+      <w:lvlText w:val="%4."/>
+      <w:lvlJc w:val="left"/>
+      <w:pPr>
+        <w:ind w:left="2880" w:hanging="360"/>
+      </w:pPr>
+    </w:lvl>
+    <w:lvl w:ilvl="4" w:tplc="04090019" w:tentative="1">
+      <w:start w:val="1"/>
+      <w:numFmt w:val="lowerLetter"/>
+      <w:lvlText w:val="%5."/>
+      <w:lvlJc w:val="left"/>
+      <w:pPr>
+        <w:ind w:left="3600" w:hanging="360"/>
+      </w:pPr>
+    </w:lvl>
+    <w:lvl w:ilvl="5" w:tplc="0409001B" w:tentative="1">
+      <w:start w:val="1"/>
+      <w:numFmt w:val="lowerRoman"/>
+      <w:lvlText w:val="%6."/>
+      <w:lvlJc w:val="right"/>
+      <w:pPr>
+        <w:ind w:left="4320" w:hanging="180"/>
+      </w:pPr>
+    </w:lvl>
+    <w:lvl w:ilvl="6" w:tplc="0409000F" w:tentative="1">
+      <w:start w:val="1"/>
+      <w:numFmt w:val="decimal"/>
+      <w:lvlText w:val="%7."/>
+      <w:lvlJc w:val="left"/>
+      <w:pPr>
+        <w:ind w:left="5040" w:hanging="360"/>
+      </w:pPr>
+    </w:lvl>
+    <w:lvl w:ilvl="7" w:tplc="04090019" w:tentative="1">
+      <w:start w:val="1"/>
+      <w:numFmt w:val="lowerLetter"/>
+      <w:lvlText w:val="%8."/>
+      <w:lvlJc w:val="left"/>
+      <w:pPr>
+        <w:ind w:left="5760" w:hanging="360"/>
+      </w:pPr>
+    </w:lvl>
+    <w:lvl w:ilvl="8" w:tplc="0409001B" w:tentative="1">
+      <w:start w:val="1"/>
+      <w:numFmt w:val="lowerRoman"/>
+      <w:lvlText w:val="%9."/>
+      <w:lvlJc w:val="right"/>
+      <w:pPr>
+        <w:ind w:left="6480" w:hanging="180"/>
+      </w:pPr>
+    </w:lvl>
+  </w:abstractNum>
+  <w:abstractNum w:abstractNumId="15" w15:restartNumberingAfterBreak="0">
     <w:nsid w:val="29080F0E"/>
     <w:multiLevelType w:val="multilevel"/>
     <w:tmpl w:val="C066C376"/>
@@ -2480,7 +2833,7 @@
       <w:lvlJc w:val="left"/>
     </w:lvl>
   </w:abstractNum>
-  <w:abstractNum w:abstractNumId="14" w15:restartNumberingAfterBreak="0">
+  <w:abstractNum w:abstractNumId="16" w15:restartNumberingAfterBreak="0">
     <w:nsid w:val="3250AFA5"/>
     <w:multiLevelType w:val="multilevel"/>
     <w:tmpl w:val="ED543C3C"/>
@@ -2572,19 +2925,21 @@
       <w:lvlJc w:val="left"/>
     </w:lvl>
   </w:abstractNum>
-  <w:abstractNum w:abstractNumId="15" w15:restartNumberingAfterBreak="0">
+  <w:abstractNum w:abstractNumId="17" w15:restartNumberingAfterBreak="0">
     <w:nsid w:val="56485977"/>
     <w:multiLevelType w:val="multilevel"/>
-    <w:tmpl w:val="04090025"/>
+    <w:tmpl w:val="C8281D2C"/>
     <w:lvl w:ilvl="0">
       <w:start w:val="1"/>
       <w:numFmt w:val="decimal"/>
-      <w:pStyle w:val="Heading1"/>
-      <w:lvlText w:val="%1"/>
+      <w:lvlText w:val="%1."/>
       <w:lvlJc w:val="left"/>
       <w:pPr>
         <w:ind w:left="432" w:hanging="432"/>
       </w:pPr>
+      <w:rPr>
+        <w:rFonts w:hint="default"/>
+      </w:rPr>
     </w:lvl>
     <w:lvl w:ilvl="1">
       <w:start w:val="1"/>
@@ -2639,7 +2994,6 @@
     <w:lvl w:ilvl="6">
       <w:start w:val="1"/>
       <w:numFmt w:val="decimal"/>
-      <w:pStyle w:val="Heading7"/>
       <w:lvlText w:val="%1.%2.%3.%4.%5.%6.%7"/>
       <w:lvlJc w:val="left"/>
       <w:pPr>
@@ -2671,7 +3025,7 @@
     <w:abstractNumId w:val="2"/>
   </w:num>
   <w:num w:numId="2">
-    <w:abstractNumId w:val="13"/>
+    <w:abstractNumId w:val="15"/>
   </w:num>
   <w:num w:numId="3">
     <w:abstractNumId w:val="0"/>
@@ -2707,13 +3061,19 @@
     <w:abstractNumId w:val="3"/>
   </w:num>
   <w:num w:numId="14">
-    <w:abstractNumId w:val="15"/>
+    <w:abstractNumId w:val="17"/>
   </w:num>
   <w:num w:numId="15">
-    <w:abstractNumId w:val="14"/>
+    <w:abstractNumId w:val="16"/>
   </w:num>
   <w:num w:numId="16">
     <w:abstractNumId w:val="1"/>
+  </w:num>
+  <w:num w:numId="17">
+    <w:abstractNumId w:val="13"/>
+  </w:num>
+  <w:num w:numId="18">
+    <w:abstractNumId w:val="14"/>
   </w:num>
 </w:numbering>
 </file>
@@ -2736,6 +3096,11 @@
     </w:pPrDefault>
   </w:docDefaults>
   <w:latentStyles w:defLockedState="0" w:defUIPriority="0" w:defSemiHidden="0" w:defUnhideWhenUsed="0" w:defQFormat="0" w:count="371">
+    <w:lsdException w:name="heading 2" w:uiPriority="9" w:qFormat="1"/>
+    <w:lsdException w:name="heading 3" w:uiPriority="9" w:qFormat="1"/>
+    <w:lsdException w:name="heading 4" w:uiPriority="9" w:qFormat="1"/>
+    <w:lsdException w:name="heading 5" w:uiPriority="9" w:qFormat="1"/>
+    <w:lsdException w:name="heading 6" w:uiPriority="9" w:qFormat="1"/>
     <w:lsdException w:name="index 1" w:semiHidden="1" w:unhideWhenUsed="1"/>
     <w:lsdException w:name="index 7" w:semiHidden="1" w:unhideWhenUsed="1"/>
     <w:lsdException w:name="index 8" w:semiHidden="1" w:unhideWhenUsed="1"/>
@@ -2753,7 +3118,7 @@
     <w:lsdException w:name="footnote text" w:semiHidden="1" w:unhideWhenUsed="1"/>
     <w:lsdException w:name="annotation text" w:semiHidden="1" w:unhideWhenUsed="1"/>
     <w:lsdException w:name="header" w:semiHidden="1" w:unhideWhenUsed="1"/>
-    <w:lsdException w:name="footer" w:semiHidden="1" w:unhideWhenUsed="1"/>
+    <w:lsdException w:name="footer" w:semiHidden="1" w:uiPriority="99" w:unhideWhenUsed="1"/>
     <w:lsdException w:name="index heading" w:semiHidden="1" w:unhideWhenUsed="1"/>
     <w:lsdException w:name="caption" w:semiHidden="1" w:unhideWhenUsed="1"/>
     <w:lsdException w:name="table of figures" w:semiHidden="1" w:unhideWhenUsed="1"/>
@@ -2784,7 +3149,7 @@
     <w:lsdException w:name="Closing" w:semiHidden="1" w:unhideWhenUsed="1"/>
     <w:lsdException w:name="Signature" w:semiHidden="1" w:unhideWhenUsed="1"/>
     <w:lsdException w:name="Default Paragraph Font" w:semiHidden="1" w:unhideWhenUsed="1"/>
-    <w:lsdException w:name="Body Text" w:semiHidden="1" w:unhideWhenUsed="1"/>
+    <w:lsdException w:name="Body Text" w:semiHidden="1" w:unhideWhenUsed="1" w:qFormat="1"/>
     <w:lsdException w:name="Body Text Indent" w:semiHidden="1" w:unhideWhenUsed="1"/>
     <w:lsdException w:name="List Continue" w:semiHidden="1" w:unhideWhenUsed="1"/>
     <w:lsdException w:name="List Continue 2" w:semiHidden="1" w:unhideWhenUsed="1"/>
@@ -3087,9 +3452,6 @@
     <w:pPr>
       <w:keepNext/>
       <w:keepLines/>
-      <w:numPr>
-        <w:numId w:val="14"/>
-      </w:numPr>
       <w:spacing w:before="480" w:after="120"/>
       <w:outlineLvl w:val="0"/>
     </w:pPr>
@@ -3240,7 +3602,7 @@
       <w:keepLines/>
       <w:numPr>
         <w:ilvl w:val="6"/>
-        <w:numId w:val="14"/>
+        <w:numId w:val="17"/>
       </w:numPr>
       <w:spacing w:before="40" w:after="0"/>
       <w:outlineLvl w:val="6"/>
@@ -3488,10 +3850,11 @@
   <w:style w:type="paragraph" w:customStyle="1" w:styleId="TableCaption">
     <w:name w:val="Table Caption"/>
     <w:basedOn w:val="Caption"/>
-    <w:rsid w:val="000B6216"/>
+    <w:qFormat/>
+    <w:rsid w:val="00E27BF0"/>
     <w:pPr>
       <w:keepNext/>
-      <w:spacing w:before="120" w:after="0"/>
+      <w:spacing w:before="240" w:after="0"/>
     </w:pPr>
     <w:rPr>
       <w:rFonts w:ascii="Arial" w:hAnsi="Arial"/>
@@ -3517,10 +3880,18 @@
   <w:style w:type="paragraph" w:customStyle="1" w:styleId="Figure">
     <w:name w:val="Figure"/>
     <w:basedOn w:val="Normal"/>
+    <w:qFormat/>
+    <w:rsid w:val="00E27BF0"/>
+    <w:rPr>
+      <w:rFonts w:ascii="Arial" w:hAnsi="Arial"/>
+      <w:b/>
+      <w:sz w:val="20"/>
+    </w:rPr>
   </w:style>
   <w:style w:type="paragraph" w:customStyle="1" w:styleId="FigurewithCaption">
     <w:name w:val="Figure with Caption"/>
     <w:basedOn w:val="Figure"/>
+    <w:rsid w:val="00E27BF0"/>
     <w:pPr>
       <w:keepNext/>
     </w:pPr>
@@ -3550,8 +3921,12 @@
     <w:name w:val="Hyperlink"/>
     <w:basedOn w:val="CaptionChar"/>
     <w:uiPriority w:val="99"/>
-    <w:rPr>
-      <w:color w:val="4F81BD" w:themeColor="accent1"/>
+    <w:rsid w:val="009419D5"/>
+    <w:rPr>
+      <w:rFonts w:ascii="Times New Roman" w:hAnsi="Times New Roman"/>
+      <w:color w:val="1F497D"/>
+      <w:sz w:val="22"/>
+      <w:u w:val="single"/>
     </w:rPr>
   </w:style>
   <w:style w:type="paragraph" w:styleId="TOCHeading">
@@ -3563,9 +3938,6 @@
     <w:qFormat/>
     <w:rsid w:val="00B149BC"/>
     <w:pPr>
-      <w:numPr>
-        <w:numId w:val="0"/>
-      </w:numPr>
       <w:spacing w:before="240" w:line="259" w:lineRule="auto"/>
       <w:outlineLvl w:val="9"/>
     </w:pPr>
@@ -3927,7 +4299,7 @@
     <w:name w:val="Table Style"/>
     <w:basedOn w:val="TableNormal"/>
     <w:uiPriority w:val="99"/>
-    <w:rsid w:val="000476C1"/>
+    <w:rsid w:val="00700AFC"/>
     <w:pPr>
       <w:spacing w:after="0"/>
     </w:pPr>
@@ -3946,6 +4318,9 @@
         <w:insideV w:val="single" w:sz="4" w:space="0" w:color="auto"/>
       </w:tblBorders>
     </w:tblPr>
+    <w:trPr>
+      <w:cantSplit/>
+    </w:trPr>
     <w:tblStylePr w:type="firstRow">
       <w:pPr>
         <w:jc w:val="left"/>
@@ -3957,6 +4332,10 @@
         <w:sz w:val="22"/>
       </w:rPr>
       <w:tblPr/>
+      <w:trPr>
+        <w:cantSplit w:val="0"/>
+        <w:tblHeader/>
+      </w:trPr>
       <w:tcPr>
         <w:shd w:val="clear" w:color="auto" w:fill="000000" w:themeFill="text1"/>
         <w:vAlign w:val="bottom"/>
@@ -4094,6 +4473,62 @@
       <w:sz w:val="21"/>
       <w:szCs w:val="21"/>
     </w:rPr>
+  </w:style>
+  <w:style w:type="paragraph" w:styleId="Header">
+    <w:name w:val="header"/>
+    <w:basedOn w:val="Normal"/>
+    <w:link w:val="HeaderChar"/>
+    <w:unhideWhenUsed/>
+    <w:rsid w:val="00835E20"/>
+    <w:pPr>
+      <w:tabs>
+        <w:tab w:val="center" w:pos="4680"/>
+        <w:tab w:val="right" w:pos="9360"/>
+      </w:tabs>
+      <w:spacing w:after="0"/>
+    </w:pPr>
+  </w:style>
+  <w:style w:type="character" w:customStyle="1" w:styleId="HeaderChar">
+    <w:name w:val="Header Char"/>
+    <w:basedOn w:val="DefaultParagraphFont"/>
+    <w:link w:val="Header"/>
+    <w:rsid w:val="00835E20"/>
+    <w:rPr>
+      <w:rFonts w:ascii="Times New Roman" w:hAnsi="Times New Roman"/>
+      <w:sz w:val="22"/>
+    </w:rPr>
+  </w:style>
+  <w:style w:type="paragraph" w:styleId="Footer">
+    <w:name w:val="footer"/>
+    <w:basedOn w:val="Normal"/>
+    <w:link w:val="FooterChar"/>
+    <w:uiPriority w:val="99"/>
+    <w:unhideWhenUsed/>
+    <w:rsid w:val="00835E20"/>
+    <w:pPr>
+      <w:tabs>
+        <w:tab w:val="center" w:pos="4680"/>
+        <w:tab w:val="right" w:pos="9360"/>
+      </w:tabs>
+      <w:spacing w:after="0"/>
+    </w:pPr>
+  </w:style>
+  <w:style w:type="character" w:customStyle="1" w:styleId="FooterChar">
+    <w:name w:val="Footer Char"/>
+    <w:basedOn w:val="DefaultParagraphFont"/>
+    <w:link w:val="Footer"/>
+    <w:uiPriority w:val="99"/>
+    <w:rsid w:val="00835E20"/>
+    <w:rPr>
+      <w:rFonts w:ascii="Times New Roman" w:hAnsi="Times New Roman"/>
+      <w:sz w:val="22"/>
+    </w:rPr>
+  </w:style>
+  <w:style w:type="character" w:styleId="PageNumber">
+    <w:name w:val="page number"/>
+    <w:basedOn w:val="DefaultParagraphFont"/>
+    <w:unhideWhenUsed/>
+    <w:rsid w:val="00AF76D8"/>
   </w:style>
 </w:styles>
 </file>
@@ -4414,4 +4849,16 @@
   </a:objectDefaults>
   <a:extraClrSchemeLst/>
 </a:theme>
+</file>
+
+<file path=customXml/item1.xml><?xml version="1.0" encoding="utf-8"?>
+<b:Sources xmlns:b="http://schemas.openxmlformats.org/officeDocument/2006/bibliography" xmlns="http://schemas.openxmlformats.org/officeDocument/2006/bibliography" SelectedStyle="\APASixthEditionOfficeOnline.xsl" StyleName="APA" Version="6"/>
+</file>
+
+<file path=customXml/itemProps1.xml><?xml version="1.0" encoding="utf-8"?>
+<ds:datastoreItem xmlns:ds="http://schemas.openxmlformats.org/officeDocument/2006/customXml" ds:itemID="{D7E1E990-532B-43D8-9E9B-C6A96CEEADDB}">
+  <ds:schemaRefs>
+    <ds:schemaRef ds:uri="http://schemas.openxmlformats.org/officeDocument/2006/bibliography"/>
+  </ds:schemaRefs>
+</ds:datastoreItem>
 </file>
</xml_diff>

<commit_message>
minor edits to or new templates for document
</commit_message>
<xml_diff>
--- a/word_basin_report_template_style.docx
+++ b/word_basin_report_template_style.docx
@@ -2,58 +2,26 @@
 <file path=word/document.xml><?xml version="1.0" encoding="utf-8"?>
 <w:document xmlns:wpc="http://schemas.microsoft.com/office/word/2010/wordprocessingCanvas" xmlns:cx="http://schemas.microsoft.com/office/drawing/2014/chartex" xmlns:cx1="http://schemas.microsoft.com/office/drawing/2015/9/8/chartex" xmlns:mc="http://schemas.openxmlformats.org/markup-compatibility/2006" xmlns:o="urn:schemas-microsoft-com:office:office" xmlns:r="http://schemas.openxmlformats.org/officeDocument/2006/relationships" xmlns:m="http://schemas.openxmlformats.org/officeDocument/2006/math" xmlns:v="urn:schemas-microsoft-com:vml" xmlns:wp14="http://schemas.microsoft.com/office/word/2010/wordprocessingDrawing" xmlns:wp="http://schemas.openxmlformats.org/drawingml/2006/wordprocessingDrawing" xmlns:w10="urn:schemas-microsoft-com:office:word" xmlns:w="http://schemas.openxmlformats.org/wordprocessingml/2006/main" xmlns:w14="http://schemas.microsoft.com/office/word/2010/wordml" xmlns:w15="http://schemas.microsoft.com/office/word/2012/wordml" xmlns:w16se="http://schemas.microsoft.com/office/word/2015/wordml/symex" xmlns:wpg="http://schemas.microsoft.com/office/word/2010/wordprocessingGroup" xmlns:wpi="http://schemas.microsoft.com/office/word/2010/wordprocessingInk" xmlns:wne="http://schemas.microsoft.com/office/word/2006/wordml" xmlns:wps="http://schemas.microsoft.com/office/word/2010/wordprocessingShape" mc:Ignorable="w14 w15 w16se wp14">
   <w:body>
-    <w:p>
-      <w:pPr>
-        <w:pStyle w:val="Title"/>
-      </w:pPr>
-      <w:r>
-        <w:t>Title Arial 28pt Bold</w:t>
-      </w:r>
-    </w:p>
-    <w:p>
-      <w:pPr>
-        <w:pStyle w:val="Subtitle"/>
-      </w:pPr>
-      <w:r>
-        <w:t>Subtitle Arial (12pt or 28pt) Bold</w:t>
-      </w:r>
-    </w:p>
-    <w:p>
-      <w:pPr>
-        <w:pStyle w:val="Author"/>
-      </w:pPr>
-      <w:r>
-        <w:t>Author: Arial 12pt Bold</w:t>
-      </w:r>
-    </w:p>
-    <w:p>
-      <w:pPr>
-        <w:pStyle w:val="Date"/>
-      </w:pPr>
-      <w:r>
-        <w:t>Date: Month YYYY: Arial 12pt Bold</w:t>
-      </w:r>
-    </w:p>
     <w:sdt>
       <w:sdtPr>
         <w:rPr>
-          <w:rFonts w:ascii="Times New Roman" w:eastAsiaTheme="minorHAnsi" w:hAnsi="Times New Roman" w:cstheme="minorBidi"/>
-          <w:b w:val="0"/>
-          <w:sz w:val="22"/>
-          <w:szCs w:val="24"/>
+          <w:b/>
         </w:rPr>
-        <w:id w:val="684262869"/>
+        <w:id w:val="-407772227"/>
         <w:docPartObj>
           <w:docPartGallery w:val="Table of Contents"/>
           <w:docPartUnique/>
         </w:docPartObj>
       </w:sdtPr>
-      <w:sdtEndPr/>
+      <w:sdtEndPr>
+        <w:rPr>
+          <w:b w:val="0"/>
+          <w:bCs/>
+          <w:noProof/>
+        </w:rPr>
+      </w:sdtEndPr>
       <w:sdtContent>
         <w:p>
-          <w:pPr>
-            <w:pStyle w:val="TOCHeading"/>
-          </w:pPr>
           <w:r>
             <w:t>Table of Contents</w:t>
           </w:r>
@@ -69,30 +37,32 @@
               <w:rFonts w:asciiTheme="minorHAnsi" w:eastAsiaTheme="minorEastAsia" w:hAnsiTheme="minorHAnsi"/>
               <w:noProof/>
               <w:szCs w:val="22"/>
+              <w:lang w:val="en-ZW" w:eastAsia="en-ZW"/>
             </w:rPr>
           </w:pPr>
           <w:r>
             <w:fldChar w:fldCharType="begin"/>
           </w:r>
           <w:r>
-            <w:instrText>TOC \o "1-3" \h \z \u</w:instrText>
+            <w:instrText xml:space="preserve"> TOC \o "1-3" \h \z \u </w:instrText>
           </w:r>
           <w:r>
             <w:fldChar w:fldCharType="separate"/>
           </w:r>
-          <w:hyperlink w:anchor="_Toc522521690" w:history="1">
+          <w:hyperlink w:anchor="_Toc514162514" w:history="1">
             <w:r>
               <w:rPr>
                 <w:rStyle w:val="Hyperlink"/>
                 <w:noProof/>
               </w:rPr>
-              <w:t>1.</w:t>
+              <w:t>1</w:t>
             </w:r>
             <w:r>
               <w:rPr>
                 <w:rFonts w:asciiTheme="minorHAnsi" w:eastAsiaTheme="minorEastAsia" w:hAnsiTheme="minorHAnsi"/>
                 <w:noProof/>
                 <w:szCs w:val="22"/>
+                <w:lang w:val="en-ZW" w:eastAsia="en-ZW"/>
               </w:rPr>
               <w:tab/>
             </w:r>
@@ -122,7 +92,7 @@
                 <w:noProof/>
                 <w:webHidden/>
               </w:rPr>
-              <w:instrText xml:space="preserve"> PAGEREF _Toc522521690 \h </w:instrText>
+              <w:instrText xml:space="preserve"> PAGEREF _Toc514162514 \h </w:instrText>
             </w:r>
             <w:r>
               <w:rPr>
@@ -164,9 +134,10 @@
               <w:rFonts w:asciiTheme="minorHAnsi" w:eastAsiaTheme="minorEastAsia" w:hAnsiTheme="minorHAnsi"/>
               <w:noProof/>
               <w:szCs w:val="22"/>
+              <w:lang w:val="en-ZW" w:eastAsia="en-ZW"/>
             </w:rPr>
           </w:pPr>
-          <w:hyperlink w:anchor="_Toc522521691" w:history="1">
+          <w:hyperlink w:anchor="_Toc514162515" w:history="1">
             <w:r>
               <w:rPr>
                 <w:rStyle w:val="Hyperlink"/>
@@ -179,6 +150,7 @@
                 <w:rFonts w:asciiTheme="minorHAnsi" w:eastAsiaTheme="minorEastAsia" w:hAnsiTheme="minorHAnsi"/>
                 <w:noProof/>
                 <w:szCs w:val="22"/>
+                <w:lang w:val="en-ZW" w:eastAsia="en-ZW"/>
               </w:rPr>
               <w:tab/>
             </w:r>
@@ -208,7 +180,7 @@
                 <w:noProof/>
                 <w:webHidden/>
               </w:rPr>
-              <w:instrText xml:space="preserve"> PAGEREF _Toc522521691 \h </w:instrText>
+              <w:instrText xml:space="preserve"> PAGEREF _Toc514162515 \h </w:instrText>
             </w:r>
             <w:r>
               <w:rPr>
@@ -250,9 +222,10 @@
               <w:rFonts w:asciiTheme="minorHAnsi" w:eastAsiaTheme="minorEastAsia" w:hAnsiTheme="minorHAnsi"/>
               <w:noProof/>
               <w:szCs w:val="22"/>
+              <w:lang w:val="en-ZW" w:eastAsia="en-ZW"/>
             </w:rPr>
           </w:pPr>
-          <w:hyperlink w:anchor="_Toc522521692" w:history="1">
+          <w:hyperlink w:anchor="_Toc514162516" w:history="1">
             <w:r>
               <w:rPr>
                 <w:rStyle w:val="Hyperlink"/>
@@ -265,6 +238,7 @@
                 <w:rFonts w:asciiTheme="minorHAnsi" w:eastAsiaTheme="minorEastAsia" w:hAnsiTheme="minorHAnsi"/>
                 <w:noProof/>
                 <w:szCs w:val="22"/>
+                <w:lang w:val="en-ZW" w:eastAsia="en-ZW"/>
               </w:rPr>
               <w:tab/>
             </w:r>
@@ -294,7 +268,7 @@
                 <w:noProof/>
                 <w:webHidden/>
               </w:rPr>
-              <w:instrText xml:space="preserve"> PAGEREF _Toc522521692 \h </w:instrText>
+              <w:instrText xml:space="preserve"> PAGEREF _Toc514162516 \h </w:instrText>
             </w:r>
             <w:r>
               <w:rPr>
@@ -336,21 +310,23 @@
               <w:rFonts w:asciiTheme="minorHAnsi" w:eastAsiaTheme="minorEastAsia" w:hAnsiTheme="minorHAnsi"/>
               <w:noProof/>
               <w:szCs w:val="22"/>
+              <w:lang w:val="en-ZW" w:eastAsia="en-ZW"/>
             </w:rPr>
           </w:pPr>
-          <w:hyperlink w:anchor="_Toc522521693" w:history="1">
+          <w:hyperlink w:anchor="_Toc514162517" w:history="1">
             <w:r>
               <w:rPr>
                 <w:rStyle w:val="Hyperlink"/>
                 <w:noProof/>
               </w:rPr>
-              <w:t>2.</w:t>
+              <w:t>2</w:t>
             </w:r>
             <w:r>
               <w:rPr>
                 <w:rFonts w:asciiTheme="minorHAnsi" w:eastAsiaTheme="minorEastAsia" w:hAnsiTheme="minorHAnsi"/>
                 <w:noProof/>
                 <w:szCs w:val="22"/>
+                <w:lang w:val="en-ZW" w:eastAsia="en-ZW"/>
               </w:rPr>
               <w:tab/>
             </w:r>
@@ -380,7 +356,7 @@
                 <w:noProof/>
                 <w:webHidden/>
               </w:rPr>
-              <w:instrText xml:space="preserve"> PAGEREF _Toc522521693 \h </w:instrText>
+              <w:instrText xml:space="preserve"> PAGEREF _Toc514162517 \h </w:instrText>
             </w:r>
             <w:r>
               <w:rPr>
@@ -422,9 +398,10 @@
               <w:rFonts w:asciiTheme="minorHAnsi" w:eastAsiaTheme="minorEastAsia" w:hAnsiTheme="minorHAnsi"/>
               <w:noProof/>
               <w:szCs w:val="22"/>
+              <w:lang w:val="en-ZW" w:eastAsia="en-ZW"/>
             </w:rPr>
           </w:pPr>
-          <w:hyperlink w:anchor="_Toc522521694" w:history="1">
+          <w:hyperlink w:anchor="_Toc514162518" w:history="1">
             <w:r>
               <w:rPr>
                 <w:rStyle w:val="Hyperlink"/>
@@ -437,6 +414,7 @@
                 <w:rFonts w:asciiTheme="minorHAnsi" w:eastAsiaTheme="minorEastAsia" w:hAnsiTheme="minorHAnsi"/>
                 <w:noProof/>
                 <w:szCs w:val="22"/>
+                <w:lang w:val="en-ZW" w:eastAsia="en-ZW"/>
               </w:rPr>
               <w:tab/>
             </w:r>
@@ -466,7 +444,7 @@
                 <w:noProof/>
                 <w:webHidden/>
               </w:rPr>
-              <w:instrText xml:space="preserve"> PAGEREF _Toc522521694 \h </w:instrText>
+              <w:instrText xml:space="preserve"> PAGEREF _Toc514162518 \h </w:instrText>
             </w:r>
             <w:r>
               <w:rPr>
@@ -508,9 +486,10 @@
               <w:rFonts w:asciiTheme="minorHAnsi" w:eastAsiaTheme="minorEastAsia" w:hAnsiTheme="minorHAnsi"/>
               <w:noProof/>
               <w:szCs w:val="22"/>
+              <w:lang w:val="en-ZW" w:eastAsia="en-ZW"/>
             </w:rPr>
           </w:pPr>
-          <w:hyperlink w:anchor="_Toc522521695" w:history="1">
+          <w:hyperlink w:anchor="_Toc514162519" w:history="1">
             <w:r>
               <w:rPr>
                 <w:rStyle w:val="Hyperlink"/>
@@ -523,6 +502,7 @@
                 <w:rFonts w:asciiTheme="minorHAnsi" w:eastAsiaTheme="minorEastAsia" w:hAnsiTheme="minorHAnsi"/>
                 <w:noProof/>
                 <w:szCs w:val="22"/>
+                <w:lang w:val="en-ZW" w:eastAsia="en-ZW"/>
               </w:rPr>
               <w:tab/>
             </w:r>
@@ -552,7 +532,7 @@
                 <w:noProof/>
                 <w:webHidden/>
               </w:rPr>
-              <w:instrText xml:space="preserve"> PAGEREF _Toc522521695 \h </w:instrText>
+              <w:instrText xml:space="preserve"> PAGEREF _Toc514162519 \h </w:instrText>
             </w:r>
             <w:r>
               <w:rPr>
@@ -594,9 +574,10 @@
               <w:rFonts w:asciiTheme="minorHAnsi" w:eastAsiaTheme="minorEastAsia" w:hAnsiTheme="minorHAnsi"/>
               <w:noProof/>
               <w:szCs w:val="22"/>
+              <w:lang w:val="en-ZW" w:eastAsia="en-ZW"/>
             </w:rPr>
           </w:pPr>
-          <w:hyperlink w:anchor="_Toc522521696" w:history="1">
+          <w:hyperlink w:anchor="_Toc514162520" w:history="1">
             <w:r>
               <w:rPr>
                 <w:rStyle w:val="Hyperlink"/>
@@ -609,6 +590,7 @@
                 <w:rFonts w:asciiTheme="minorHAnsi" w:eastAsiaTheme="minorEastAsia" w:hAnsiTheme="minorHAnsi"/>
                 <w:noProof/>
                 <w:szCs w:val="22"/>
+                <w:lang w:val="en-ZW" w:eastAsia="en-ZW"/>
               </w:rPr>
               <w:tab/>
             </w:r>
@@ -638,7 +620,7 @@
                 <w:noProof/>
                 <w:webHidden/>
               </w:rPr>
-              <w:instrText xml:space="preserve"> PAGEREF _Toc522521696 \h </w:instrText>
+              <w:instrText xml:space="preserve"> PAGEREF _Toc514162520 \h </w:instrText>
             </w:r>
             <w:r>
               <w:rPr>
@@ -671,6 +653,11 @@
         </w:p>
         <w:p>
           <w:r>
+            <w:rPr>
+              <w:b/>
+              <w:bCs/>
+              <w:noProof/>
+            </w:rPr>
             <w:fldChar w:fldCharType="end"/>
           </w:r>
         </w:p>
@@ -678,6 +665,88 @@
     </w:sdt>
     <w:p>
       <w:r>
+        <w:t>Report template created by Ryan Michie based on the DEQ General Report Template downloaded on 5/9/2018.</w:t>
+      </w:r>
+    </w:p>
+    <w:p>
+      <w:pPr>
+        <w:pStyle w:val="Title"/>
+      </w:pPr>
+      <w:r>
+        <w:t>Title</w:t>
+      </w:r>
+      <w:r>
+        <w:t>:</w:t>
+      </w:r>
+      <w:r>
+        <w:t xml:space="preserve"> Arial 28pt Bold</w:t>
+      </w:r>
+    </w:p>
+    <w:p>
+      <w:pPr>
+        <w:pStyle w:val="Subtitle"/>
+      </w:pPr>
+      <w:r>
+        <w:t>Subtitle</w:t>
+      </w:r>
+      <w:r>
+        <w:t xml:space="preserve">: </w:t>
+      </w:r>
+      <w:r>
+        <w:t xml:space="preserve">Arial </w:t>
+      </w:r>
+      <w:r>
+        <w:t>(</w:t>
+      </w:r>
+      <w:r>
+        <w:t>12pt</w:t>
+      </w:r>
+      <w:r>
+        <w:t xml:space="preserve"> </w:t>
+      </w:r>
+      <w:r>
+        <w:t>or</w:t>
+      </w:r>
+      <w:r>
+        <w:t xml:space="preserve"> 28pt)</w:t>
+      </w:r>
+      <w:r>
+        <w:t xml:space="preserve"> Bold</w:t>
+      </w:r>
+    </w:p>
+    <w:p>
+      <w:pPr>
+        <w:pStyle w:val="Author"/>
+      </w:pPr>
+      <w:r>
+        <w:t xml:space="preserve">Author: </w:t>
+      </w:r>
+      <w:r>
+        <w:t>Arial 12pt Bold</w:t>
+      </w:r>
+    </w:p>
+    <w:p>
+      <w:pPr>
+        <w:pStyle w:val="Date"/>
+      </w:pPr>
+      <w:r>
+        <w:t xml:space="preserve">Date: Month </w:t>
+      </w:r>
+      <w:r>
+        <w:t>YYYY</w:t>
+      </w:r>
+      <w:r>
+        <w:t xml:space="preserve">: </w:t>
+      </w:r>
+      <w:r>
+        <w:t>Arial 12pt Bold</w:t>
+      </w:r>
+    </w:p>
+    <w:p>
+      <w:pPr>
+        <w:pStyle w:val="BodyText"/>
+      </w:pPr>
+      <w:r>
         <w:pict>
           <v:rect id="_x0000_i1025" style="width:0;height:1.5pt" o:hralign="center" o:hrstd="t" o:hr="t"/>
         </w:pict>
@@ -685,7 +754,7 @@
     </w:p>
     <w:p>
       <w:pPr>
-        <w:pStyle w:val="FirstParagraph"/>
+        <w:pStyle w:val="BodyText"/>
       </w:pPr>
       <w:r>
         <w:t>Name: Title Style type: Paragraph Style based on: Normal Style for following paragraph: Body Text</w:t>
@@ -708,6 +777,9 @@
       </w:r>
     </w:p>
     <w:p>
+      <w:pPr>
+        <w:pStyle w:val="BodyText"/>
+      </w:pPr>
       <w:r>
         <w:pict>
           <v:rect id="_x0000_i1026" style="width:0;height:1.5pt" o:hralign="center" o:hrstd="t" o:hr="t"/>
@@ -716,7 +788,7 @@
     </w:p>
     <w:p>
       <w:pPr>
-        <w:pStyle w:val="FirstParagraph"/>
+        <w:pStyle w:val="BodyText"/>
       </w:pPr>
       <w:r>
         <w:t>Name: Subtitle, Author, Date Style type: Paragraph Style based on: Title Style for following paragraph: Body Text</w:t>
@@ -748,13 +820,9 @@
     <w:p>
       <w:pPr>
         <w:pStyle w:val="Heading1"/>
-        <w:numPr>
-          <w:ilvl w:val="0"/>
-          <w:numId w:val="14"/>
-        </w:numPr>
       </w:pPr>
       <w:bookmarkStart w:id="0" w:name="header-1-style"/>
-      <w:bookmarkStart w:id="1" w:name="_Toc522521690"/>
+      <w:bookmarkStart w:id="1" w:name="_Toc514162514"/>
       <w:bookmarkEnd w:id="0"/>
       <w:r>
         <w:lastRenderedPageBreak/>
@@ -764,10 +832,46 @@
     </w:p>
     <w:p>
       <w:pPr>
+        <w:pStyle w:val="ListBullet"/>
+      </w:pPr>
+      <w:r>
+        <w:t xml:space="preserve">Name: Header 1 Style type: Paragraph Style based on: Normal Style for following paragraph: </w:t>
+      </w:r>
+      <w:r>
+        <w:t>Body Text</w:t>
+      </w:r>
+    </w:p>
+    <w:p>
+      <w:r>
+        <w:t>Arial, 28 pt, Bold, Font color: Black Alignment: Left, Single Spacing</w:t>
+      </w:r>
+    </w:p>
+    <w:p>
+      <w:r>
+        <w:t>Paragraph: Indentation Left: 0" Indentation Right: 0" Spacing Before: 24 pt Spacing After: 6 pt Line Spacing: Single</w:t>
+      </w:r>
+    </w:p>
+    <w:p>
+      <w:pPr>
+        <w:pStyle w:val="Heading2"/>
+      </w:pPr>
+      <w:bookmarkStart w:id="2" w:name="header-2-style"/>
+      <w:bookmarkStart w:id="3" w:name="_Toc514162515"/>
+      <w:bookmarkEnd w:id="2"/>
+      <w:r>
+        <w:t>Header 2 Style</w:t>
+      </w:r>
+      <w:bookmarkEnd w:id="3"/>
+    </w:p>
+    <w:p>
+      <w:pPr>
         <w:pStyle w:val="FirstParagraph"/>
       </w:pPr>
       <w:r>
-        <w:t>Name: Header 1 Style type: Paragraph Style based on: Normal Style for following paragraph: First Paragraph</w:t>
+        <w:t xml:space="preserve">Name: Header 2 Style type: Paragraph Style based on: Normal Style for following paragraph: </w:t>
+      </w:r>
+      <w:r>
+        <w:t>Body Text</w:t>
       </w:r>
     </w:p>
     <w:p>
@@ -775,7 +879,7 @@
         <w:pStyle w:val="BodyText"/>
       </w:pPr>
       <w:r>
-        <w:t>Arial, 28 pt, Bold, Font color: Black Alignment: Left, Single Spacing</w:t>
+        <w:t>Arial, 18 pt, Bold, Font color: Black Alignment: Left, Single Spacing</w:t>
       </w:r>
     </w:p>
     <w:p>
@@ -783,42 +887,6 @@
         <w:pStyle w:val="BodyText"/>
       </w:pPr>
       <w:r>
-        <w:t>Paragraph: Indentation Left: 0" Indentation Right: 0" Spacing Before: 24 pt Spacing After: 6 pt Line Spacing: Single</w:t>
-      </w:r>
-    </w:p>
-    <w:p>
-      <w:pPr>
-        <w:pStyle w:val="Heading2"/>
-      </w:pPr>
-      <w:bookmarkStart w:id="2" w:name="header-2-style"/>
-      <w:bookmarkStart w:id="3" w:name="_Toc522521691"/>
-      <w:bookmarkEnd w:id="2"/>
-      <w:r>
-        <w:t>Header 2 Style</w:t>
-      </w:r>
-      <w:bookmarkEnd w:id="3"/>
-    </w:p>
-    <w:p>
-      <w:pPr>
-        <w:pStyle w:val="FirstParagraph"/>
-      </w:pPr>
-      <w:r>
-        <w:t>Name: Header 2 Style type: Paragraph Style based on: Normal Style for following paragraph: First Paragraph</w:t>
-      </w:r>
-    </w:p>
-    <w:p>
-      <w:pPr>
-        <w:pStyle w:val="BodyText"/>
-      </w:pPr>
-      <w:r>
-        <w:t>Arial, 18 pt, Bold, Font color: Black Alignment: Left, Single Spacing</w:t>
-      </w:r>
-    </w:p>
-    <w:p>
-      <w:pPr>
-        <w:pStyle w:val="BodyText"/>
-      </w:pPr>
-      <w:r>
         <w:t>Paragraph: Indentation Left: 0" Indentation Right: 0" Spacing Before: 12 pt Spacing After: 6 pt Line Spacing: Single</w:t>
       </w:r>
     </w:p>
@@ -827,7 +895,7 @@
         <w:pStyle w:val="Heading3"/>
       </w:pPr>
       <w:bookmarkStart w:id="4" w:name="header-3-style"/>
-      <w:bookmarkStart w:id="5" w:name="_Toc522521692"/>
+      <w:bookmarkStart w:id="5" w:name="_Toc514162516"/>
       <w:bookmarkEnd w:id="4"/>
       <w:r>
         <w:t>Header 3 Style</w:t>
@@ -835,25 +903,19 @@
       <w:bookmarkEnd w:id="5"/>
     </w:p>
     <w:p>
-      <w:pPr>
-        <w:pStyle w:val="FirstParagraph"/>
-      </w:pPr>
-      <w:r>
-        <w:t>Name: Header 3 Style type: Paragraph Style based on: Normal Style for following paragraph: First Paragraph</w:t>
-      </w:r>
-    </w:p>
-    <w:p>
-      <w:pPr>
-        <w:pStyle w:val="BodyText"/>
-      </w:pPr>
+      <w:r>
+        <w:t xml:space="preserve">Name: Header 3 Style type: Paragraph Style based on: Normal Style for following paragraph: </w:t>
+      </w:r>
+      <w:r>
+        <w:t>Body Text</w:t>
+      </w:r>
+    </w:p>
+    <w:p>
       <w:r>
         <w:t>Arial, 11 pt, Bold, Font color: Black Alignment: Left, Single Spacing</w:t>
       </w:r>
     </w:p>
     <w:p>
-      <w:pPr>
-        <w:pStyle w:val="BodyText"/>
-      </w:pPr>
       <w:r>
         <w:t>Paragraph: Indentation Left: 0" Indentation Right: 0" Spacing Before: 12 pt Spacing After: 6 pt Line Spacing: Single</w:t>
       </w:r>
@@ -873,7 +935,13 @@
         <w:pStyle w:val="FirstParagraph"/>
       </w:pPr>
       <w:r>
-        <w:t>Name: Header 4 Style type: Paragraph Style based on: Normal Style for following paragraph: First Paragraph</w:t>
+        <w:t xml:space="preserve">Name: Header 4 </w:t>
+      </w:r>
+      <w:r>
+        <w:t xml:space="preserve">Style type: Paragraph Style based on: Normal Style for following paragraph: </w:t>
+      </w:r>
+      <w:r>
+        <w:t>Body Text</w:t>
       </w:r>
     </w:p>
     <w:p>
@@ -896,18 +964,111 @@
       <w:pPr>
         <w:pStyle w:val="Heading5"/>
       </w:pPr>
-      <w:bookmarkStart w:id="7" w:name="header-5-style"/>
+      <w:r>
+        <w:t>Header 5 Style</w:t>
+      </w:r>
+    </w:p>
+    <w:p>
+      <w:pPr>
+        <w:pStyle w:val="FirstParagraph"/>
+      </w:pPr>
+      <w:r>
+        <w:t>Name: Header 5</w:t>
+      </w:r>
+      <w:r>
+        <w:t xml:space="preserve"> Style type: Paragraph Style based on: Normal Style for following paragraph: Body Text</w:t>
+      </w:r>
+    </w:p>
+    <w:p>
+      <w:pPr>
+        <w:pStyle w:val="BodyText"/>
+      </w:pPr>
+      <w:r>
+        <w:t>Arial, 11 pt, Font color: Black Alignment: Left, Single Spacing</w:t>
+      </w:r>
+    </w:p>
+    <w:p>
+      <w:pPr>
+        <w:pStyle w:val="BodyText"/>
+      </w:pPr>
+      <w:r>
+        <w:t>Paragraph: Indentation Left: 0" Indentation Right: 0" Spacing Before: 6 pt Spacing After: 6 pt Line Spacing: Single</w:t>
+      </w:r>
+    </w:p>
+    <w:p>
+      <w:pPr>
+        <w:pStyle w:val="Heading6"/>
+      </w:pPr>
+      <w:r>
+        <w:t>Header 6 Style</w:t>
+      </w:r>
+    </w:p>
+    <w:p>
+      <w:pPr>
+        <w:pStyle w:val="FirstParagraph"/>
+      </w:pPr>
+      <w:r>
+        <w:t>Name: Header 6 Style type: Paragraph Style based on: Normal Style for following paragraph: Body Text</w:t>
+      </w:r>
+    </w:p>
+    <w:p>
+      <w:pPr>
+        <w:pStyle w:val="BodyText"/>
+      </w:pPr>
+      <w:r>
+        <w:lastRenderedPageBreak/>
+        <w:t xml:space="preserve">Arial, 11 pt, </w:t>
+      </w:r>
+      <w:r>
+        <w:t xml:space="preserve">Italic, </w:t>
+      </w:r>
+      <w:r>
+        <w:t>Font color: Black Alignment: Left, Single Spacing</w:t>
+      </w:r>
+    </w:p>
+    <w:p>
+      <w:pPr>
+        <w:pStyle w:val="BodyText"/>
+      </w:pPr>
+      <w:r>
+        <w:t>Paragraph: Indentation Left: 0" Indentation Right: 0" Spacing Before: 6 pt Spacing After: 6 pt Line Spacing: Single</w:t>
+      </w:r>
+    </w:p>
+    <w:p>
+      <w:pPr>
+        <w:pStyle w:val="BodyText"/>
+      </w:pPr>
+    </w:p>
+    <w:p>
+      <w:pPr>
+        <w:pStyle w:val="Heading1"/>
+      </w:pPr>
+      <w:bookmarkStart w:id="7" w:name="other-text-styles"/>
+      <w:bookmarkStart w:id="8" w:name="_Toc514162517"/>
       <w:bookmarkEnd w:id="7"/>
       <w:r>
-        <w:t>Header 5 Style</w:t>
-      </w:r>
+        <w:t>Other Text Styles</w:t>
+      </w:r>
+      <w:bookmarkEnd w:id="8"/>
+    </w:p>
+    <w:p>
+      <w:pPr>
+        <w:pStyle w:val="Heading2"/>
+      </w:pPr>
+      <w:bookmarkStart w:id="9" w:name="normal-or-body-text-style"/>
+      <w:bookmarkStart w:id="10" w:name="_Toc514162518"/>
+      <w:bookmarkEnd w:id="9"/>
+      <w:r>
+        <w:t>Normal or Body Text Style</w:t>
+      </w:r>
+      <w:bookmarkEnd w:id="10"/>
     </w:p>
     <w:p>
       <w:pPr>
         <w:pStyle w:val="FirstParagraph"/>
       </w:pPr>
       <w:r>
-        <w:t>Name: Header 5 Style type: Paragraph Style based on: Normal Style for following paragraph: First Paragraph</w:t>
+        <w:t>Name: Normal or Body Text Style type: Paragraph Style based on: Normal Style for following paragraph: List Bullet</w:t>
       </w:r>
     </w:p>
     <w:p>
@@ -915,45 +1076,35 @@
         <w:pStyle w:val="BodyText"/>
       </w:pPr>
       <w:r>
-        <w:t>Arial, 11 pt, Font color: Black Alignment: Left, Single Spacing</w:t>
+        <w:t>Time New Roman, 11 pt, Font color: Black Alignment: Left, Single Spacing</w:t>
       </w:r>
     </w:p>
     <w:p>
       <w:pPr>
         <w:pStyle w:val="BodyText"/>
-        <w:rPr>
-          <w:rStyle w:val="PageNumber"/>
-        </w:rPr>
-      </w:pPr>
-      <w:r>
-        <w:t xml:space="preserve">Paragraph: Indentation Left: 0" Indentation Right: 0" Spacing Before: 6 pt Spacing After: 6 </w:t>
-      </w:r>
-      <w:proofErr w:type="spellStart"/>
-      <w:r>
-        <w:t>pt</w:t>
-      </w:r>
-      <w:proofErr w:type="spellEnd"/>
-      <w:r>
-        <w:t xml:space="preserve"> Line Spacing: Single</w:t>
-      </w:r>
-    </w:p>
-    <w:p>
-      <w:pPr>
-        <w:pStyle w:val="Heading6"/>
-      </w:pPr>
-      <w:bookmarkStart w:id="8" w:name="header-6-style"/>
-      <w:bookmarkEnd w:id="8"/>
-      <w:r>
-        <w:lastRenderedPageBreak/>
-        <w:t>Header 6 Style</w:t>
-      </w:r>
+      </w:pPr>
+      <w:r>
+        <w:t>Paragraph: Indentation Left: 0" Indentation Right: 0" Spacing Before: 0 pt Spacing After: 12 pt Line Spacing: Single</w:t>
+      </w:r>
+    </w:p>
+    <w:p>
+      <w:pPr>
+        <w:pStyle w:val="Heading2"/>
+      </w:pPr>
+      <w:bookmarkStart w:id="11" w:name="list-bullet-style"/>
+      <w:bookmarkStart w:id="12" w:name="_Toc514162519"/>
+      <w:bookmarkEnd w:id="11"/>
+      <w:r>
+        <w:t>List Bullet Style</w:t>
+      </w:r>
+      <w:bookmarkEnd w:id="12"/>
     </w:p>
     <w:p>
       <w:pPr>
         <w:pStyle w:val="FirstParagraph"/>
       </w:pPr>
       <w:r>
-        <w:t>Name: Header 6 Style type: Paragraph Style based on: Normal Style for following paragraph: First Paragraph</w:t>
+        <w:t>Name: List Bullet Style type: Paragraph Style based on: Normal Style for following paragraph: List Bullet</w:t>
       </w:r>
     </w:p>
     <w:p>
@@ -961,7 +1112,7 @@
         <w:pStyle w:val="BodyText"/>
       </w:pPr>
       <w:r>
-        <w:t>Arial, 11 pt, Italic, Font color: Black Alignment: Left, Single Spacing</w:t>
+        <w:t>Time New Roman, 11 pt, Font color: Black Alignment: Left, Single Spacing</w:t>
       </w:r>
     </w:p>
     <w:p>
@@ -969,95 +1120,7 @@
         <w:pStyle w:val="BodyText"/>
       </w:pPr>
       <w:r>
-        <w:t>Paragraph: Indentation Left: 0" Indentation Right: 0" Spacing Before: 6 pt Spacing After: 6 pt Line Spacing: Single</w:t>
-      </w:r>
-    </w:p>
-    <w:p>
-      <w:pPr>
-        <w:pStyle w:val="Heading1"/>
-        <w:numPr>
-          <w:ilvl w:val="0"/>
-          <w:numId w:val="14"/>
-        </w:numPr>
-      </w:pPr>
-      <w:bookmarkStart w:id="9" w:name="other-text-styles"/>
-      <w:bookmarkStart w:id="10" w:name="_Toc522521693"/>
-      <w:bookmarkEnd w:id="9"/>
-      <w:r>
-        <w:t>Other Text Styles</w:t>
-      </w:r>
-      <w:bookmarkEnd w:id="10"/>
-    </w:p>
-    <w:p>
-      <w:pPr>
-        <w:pStyle w:val="Heading2"/>
-      </w:pPr>
-      <w:bookmarkStart w:id="11" w:name="normal-or-body-text-style"/>
-      <w:bookmarkStart w:id="12" w:name="_Toc522521694"/>
-      <w:bookmarkEnd w:id="11"/>
-      <w:r>
-        <w:t>Normal or Body Text Style</w:t>
-      </w:r>
-      <w:bookmarkEnd w:id="12"/>
-    </w:p>
-    <w:p>
-      <w:pPr>
-        <w:pStyle w:val="FirstParagraph"/>
-      </w:pPr>
-      <w:r>
-        <w:t>Name: Normal or Body Text Style type: Paragraph Style based on: Normal Style for following paragraph: List Bullet</w:t>
-      </w:r>
-    </w:p>
-    <w:p>
-      <w:pPr>
-        <w:pStyle w:val="BodyText"/>
-      </w:pPr>
-      <w:r>
-        <w:t>Time New Roman, 11 pt, Font color: Black Alignment: Left, Single Spacing</w:t>
-      </w:r>
-    </w:p>
-    <w:p>
-      <w:pPr>
-        <w:pStyle w:val="BodyText"/>
-      </w:pPr>
-      <w:r>
-        <w:t>Paragraph: Indentation Left: 0" Indentation Right: 0" Spacing Before: 0 pt Spacing After: 12 pt Line Spacing: Single</w:t>
-      </w:r>
-    </w:p>
-    <w:p>
-      <w:pPr>
-        <w:pStyle w:val="Heading2"/>
-      </w:pPr>
-      <w:bookmarkStart w:id="13" w:name="list-bullet-style"/>
-      <w:bookmarkStart w:id="14" w:name="_Toc522521695"/>
-      <w:bookmarkEnd w:id="13"/>
-      <w:r>
-        <w:t>List Bullet Style</w:t>
-      </w:r>
-      <w:bookmarkEnd w:id="14"/>
-    </w:p>
-    <w:p>
-      <w:pPr>
-        <w:pStyle w:val="FirstParagraph"/>
-      </w:pPr>
-      <w:r>
-        <w:t>Name: List Bullet Style type: Paragraph Style based on: Normal Style for following paragraph: List Bullet</w:t>
-      </w:r>
-    </w:p>
-    <w:p>
-      <w:pPr>
-        <w:pStyle w:val="BodyText"/>
-      </w:pPr>
-      <w:r>
-        <w:t>Time New Roman, 11 pt, Font color: Black Alignment: Left, Single Spacing</w:t>
-      </w:r>
-    </w:p>
-    <w:p>
-      <w:pPr>
-        <w:pStyle w:val="BodyText"/>
-      </w:pPr>
-      <w:r>
-        <w:t>Paragraph: Indentation Left: 0" Indentation Right: 0" Spacing Before: 0 pt Spacing After: 12 pt Line Spacing: Single</w:t>
+        <w:t>Paragraph: Indentation Left: 0" Indentation Right: 0“” Spacing Before: 0 pt Spacing After: 12 pt Line Spacing: Single</w:t>
       </w:r>
     </w:p>
     <w:p>
@@ -1073,7 +1136,7 @@
         <w:pStyle w:val="Compact"/>
         <w:numPr>
           <w:ilvl w:val="0"/>
-          <w:numId w:val="16"/>
+          <w:numId w:val="3"/>
         </w:numPr>
       </w:pPr>
       <w:r>
@@ -1085,7 +1148,7 @@
         <w:pStyle w:val="Compact"/>
         <w:numPr>
           <w:ilvl w:val="0"/>
-          <w:numId w:val="16"/>
+          <w:numId w:val="3"/>
         </w:numPr>
       </w:pPr>
       <w:r>
@@ -1097,7 +1160,7 @@
         <w:pStyle w:val="Compact"/>
         <w:numPr>
           <w:ilvl w:val="0"/>
-          <w:numId w:val="16"/>
+          <w:numId w:val="3"/>
         </w:numPr>
       </w:pPr>
       <w:r>
@@ -1108,16 +1171,19 @@
       <w:pPr>
         <w:pStyle w:val="Heading2"/>
       </w:pPr>
-      <w:bookmarkStart w:id="15" w:name="captions"/>
-      <w:bookmarkStart w:id="16" w:name="_Toc522521696"/>
-      <w:bookmarkEnd w:id="15"/>
+      <w:bookmarkStart w:id="13" w:name="captions"/>
+      <w:bookmarkStart w:id="14" w:name="_Toc514162520"/>
+      <w:bookmarkEnd w:id="13"/>
       <w:r>
         <w:lastRenderedPageBreak/>
         <w:t>Captions</w:t>
       </w:r>
-      <w:bookmarkEnd w:id="16"/>
-    </w:p>
-    <w:p>
+      <w:bookmarkEnd w:id="14"/>
+    </w:p>
+    <w:p>
+      <w:pPr>
+        <w:pStyle w:val="FigurewithCaption"/>
+      </w:pPr>
       <w:r>
         <w:rPr>
           <w:noProof/>
@@ -1174,35 +1240,29 @@
       </w:r>
     </w:p>
     <w:p>
-      <w:pPr>
-        <w:pStyle w:val="BodyText"/>
-      </w:pPr>
       <w:r>
         <w:t>For figure captions see Figure A-1.</w:t>
       </w:r>
     </w:p>
     <w:p>
-      <w:pPr>
-        <w:pStyle w:val="BodyText"/>
-      </w:pPr>
-      <w:r>
-        <w:t>Name: Figure, Captioned Figure, or Caption Style type: Paragraph Style based on: Figure Style for following paragraph: Captioned Figure</w:t>
-      </w:r>
-    </w:p>
-    <w:p>
-      <w:pPr>
-        <w:pStyle w:val="BodyText"/>
-      </w:pPr>
+      <w:r>
+        <w:t xml:space="preserve">Name: Figure, Captioned Figure, </w:t>
+      </w:r>
+      <w:r>
+        <w:t xml:space="preserve">Image Caption, </w:t>
+      </w:r>
+      <w:r>
+        <w:t>or Caption Style type: Paragraph Style based on: Figure Style for following paragraph: Captioned Figure</w:t>
+      </w:r>
+    </w:p>
+    <w:p>
       <w:r>
         <w:t>Arial, 10 pt, Bold color: Black Alignment: Left, Single Spacing</w:t>
       </w:r>
     </w:p>
     <w:p>
-      <w:pPr>
-        <w:pStyle w:val="BodyText"/>
-      </w:pPr>
-      <w:r>
-        <w:t>Paragraph: Indentation Left: 0" Indentation Right: 0" Spacing Before: 0 pt Spacing After: 12 pt Line Spacing: Single</w:t>
+      <w:r>
+        <w:t>Paragraph: Indentation Left: 0" Indentation Right: 0“” Spacing Before: 0 pt Spacing After: 12 pt Line Spacing: Single</w:t>
       </w:r>
     </w:p>
     <w:p>
@@ -1215,17 +1275,16 @@
     </w:p>
     <w:tbl>
       <w:tblPr>
-        <w:tblStyle w:val="TableStyle"/>
+        <w:tblStyle w:val="Table"/>
         <w:tblW w:w="0" w:type="pct"/>
-        <w:tblLook w:val="07E0" w:firstRow="1" w:lastRow="1" w:firstColumn="1" w:lastColumn="1" w:noHBand="1" w:noVBand="1"/>
-        <w:tblCaption w:val="Table A-1: table caption 1"/>
+        <w:tblLook w:val="04A0" w:firstRow="1" w:lastRow="0" w:firstColumn="1" w:lastColumn="0" w:noHBand="0" w:noVBand="1"/>
       </w:tblPr>
       <w:tblGrid>
-        <w:gridCol w:w="1457"/>
-        <w:gridCol w:w="1384"/>
-        <w:gridCol w:w="1420"/>
-        <w:gridCol w:w="1347"/>
-        <w:gridCol w:w="901"/>
+        <w:gridCol w:w="1598"/>
+        <w:gridCol w:w="1475"/>
+        <w:gridCol w:w="1537"/>
+        <w:gridCol w:w="1414"/>
+        <w:gridCol w:w="1048"/>
       </w:tblGrid>
       <w:tr>
         <w:trPr>
@@ -1241,15 +1300,17 @@
               <w:pStyle w:val="Compact"/>
               <w:jc w:val="right"/>
               <w:rPr>
-                <w:rFonts w:cs="Times New Roman"/>
+                <w:rFonts w:ascii="Arial" w:hAnsi="Arial" w:cs="Arial"/>
               </w:rPr>
             </w:pPr>
-            <w:r>
-              <w:rPr>
-                <w:rFonts w:cs="Times New Roman"/>
+            <w:proofErr w:type="spellStart"/>
+            <w:r>
+              <w:rPr>
+                <w:rFonts w:ascii="Arial" w:hAnsi="Arial" w:cs="Arial"/>
               </w:rPr>
               <w:t>Sepal.Length</w:t>
             </w:r>
+            <w:proofErr w:type="spellEnd"/>
           </w:p>
         </w:tc>
         <w:tc>
@@ -1262,12 +1323,12 @@
               <w:jc w:val="right"/>
               <w:cnfStyle w:val="100000000000" w:firstRow="1" w:lastRow="0" w:firstColumn="0" w:lastColumn="0" w:oddVBand="0" w:evenVBand="0" w:oddHBand="0" w:evenHBand="0" w:firstRowFirstColumn="0" w:firstRowLastColumn="0" w:lastRowFirstColumn="0" w:lastRowLastColumn="0"/>
               <w:rPr>
-                <w:rFonts w:cs="Times New Roman"/>
+                <w:rFonts w:ascii="Arial" w:hAnsi="Arial" w:cs="Arial"/>
               </w:rPr>
             </w:pPr>
             <w:r>
               <w:rPr>
-                <w:rFonts w:cs="Times New Roman"/>
+                <w:rFonts w:ascii="Arial" w:hAnsi="Arial" w:cs="Arial"/>
               </w:rPr>
               <w:t>Sepal.Width</w:t>
             </w:r>
@@ -1283,12 +1344,12 @@
               <w:jc w:val="right"/>
               <w:cnfStyle w:val="100000000000" w:firstRow="1" w:lastRow="0" w:firstColumn="0" w:lastColumn="0" w:oddVBand="0" w:evenVBand="0" w:oddHBand="0" w:evenHBand="0" w:firstRowFirstColumn="0" w:firstRowLastColumn="0" w:lastRowFirstColumn="0" w:lastRowLastColumn="0"/>
               <w:rPr>
-                <w:rFonts w:cs="Times New Roman"/>
+                <w:rFonts w:ascii="Arial" w:hAnsi="Arial" w:cs="Arial"/>
               </w:rPr>
             </w:pPr>
             <w:r>
               <w:rPr>
-                <w:rFonts w:cs="Times New Roman"/>
+                <w:rFonts w:ascii="Arial" w:hAnsi="Arial" w:cs="Arial"/>
               </w:rPr>
               <w:t>Petal.Length</w:t>
             </w:r>
@@ -1304,12 +1365,12 @@
               <w:jc w:val="right"/>
               <w:cnfStyle w:val="100000000000" w:firstRow="1" w:lastRow="0" w:firstColumn="0" w:lastColumn="0" w:oddVBand="0" w:evenVBand="0" w:oddHBand="0" w:evenHBand="0" w:firstRowFirstColumn="0" w:firstRowLastColumn="0" w:lastRowFirstColumn="0" w:lastRowLastColumn="0"/>
               <w:rPr>
-                <w:rFonts w:cs="Times New Roman"/>
+                <w:rFonts w:ascii="Arial" w:hAnsi="Arial" w:cs="Arial"/>
               </w:rPr>
             </w:pPr>
             <w:r>
               <w:rPr>
-                <w:rFonts w:cs="Times New Roman"/>
+                <w:rFonts w:ascii="Arial" w:hAnsi="Arial" w:cs="Arial"/>
               </w:rPr>
               <w:t>Petal.Width</w:t>
             </w:r>
@@ -1324,401 +1385,21 @@
               <w:pStyle w:val="Compact"/>
               <w:cnfStyle w:val="100000000000" w:firstRow="1" w:lastRow="0" w:firstColumn="0" w:lastColumn="0" w:oddVBand="0" w:evenVBand="0" w:oddHBand="0" w:evenHBand="0" w:firstRowFirstColumn="0" w:firstRowLastColumn="0" w:lastRowFirstColumn="0" w:lastRowLastColumn="0"/>
               <w:rPr>
-                <w:rFonts w:cs="Times New Roman"/>
+                <w:rFonts w:ascii="Arial" w:hAnsi="Arial" w:cs="Arial"/>
               </w:rPr>
             </w:pPr>
             <w:r>
               <w:rPr>
-                <w:rFonts w:cs="Times New Roman"/>
+                <w:rFonts w:ascii="Arial" w:hAnsi="Arial" w:cs="Arial"/>
               </w:rPr>
               <w:t>Species</w:t>
-            </w:r>
-          </w:p>
-        </w:tc>
-      </w:tr>
-      <w:tr>
-        <w:tc>
-          <w:tcPr>
-            <w:cnfStyle w:val="001000000000" w:firstRow="0" w:lastRow="0" w:firstColumn="1" w:lastColumn="0" w:oddVBand="0" w:evenVBand="0" w:oddHBand="0" w:evenHBand="0" w:firstRowFirstColumn="0" w:firstRowLastColumn="0" w:lastRowFirstColumn="0" w:lastRowLastColumn="0"/>
-            <w:tcW w:w="0" w:type="auto"/>
-          </w:tcPr>
-          <w:p>
-            <w:pPr>
-              <w:pStyle w:val="Compact"/>
-              <w:jc w:val="right"/>
-            </w:pPr>
-            <w:r>
-              <w:t>5.1</w:t>
-            </w:r>
-          </w:p>
-        </w:tc>
-        <w:tc>
-          <w:tcPr>
-            <w:tcW w:w="0" w:type="auto"/>
-          </w:tcPr>
-          <w:p>
-            <w:pPr>
-              <w:pStyle w:val="Compact"/>
-              <w:jc w:val="right"/>
-              <w:cnfStyle w:val="000000000000" w:firstRow="0" w:lastRow="0" w:firstColumn="0" w:lastColumn="0" w:oddVBand="0" w:evenVBand="0" w:oddHBand="0" w:evenHBand="0" w:firstRowFirstColumn="0" w:firstRowLastColumn="0" w:lastRowFirstColumn="0" w:lastRowLastColumn="0"/>
-            </w:pPr>
-            <w:r>
-              <w:t>3.5</w:t>
-            </w:r>
-          </w:p>
-        </w:tc>
-        <w:tc>
-          <w:tcPr>
-            <w:tcW w:w="0" w:type="auto"/>
-          </w:tcPr>
-          <w:p>
-            <w:pPr>
-              <w:pStyle w:val="Compact"/>
-              <w:jc w:val="right"/>
-              <w:cnfStyle w:val="000000000000" w:firstRow="0" w:lastRow="0" w:firstColumn="0" w:lastColumn="0" w:oddVBand="0" w:evenVBand="0" w:oddHBand="0" w:evenHBand="0" w:firstRowFirstColumn="0" w:firstRowLastColumn="0" w:lastRowFirstColumn="0" w:lastRowLastColumn="0"/>
-            </w:pPr>
-            <w:r>
-              <w:t>1.4</w:t>
-            </w:r>
-          </w:p>
-        </w:tc>
-        <w:tc>
-          <w:tcPr>
-            <w:tcW w:w="0" w:type="auto"/>
-          </w:tcPr>
-          <w:p>
-            <w:pPr>
-              <w:pStyle w:val="Compact"/>
-              <w:jc w:val="right"/>
-              <w:cnfStyle w:val="000000000000" w:firstRow="0" w:lastRow="0" w:firstColumn="0" w:lastColumn="0" w:oddVBand="0" w:evenVBand="0" w:oddHBand="0" w:evenHBand="0" w:firstRowFirstColumn="0" w:firstRowLastColumn="0" w:lastRowFirstColumn="0" w:lastRowLastColumn="0"/>
-            </w:pPr>
-            <w:r>
-              <w:t>0.2</w:t>
-            </w:r>
-          </w:p>
-        </w:tc>
-        <w:tc>
-          <w:tcPr>
-            <w:tcW w:w="0" w:type="auto"/>
-          </w:tcPr>
-          <w:p>
-            <w:pPr>
-              <w:pStyle w:val="Compact"/>
-              <w:cnfStyle w:val="000000000000" w:firstRow="0" w:lastRow="0" w:firstColumn="0" w:lastColumn="0" w:oddVBand="0" w:evenVBand="0" w:oddHBand="0" w:evenHBand="0" w:firstRowFirstColumn="0" w:firstRowLastColumn="0" w:lastRowFirstColumn="0" w:lastRowLastColumn="0"/>
-            </w:pPr>
-            <w:r>
-              <w:t>setosa</w:t>
-            </w:r>
-          </w:p>
-        </w:tc>
-      </w:tr>
-      <w:tr>
-        <w:tc>
-          <w:tcPr>
-            <w:cnfStyle w:val="001000000000" w:firstRow="0" w:lastRow="0" w:firstColumn="1" w:lastColumn="0" w:oddVBand="0" w:evenVBand="0" w:oddHBand="0" w:evenHBand="0" w:firstRowFirstColumn="0" w:firstRowLastColumn="0" w:lastRowFirstColumn="0" w:lastRowLastColumn="0"/>
-            <w:tcW w:w="0" w:type="auto"/>
-          </w:tcPr>
-          <w:p>
-            <w:pPr>
-              <w:pStyle w:val="Compact"/>
-              <w:jc w:val="right"/>
-            </w:pPr>
-            <w:r>
-              <w:t>4.9</w:t>
-            </w:r>
-          </w:p>
-        </w:tc>
-        <w:tc>
-          <w:tcPr>
-            <w:tcW w:w="0" w:type="auto"/>
-          </w:tcPr>
-          <w:p>
-            <w:pPr>
-              <w:pStyle w:val="Compact"/>
-              <w:jc w:val="right"/>
-              <w:cnfStyle w:val="000000000000" w:firstRow="0" w:lastRow="0" w:firstColumn="0" w:lastColumn="0" w:oddVBand="0" w:evenVBand="0" w:oddHBand="0" w:evenHBand="0" w:firstRowFirstColumn="0" w:firstRowLastColumn="0" w:lastRowFirstColumn="0" w:lastRowLastColumn="0"/>
-            </w:pPr>
-            <w:r>
-              <w:t>3.0</w:t>
-            </w:r>
-          </w:p>
-        </w:tc>
-        <w:tc>
-          <w:tcPr>
-            <w:tcW w:w="0" w:type="auto"/>
-          </w:tcPr>
-          <w:p>
-            <w:pPr>
-              <w:pStyle w:val="Compact"/>
-              <w:jc w:val="right"/>
-              <w:cnfStyle w:val="000000000000" w:firstRow="0" w:lastRow="0" w:firstColumn="0" w:lastColumn="0" w:oddVBand="0" w:evenVBand="0" w:oddHBand="0" w:evenHBand="0" w:firstRowFirstColumn="0" w:firstRowLastColumn="0" w:lastRowFirstColumn="0" w:lastRowLastColumn="0"/>
-            </w:pPr>
-            <w:r>
-              <w:t>1.4</w:t>
-            </w:r>
-          </w:p>
-        </w:tc>
-        <w:tc>
-          <w:tcPr>
-            <w:tcW w:w="0" w:type="auto"/>
-          </w:tcPr>
-          <w:p>
-            <w:pPr>
-              <w:pStyle w:val="Compact"/>
-              <w:jc w:val="right"/>
-              <w:cnfStyle w:val="000000000000" w:firstRow="0" w:lastRow="0" w:firstColumn="0" w:lastColumn="0" w:oddVBand="0" w:evenVBand="0" w:oddHBand="0" w:evenHBand="0" w:firstRowFirstColumn="0" w:firstRowLastColumn="0" w:lastRowFirstColumn="0" w:lastRowLastColumn="0"/>
-            </w:pPr>
-            <w:r>
-              <w:t>0.2</w:t>
-            </w:r>
-          </w:p>
-        </w:tc>
-        <w:tc>
-          <w:tcPr>
-            <w:tcW w:w="0" w:type="auto"/>
-          </w:tcPr>
-          <w:p>
-            <w:pPr>
-              <w:pStyle w:val="Compact"/>
-              <w:cnfStyle w:val="000000000000" w:firstRow="0" w:lastRow="0" w:firstColumn="0" w:lastColumn="0" w:oddVBand="0" w:evenVBand="0" w:oddHBand="0" w:evenHBand="0" w:firstRowFirstColumn="0" w:firstRowLastColumn="0" w:lastRowFirstColumn="0" w:lastRowLastColumn="0"/>
-            </w:pPr>
-            <w:r>
-              <w:t>setosa</w:t>
-            </w:r>
-          </w:p>
-        </w:tc>
-      </w:tr>
-      <w:tr>
-        <w:tc>
-          <w:tcPr>
-            <w:cnfStyle w:val="001000000000" w:firstRow="0" w:lastRow="0" w:firstColumn="1" w:lastColumn="0" w:oddVBand="0" w:evenVBand="0" w:oddHBand="0" w:evenHBand="0" w:firstRowFirstColumn="0" w:firstRowLastColumn="0" w:lastRowFirstColumn="0" w:lastRowLastColumn="0"/>
-            <w:tcW w:w="0" w:type="auto"/>
-          </w:tcPr>
-          <w:p>
-            <w:pPr>
-              <w:pStyle w:val="Compact"/>
-              <w:jc w:val="right"/>
-            </w:pPr>
-            <w:r>
-              <w:t>4.7</w:t>
-            </w:r>
-          </w:p>
-        </w:tc>
-        <w:tc>
-          <w:tcPr>
-            <w:tcW w:w="0" w:type="auto"/>
-          </w:tcPr>
-          <w:p>
-            <w:pPr>
-              <w:pStyle w:val="Compact"/>
-              <w:jc w:val="right"/>
-              <w:cnfStyle w:val="000000000000" w:firstRow="0" w:lastRow="0" w:firstColumn="0" w:lastColumn="0" w:oddVBand="0" w:evenVBand="0" w:oddHBand="0" w:evenHBand="0" w:firstRowFirstColumn="0" w:firstRowLastColumn="0" w:lastRowFirstColumn="0" w:lastRowLastColumn="0"/>
-            </w:pPr>
-            <w:r>
-              <w:t>3.2</w:t>
-            </w:r>
-          </w:p>
-        </w:tc>
-        <w:tc>
-          <w:tcPr>
-            <w:tcW w:w="0" w:type="auto"/>
-          </w:tcPr>
-          <w:p>
-            <w:pPr>
-              <w:pStyle w:val="Compact"/>
-              <w:jc w:val="right"/>
-              <w:cnfStyle w:val="000000000000" w:firstRow="0" w:lastRow="0" w:firstColumn="0" w:lastColumn="0" w:oddVBand="0" w:evenVBand="0" w:oddHBand="0" w:evenHBand="0" w:firstRowFirstColumn="0" w:firstRowLastColumn="0" w:lastRowFirstColumn="0" w:lastRowLastColumn="0"/>
-            </w:pPr>
-            <w:r>
-              <w:t>1.3</w:t>
-            </w:r>
-          </w:p>
-        </w:tc>
-        <w:tc>
-          <w:tcPr>
-            <w:tcW w:w="0" w:type="auto"/>
-          </w:tcPr>
-          <w:p>
-            <w:pPr>
-              <w:pStyle w:val="Compact"/>
-              <w:jc w:val="right"/>
-              <w:cnfStyle w:val="000000000000" w:firstRow="0" w:lastRow="0" w:firstColumn="0" w:lastColumn="0" w:oddVBand="0" w:evenVBand="0" w:oddHBand="0" w:evenHBand="0" w:firstRowFirstColumn="0" w:firstRowLastColumn="0" w:lastRowFirstColumn="0" w:lastRowLastColumn="0"/>
-            </w:pPr>
-            <w:r>
-              <w:t>0.2</w:t>
-            </w:r>
-          </w:p>
-        </w:tc>
-        <w:tc>
-          <w:tcPr>
-            <w:tcW w:w="0" w:type="auto"/>
-          </w:tcPr>
-          <w:p>
-            <w:pPr>
-              <w:pStyle w:val="Compact"/>
-              <w:cnfStyle w:val="000000000000" w:firstRow="0" w:lastRow="0" w:firstColumn="0" w:lastColumn="0" w:oddVBand="0" w:evenVBand="0" w:oddHBand="0" w:evenHBand="0" w:firstRowFirstColumn="0" w:firstRowLastColumn="0" w:lastRowFirstColumn="0" w:lastRowLastColumn="0"/>
-            </w:pPr>
-            <w:r>
-              <w:t>setosa</w:t>
-            </w:r>
-          </w:p>
-        </w:tc>
-      </w:tr>
-      <w:tr>
-        <w:tc>
-          <w:tcPr>
-            <w:cnfStyle w:val="001000000000" w:firstRow="0" w:lastRow="0" w:firstColumn="1" w:lastColumn="0" w:oddVBand="0" w:evenVBand="0" w:oddHBand="0" w:evenHBand="0" w:firstRowFirstColumn="0" w:firstRowLastColumn="0" w:lastRowFirstColumn="0" w:lastRowLastColumn="0"/>
-            <w:tcW w:w="0" w:type="auto"/>
-          </w:tcPr>
-          <w:p>
-            <w:pPr>
-              <w:pStyle w:val="Compact"/>
-              <w:jc w:val="right"/>
-            </w:pPr>
-            <w:r>
-              <w:t>4.6</w:t>
-            </w:r>
-          </w:p>
-        </w:tc>
-        <w:tc>
-          <w:tcPr>
-            <w:tcW w:w="0" w:type="auto"/>
-          </w:tcPr>
-          <w:p>
-            <w:pPr>
-              <w:pStyle w:val="Compact"/>
-              <w:jc w:val="right"/>
-              <w:cnfStyle w:val="000000000000" w:firstRow="0" w:lastRow="0" w:firstColumn="0" w:lastColumn="0" w:oddVBand="0" w:evenVBand="0" w:oddHBand="0" w:evenHBand="0" w:firstRowFirstColumn="0" w:firstRowLastColumn="0" w:lastRowFirstColumn="0" w:lastRowLastColumn="0"/>
-            </w:pPr>
-            <w:r>
-              <w:t>3.1</w:t>
-            </w:r>
-          </w:p>
-        </w:tc>
-        <w:tc>
-          <w:tcPr>
-            <w:tcW w:w="0" w:type="auto"/>
-          </w:tcPr>
-          <w:p>
-            <w:pPr>
-              <w:pStyle w:val="Compact"/>
-              <w:jc w:val="right"/>
-              <w:cnfStyle w:val="000000000000" w:firstRow="0" w:lastRow="0" w:firstColumn="0" w:lastColumn="0" w:oddVBand="0" w:evenVBand="0" w:oddHBand="0" w:evenHBand="0" w:firstRowFirstColumn="0" w:firstRowLastColumn="0" w:lastRowFirstColumn="0" w:lastRowLastColumn="0"/>
-            </w:pPr>
-            <w:r>
-              <w:t>1.5</w:t>
-            </w:r>
-          </w:p>
-        </w:tc>
-        <w:tc>
-          <w:tcPr>
-            <w:tcW w:w="0" w:type="auto"/>
-          </w:tcPr>
-          <w:p>
-            <w:pPr>
-              <w:pStyle w:val="Compact"/>
-              <w:jc w:val="right"/>
-              <w:cnfStyle w:val="000000000000" w:firstRow="0" w:lastRow="0" w:firstColumn="0" w:lastColumn="0" w:oddVBand="0" w:evenVBand="0" w:oddHBand="0" w:evenHBand="0" w:firstRowFirstColumn="0" w:firstRowLastColumn="0" w:lastRowFirstColumn="0" w:lastRowLastColumn="0"/>
-            </w:pPr>
-            <w:r>
-              <w:t>0.2</w:t>
-            </w:r>
-          </w:p>
-        </w:tc>
-        <w:tc>
-          <w:tcPr>
-            <w:tcW w:w="0" w:type="auto"/>
-          </w:tcPr>
-          <w:p>
-            <w:pPr>
-              <w:pStyle w:val="Compact"/>
-              <w:cnfStyle w:val="000000000000" w:firstRow="0" w:lastRow="0" w:firstColumn="0" w:lastColumn="0" w:oddVBand="0" w:evenVBand="0" w:oddHBand="0" w:evenHBand="0" w:firstRowFirstColumn="0" w:firstRowLastColumn="0" w:lastRowFirstColumn="0" w:lastRowLastColumn="0"/>
-            </w:pPr>
-            <w:r>
-              <w:t>setosa</w:t>
-            </w:r>
-          </w:p>
-        </w:tc>
-      </w:tr>
-      <w:tr>
-        <w:tc>
-          <w:tcPr>
-            <w:cnfStyle w:val="001000000000" w:firstRow="0" w:lastRow="0" w:firstColumn="1" w:lastColumn="0" w:oddVBand="0" w:evenVBand="0" w:oddHBand="0" w:evenHBand="0" w:firstRowFirstColumn="0" w:firstRowLastColumn="0" w:lastRowFirstColumn="0" w:lastRowLastColumn="0"/>
-            <w:tcW w:w="0" w:type="auto"/>
-          </w:tcPr>
-          <w:p>
-            <w:pPr>
-              <w:pStyle w:val="Compact"/>
-              <w:jc w:val="right"/>
-            </w:pPr>
-            <w:r>
-              <w:t>5.0</w:t>
-            </w:r>
-          </w:p>
-        </w:tc>
-        <w:tc>
-          <w:tcPr>
-            <w:tcW w:w="0" w:type="auto"/>
-          </w:tcPr>
-          <w:p>
-            <w:pPr>
-              <w:pStyle w:val="Compact"/>
-              <w:jc w:val="right"/>
-              <w:cnfStyle w:val="000000000000" w:firstRow="0" w:lastRow="0" w:firstColumn="0" w:lastColumn="0" w:oddVBand="0" w:evenVBand="0" w:oddHBand="0" w:evenHBand="0" w:firstRowFirstColumn="0" w:firstRowLastColumn="0" w:lastRowFirstColumn="0" w:lastRowLastColumn="0"/>
-            </w:pPr>
-            <w:r>
-              <w:t>3.6</w:t>
-            </w:r>
-          </w:p>
-        </w:tc>
-        <w:tc>
-          <w:tcPr>
-            <w:tcW w:w="0" w:type="auto"/>
-          </w:tcPr>
-          <w:p>
-            <w:pPr>
-              <w:pStyle w:val="Compact"/>
-              <w:jc w:val="right"/>
-              <w:cnfStyle w:val="000000000000" w:firstRow="0" w:lastRow="0" w:firstColumn="0" w:lastColumn="0" w:oddVBand="0" w:evenVBand="0" w:oddHBand="0" w:evenHBand="0" w:firstRowFirstColumn="0" w:firstRowLastColumn="0" w:lastRowFirstColumn="0" w:lastRowLastColumn="0"/>
-            </w:pPr>
-            <w:r>
-              <w:t>1.4</w:t>
-            </w:r>
-          </w:p>
-        </w:tc>
-        <w:tc>
-          <w:tcPr>
-            <w:tcW w:w="0" w:type="auto"/>
-          </w:tcPr>
-          <w:p>
-            <w:pPr>
-              <w:pStyle w:val="Compact"/>
-              <w:jc w:val="right"/>
-              <w:cnfStyle w:val="000000000000" w:firstRow="0" w:lastRow="0" w:firstColumn="0" w:lastColumn="0" w:oddVBand="0" w:evenVBand="0" w:oddHBand="0" w:evenHBand="0" w:firstRowFirstColumn="0" w:firstRowLastColumn="0" w:lastRowFirstColumn="0" w:lastRowLastColumn="0"/>
-            </w:pPr>
-            <w:r>
-              <w:t>0.2</w:t>
-            </w:r>
-          </w:p>
-        </w:tc>
-        <w:tc>
-          <w:tcPr>
-            <w:tcW w:w="0" w:type="auto"/>
-          </w:tcPr>
-          <w:p>
-            <w:pPr>
-              <w:pStyle w:val="Compact"/>
-              <w:cnfStyle w:val="000000000000" w:firstRow="0" w:lastRow="0" w:firstColumn="0" w:lastColumn="0" w:oddVBand="0" w:evenVBand="0" w:oddHBand="0" w:evenHBand="0" w:firstRowFirstColumn="0" w:firstRowLastColumn="0" w:lastRowFirstColumn="0" w:lastRowLastColumn="0"/>
-            </w:pPr>
-            <w:r>
-              <w:t>setosa</w:t>
             </w:r>
           </w:p>
         </w:tc>
       </w:tr>
       <w:tr>
         <w:trPr>
-          <w:cnfStyle w:val="010000000000" w:firstRow="0" w:lastRow="1" w:firstColumn="0" w:lastColumn="0" w:oddVBand="0" w:evenVBand="0" w:oddHBand="0" w:evenHBand="0" w:firstRowFirstColumn="0" w:firstRowLastColumn="0" w:lastRowFirstColumn="0" w:lastRowLastColumn="0"/>
+          <w:cnfStyle w:val="000000100000" w:firstRow="0" w:lastRow="0" w:firstColumn="0" w:lastColumn="0" w:oddVBand="0" w:evenVBand="0" w:oddHBand="1" w:evenHBand="0" w:firstRowFirstColumn="0" w:firstRowLastColumn="0" w:lastRowFirstColumn="0" w:lastRowLastColumn="0"/>
         </w:trPr>
         <w:tc>
           <w:tcPr>
@@ -1731,7 +1412,7 @@
               <w:jc w:val="right"/>
             </w:pPr>
             <w:r>
-              <w:t>5.4</w:t>
+              <w:t>5.1</w:t>
             </w:r>
           </w:p>
         </w:tc>
@@ -1743,10 +1424,10 @@
             <w:pPr>
               <w:pStyle w:val="Compact"/>
               <w:jc w:val="right"/>
-              <w:cnfStyle w:val="010000000000" w:firstRow="0" w:lastRow="1" w:firstColumn="0" w:lastColumn="0" w:oddVBand="0" w:evenVBand="0" w:oddHBand="0" w:evenHBand="0" w:firstRowFirstColumn="0" w:firstRowLastColumn="0" w:lastRowFirstColumn="0" w:lastRowLastColumn="0"/>
+              <w:cnfStyle w:val="000000100000" w:firstRow="0" w:lastRow="0" w:firstColumn="0" w:lastColumn="0" w:oddVBand="0" w:evenVBand="0" w:oddHBand="1" w:evenHBand="0" w:firstRowFirstColumn="0" w:firstRowLastColumn="0" w:lastRowFirstColumn="0" w:lastRowLastColumn="0"/>
             </w:pPr>
             <w:r>
-              <w:t>3.9</w:t>
+              <w:t>3.5</w:t>
             </w:r>
           </w:p>
         </w:tc>
@@ -1758,10 +1439,10 @@
             <w:pPr>
               <w:pStyle w:val="Compact"/>
               <w:jc w:val="right"/>
-              <w:cnfStyle w:val="010000000000" w:firstRow="0" w:lastRow="1" w:firstColumn="0" w:lastColumn="0" w:oddVBand="0" w:evenVBand="0" w:oddHBand="0" w:evenHBand="0" w:firstRowFirstColumn="0" w:firstRowLastColumn="0" w:lastRowFirstColumn="0" w:lastRowLastColumn="0"/>
+              <w:cnfStyle w:val="000000100000" w:firstRow="0" w:lastRow="0" w:firstColumn="0" w:lastColumn="0" w:oddVBand="0" w:evenVBand="0" w:oddHBand="1" w:evenHBand="0" w:firstRowFirstColumn="0" w:firstRowLastColumn="0" w:lastRowFirstColumn="0" w:lastRowLastColumn="0"/>
             </w:pPr>
             <w:r>
-              <w:t>1.7</w:t>
+              <w:t>1.4</w:t>
             </w:r>
           </w:p>
         </w:tc>
@@ -1773,10 +1454,10 @@
             <w:pPr>
               <w:pStyle w:val="Compact"/>
               <w:jc w:val="right"/>
-              <w:cnfStyle w:val="010000000000" w:firstRow="0" w:lastRow="1" w:firstColumn="0" w:lastColumn="0" w:oddVBand="0" w:evenVBand="0" w:oddHBand="0" w:evenHBand="0" w:firstRowFirstColumn="0" w:firstRowLastColumn="0" w:lastRowFirstColumn="0" w:lastRowLastColumn="0"/>
+              <w:cnfStyle w:val="000000100000" w:firstRow="0" w:lastRow="0" w:firstColumn="0" w:lastColumn="0" w:oddVBand="0" w:evenVBand="0" w:oddHBand="1" w:evenHBand="0" w:firstRowFirstColumn="0" w:firstRowLastColumn="0" w:lastRowFirstColumn="0" w:lastRowLastColumn="0"/>
             </w:pPr>
             <w:r>
-              <w:t>0.4</w:t>
+              <w:t>0.2</w:t>
             </w:r>
           </w:p>
         </w:tc>
@@ -1787,7 +1468,402 @@
           <w:p>
             <w:pPr>
               <w:pStyle w:val="Compact"/>
-              <w:cnfStyle w:val="010000000000" w:firstRow="0" w:lastRow="1" w:firstColumn="0" w:lastColumn="0" w:oddVBand="0" w:evenVBand="0" w:oddHBand="0" w:evenHBand="0" w:firstRowFirstColumn="0" w:firstRowLastColumn="0" w:lastRowFirstColumn="0" w:lastRowLastColumn="0"/>
+              <w:cnfStyle w:val="000000100000" w:firstRow="0" w:lastRow="0" w:firstColumn="0" w:lastColumn="0" w:oddVBand="0" w:evenVBand="0" w:oddHBand="1" w:evenHBand="0" w:firstRowFirstColumn="0" w:firstRowLastColumn="0" w:lastRowFirstColumn="0" w:lastRowLastColumn="0"/>
+            </w:pPr>
+            <w:r>
+              <w:t>setosa</w:t>
+            </w:r>
+          </w:p>
+        </w:tc>
+      </w:tr>
+      <w:tr>
+        <w:trPr>
+          <w:cnfStyle w:val="000000010000" w:firstRow="0" w:lastRow="0" w:firstColumn="0" w:lastColumn="0" w:oddVBand="0" w:evenVBand="0" w:oddHBand="0" w:evenHBand="1" w:firstRowFirstColumn="0" w:firstRowLastColumn="0" w:lastRowFirstColumn="0" w:lastRowLastColumn="0"/>
+        </w:trPr>
+        <w:tc>
+          <w:tcPr>
+            <w:cnfStyle w:val="001000000000" w:firstRow="0" w:lastRow="0" w:firstColumn="1" w:lastColumn="0" w:oddVBand="0" w:evenVBand="0" w:oddHBand="0" w:evenHBand="0" w:firstRowFirstColumn="0" w:firstRowLastColumn="0" w:lastRowFirstColumn="0" w:lastRowLastColumn="0"/>
+            <w:tcW w:w="0" w:type="auto"/>
+          </w:tcPr>
+          <w:p>
+            <w:pPr>
+              <w:pStyle w:val="Compact"/>
+              <w:jc w:val="right"/>
+            </w:pPr>
+            <w:r>
+              <w:t>4.9</w:t>
+            </w:r>
+          </w:p>
+        </w:tc>
+        <w:tc>
+          <w:tcPr>
+            <w:tcW w:w="0" w:type="auto"/>
+          </w:tcPr>
+          <w:p>
+            <w:pPr>
+              <w:pStyle w:val="Compact"/>
+              <w:jc w:val="right"/>
+              <w:cnfStyle w:val="000000010000" w:firstRow="0" w:lastRow="0" w:firstColumn="0" w:lastColumn="0" w:oddVBand="0" w:evenVBand="0" w:oddHBand="0" w:evenHBand="1" w:firstRowFirstColumn="0" w:firstRowLastColumn="0" w:lastRowFirstColumn="0" w:lastRowLastColumn="0"/>
+            </w:pPr>
+            <w:r>
+              <w:t>3.0</w:t>
+            </w:r>
+          </w:p>
+        </w:tc>
+        <w:tc>
+          <w:tcPr>
+            <w:tcW w:w="0" w:type="auto"/>
+          </w:tcPr>
+          <w:p>
+            <w:pPr>
+              <w:pStyle w:val="Compact"/>
+              <w:jc w:val="right"/>
+              <w:cnfStyle w:val="000000010000" w:firstRow="0" w:lastRow="0" w:firstColumn="0" w:lastColumn="0" w:oddVBand="0" w:evenVBand="0" w:oddHBand="0" w:evenHBand="1" w:firstRowFirstColumn="0" w:firstRowLastColumn="0" w:lastRowFirstColumn="0" w:lastRowLastColumn="0"/>
+            </w:pPr>
+            <w:r>
+              <w:t>1.4</w:t>
+            </w:r>
+          </w:p>
+        </w:tc>
+        <w:tc>
+          <w:tcPr>
+            <w:tcW w:w="0" w:type="auto"/>
+          </w:tcPr>
+          <w:p>
+            <w:pPr>
+              <w:pStyle w:val="Compact"/>
+              <w:jc w:val="right"/>
+              <w:cnfStyle w:val="000000010000" w:firstRow="0" w:lastRow="0" w:firstColumn="0" w:lastColumn="0" w:oddVBand="0" w:evenVBand="0" w:oddHBand="0" w:evenHBand="1" w:firstRowFirstColumn="0" w:firstRowLastColumn="0" w:lastRowFirstColumn="0" w:lastRowLastColumn="0"/>
+            </w:pPr>
+            <w:r>
+              <w:t>0.2</w:t>
+            </w:r>
+          </w:p>
+        </w:tc>
+        <w:tc>
+          <w:tcPr>
+            <w:tcW w:w="0" w:type="auto"/>
+          </w:tcPr>
+          <w:p>
+            <w:pPr>
+              <w:pStyle w:val="Compact"/>
+              <w:cnfStyle w:val="000000010000" w:firstRow="0" w:lastRow="0" w:firstColumn="0" w:lastColumn="0" w:oddVBand="0" w:evenVBand="0" w:oddHBand="0" w:evenHBand="1" w:firstRowFirstColumn="0" w:firstRowLastColumn="0" w:lastRowFirstColumn="0" w:lastRowLastColumn="0"/>
+            </w:pPr>
+            <w:r>
+              <w:t>setosa</w:t>
+            </w:r>
+          </w:p>
+        </w:tc>
+      </w:tr>
+      <w:tr>
+        <w:trPr>
+          <w:cnfStyle w:val="000000100000" w:firstRow="0" w:lastRow="0" w:firstColumn="0" w:lastColumn="0" w:oddVBand="0" w:evenVBand="0" w:oddHBand="1" w:evenHBand="0" w:firstRowFirstColumn="0" w:firstRowLastColumn="0" w:lastRowFirstColumn="0" w:lastRowLastColumn="0"/>
+        </w:trPr>
+        <w:tc>
+          <w:tcPr>
+            <w:cnfStyle w:val="001000000000" w:firstRow="0" w:lastRow="0" w:firstColumn="1" w:lastColumn="0" w:oddVBand="0" w:evenVBand="0" w:oddHBand="0" w:evenHBand="0" w:firstRowFirstColumn="0" w:firstRowLastColumn="0" w:lastRowFirstColumn="0" w:lastRowLastColumn="0"/>
+            <w:tcW w:w="0" w:type="auto"/>
+          </w:tcPr>
+          <w:p>
+            <w:pPr>
+              <w:pStyle w:val="Compact"/>
+              <w:jc w:val="right"/>
+            </w:pPr>
+            <w:r>
+              <w:t>4.7</w:t>
+            </w:r>
+          </w:p>
+        </w:tc>
+        <w:tc>
+          <w:tcPr>
+            <w:tcW w:w="0" w:type="auto"/>
+          </w:tcPr>
+          <w:p>
+            <w:pPr>
+              <w:pStyle w:val="Compact"/>
+              <w:jc w:val="right"/>
+              <w:cnfStyle w:val="000000100000" w:firstRow="0" w:lastRow="0" w:firstColumn="0" w:lastColumn="0" w:oddVBand="0" w:evenVBand="0" w:oddHBand="1" w:evenHBand="0" w:firstRowFirstColumn="0" w:firstRowLastColumn="0" w:lastRowFirstColumn="0" w:lastRowLastColumn="0"/>
+            </w:pPr>
+            <w:r>
+              <w:t>3.2</w:t>
+            </w:r>
+          </w:p>
+        </w:tc>
+        <w:tc>
+          <w:tcPr>
+            <w:tcW w:w="0" w:type="auto"/>
+          </w:tcPr>
+          <w:p>
+            <w:pPr>
+              <w:pStyle w:val="Compact"/>
+              <w:jc w:val="right"/>
+              <w:cnfStyle w:val="000000100000" w:firstRow="0" w:lastRow="0" w:firstColumn="0" w:lastColumn="0" w:oddVBand="0" w:evenVBand="0" w:oddHBand="1" w:evenHBand="0" w:firstRowFirstColumn="0" w:firstRowLastColumn="0" w:lastRowFirstColumn="0" w:lastRowLastColumn="0"/>
+            </w:pPr>
+            <w:r>
+              <w:t>1.3</w:t>
+            </w:r>
+          </w:p>
+        </w:tc>
+        <w:tc>
+          <w:tcPr>
+            <w:tcW w:w="0" w:type="auto"/>
+          </w:tcPr>
+          <w:p>
+            <w:pPr>
+              <w:pStyle w:val="Compact"/>
+              <w:jc w:val="right"/>
+              <w:cnfStyle w:val="000000100000" w:firstRow="0" w:lastRow="0" w:firstColumn="0" w:lastColumn="0" w:oddVBand="0" w:evenVBand="0" w:oddHBand="1" w:evenHBand="0" w:firstRowFirstColumn="0" w:firstRowLastColumn="0" w:lastRowFirstColumn="0" w:lastRowLastColumn="0"/>
+            </w:pPr>
+            <w:r>
+              <w:t>0.2</w:t>
+            </w:r>
+          </w:p>
+        </w:tc>
+        <w:tc>
+          <w:tcPr>
+            <w:tcW w:w="0" w:type="auto"/>
+          </w:tcPr>
+          <w:p>
+            <w:pPr>
+              <w:pStyle w:val="Compact"/>
+              <w:cnfStyle w:val="000000100000" w:firstRow="0" w:lastRow="0" w:firstColumn="0" w:lastColumn="0" w:oddVBand="0" w:evenVBand="0" w:oddHBand="1" w:evenHBand="0" w:firstRowFirstColumn="0" w:firstRowLastColumn="0" w:lastRowFirstColumn="0" w:lastRowLastColumn="0"/>
+            </w:pPr>
+            <w:r>
+              <w:t>setosa</w:t>
+            </w:r>
+          </w:p>
+        </w:tc>
+      </w:tr>
+      <w:tr>
+        <w:trPr>
+          <w:cnfStyle w:val="000000010000" w:firstRow="0" w:lastRow="0" w:firstColumn="0" w:lastColumn="0" w:oddVBand="0" w:evenVBand="0" w:oddHBand="0" w:evenHBand="1" w:firstRowFirstColumn="0" w:firstRowLastColumn="0" w:lastRowFirstColumn="0" w:lastRowLastColumn="0"/>
+        </w:trPr>
+        <w:tc>
+          <w:tcPr>
+            <w:cnfStyle w:val="001000000000" w:firstRow="0" w:lastRow="0" w:firstColumn="1" w:lastColumn="0" w:oddVBand="0" w:evenVBand="0" w:oddHBand="0" w:evenHBand="0" w:firstRowFirstColumn="0" w:firstRowLastColumn="0" w:lastRowFirstColumn="0" w:lastRowLastColumn="0"/>
+            <w:tcW w:w="0" w:type="auto"/>
+          </w:tcPr>
+          <w:p>
+            <w:pPr>
+              <w:pStyle w:val="Compact"/>
+              <w:jc w:val="right"/>
+            </w:pPr>
+            <w:r>
+              <w:t>4.6</w:t>
+            </w:r>
+          </w:p>
+        </w:tc>
+        <w:tc>
+          <w:tcPr>
+            <w:tcW w:w="0" w:type="auto"/>
+          </w:tcPr>
+          <w:p>
+            <w:pPr>
+              <w:pStyle w:val="Compact"/>
+              <w:jc w:val="right"/>
+              <w:cnfStyle w:val="000000010000" w:firstRow="0" w:lastRow="0" w:firstColumn="0" w:lastColumn="0" w:oddVBand="0" w:evenVBand="0" w:oddHBand="0" w:evenHBand="1" w:firstRowFirstColumn="0" w:firstRowLastColumn="0" w:lastRowFirstColumn="0" w:lastRowLastColumn="0"/>
+            </w:pPr>
+            <w:r>
+              <w:t>3.1</w:t>
+            </w:r>
+          </w:p>
+        </w:tc>
+        <w:tc>
+          <w:tcPr>
+            <w:tcW w:w="0" w:type="auto"/>
+          </w:tcPr>
+          <w:p>
+            <w:pPr>
+              <w:pStyle w:val="Compact"/>
+              <w:jc w:val="right"/>
+              <w:cnfStyle w:val="000000010000" w:firstRow="0" w:lastRow="0" w:firstColumn="0" w:lastColumn="0" w:oddVBand="0" w:evenVBand="0" w:oddHBand="0" w:evenHBand="1" w:firstRowFirstColumn="0" w:firstRowLastColumn="0" w:lastRowFirstColumn="0" w:lastRowLastColumn="0"/>
+            </w:pPr>
+            <w:r>
+              <w:t>1.5</w:t>
+            </w:r>
+          </w:p>
+        </w:tc>
+        <w:tc>
+          <w:tcPr>
+            <w:tcW w:w="0" w:type="auto"/>
+          </w:tcPr>
+          <w:p>
+            <w:pPr>
+              <w:pStyle w:val="Compact"/>
+              <w:jc w:val="right"/>
+              <w:cnfStyle w:val="000000010000" w:firstRow="0" w:lastRow="0" w:firstColumn="0" w:lastColumn="0" w:oddVBand="0" w:evenVBand="0" w:oddHBand="0" w:evenHBand="1" w:firstRowFirstColumn="0" w:firstRowLastColumn="0" w:lastRowFirstColumn="0" w:lastRowLastColumn="0"/>
+            </w:pPr>
+            <w:r>
+              <w:t>0.2</w:t>
+            </w:r>
+          </w:p>
+        </w:tc>
+        <w:tc>
+          <w:tcPr>
+            <w:tcW w:w="0" w:type="auto"/>
+          </w:tcPr>
+          <w:p>
+            <w:pPr>
+              <w:pStyle w:val="Compact"/>
+              <w:cnfStyle w:val="000000010000" w:firstRow="0" w:lastRow="0" w:firstColumn="0" w:lastColumn="0" w:oddVBand="0" w:evenVBand="0" w:oddHBand="0" w:evenHBand="1" w:firstRowFirstColumn="0" w:firstRowLastColumn="0" w:lastRowFirstColumn="0" w:lastRowLastColumn="0"/>
+            </w:pPr>
+            <w:r>
+              <w:t>setosa</w:t>
+            </w:r>
+          </w:p>
+        </w:tc>
+      </w:tr>
+      <w:tr>
+        <w:trPr>
+          <w:cnfStyle w:val="000000100000" w:firstRow="0" w:lastRow="0" w:firstColumn="0" w:lastColumn="0" w:oddVBand="0" w:evenVBand="0" w:oddHBand="1" w:evenHBand="0" w:firstRowFirstColumn="0" w:firstRowLastColumn="0" w:lastRowFirstColumn="0" w:lastRowLastColumn="0"/>
+        </w:trPr>
+        <w:tc>
+          <w:tcPr>
+            <w:cnfStyle w:val="001000000000" w:firstRow="0" w:lastRow="0" w:firstColumn="1" w:lastColumn="0" w:oddVBand="0" w:evenVBand="0" w:oddHBand="0" w:evenHBand="0" w:firstRowFirstColumn="0" w:firstRowLastColumn="0" w:lastRowFirstColumn="0" w:lastRowLastColumn="0"/>
+            <w:tcW w:w="0" w:type="auto"/>
+          </w:tcPr>
+          <w:p>
+            <w:pPr>
+              <w:pStyle w:val="Compact"/>
+              <w:jc w:val="right"/>
+            </w:pPr>
+            <w:r>
+              <w:t>5.0</w:t>
+            </w:r>
+          </w:p>
+        </w:tc>
+        <w:tc>
+          <w:tcPr>
+            <w:tcW w:w="0" w:type="auto"/>
+          </w:tcPr>
+          <w:p>
+            <w:pPr>
+              <w:pStyle w:val="Compact"/>
+              <w:jc w:val="right"/>
+              <w:cnfStyle w:val="000000100000" w:firstRow="0" w:lastRow="0" w:firstColumn="0" w:lastColumn="0" w:oddVBand="0" w:evenVBand="0" w:oddHBand="1" w:evenHBand="0" w:firstRowFirstColumn="0" w:firstRowLastColumn="0" w:lastRowFirstColumn="0" w:lastRowLastColumn="0"/>
+            </w:pPr>
+            <w:r>
+              <w:t>3.6</w:t>
+            </w:r>
+          </w:p>
+        </w:tc>
+        <w:tc>
+          <w:tcPr>
+            <w:tcW w:w="0" w:type="auto"/>
+          </w:tcPr>
+          <w:p>
+            <w:pPr>
+              <w:pStyle w:val="Compact"/>
+              <w:jc w:val="right"/>
+              <w:cnfStyle w:val="000000100000" w:firstRow="0" w:lastRow="0" w:firstColumn="0" w:lastColumn="0" w:oddVBand="0" w:evenVBand="0" w:oddHBand="1" w:evenHBand="0" w:firstRowFirstColumn="0" w:firstRowLastColumn="0" w:lastRowFirstColumn="0" w:lastRowLastColumn="0"/>
+            </w:pPr>
+            <w:r>
+              <w:t>1.4</w:t>
+            </w:r>
+          </w:p>
+        </w:tc>
+        <w:tc>
+          <w:tcPr>
+            <w:tcW w:w="0" w:type="auto"/>
+          </w:tcPr>
+          <w:p>
+            <w:pPr>
+              <w:pStyle w:val="Compact"/>
+              <w:jc w:val="right"/>
+              <w:cnfStyle w:val="000000100000" w:firstRow="0" w:lastRow="0" w:firstColumn="0" w:lastColumn="0" w:oddVBand="0" w:evenVBand="0" w:oddHBand="1" w:evenHBand="0" w:firstRowFirstColumn="0" w:firstRowLastColumn="0" w:lastRowFirstColumn="0" w:lastRowLastColumn="0"/>
+            </w:pPr>
+            <w:r>
+              <w:t>0.2</w:t>
+            </w:r>
+          </w:p>
+        </w:tc>
+        <w:tc>
+          <w:tcPr>
+            <w:tcW w:w="0" w:type="auto"/>
+          </w:tcPr>
+          <w:p>
+            <w:pPr>
+              <w:pStyle w:val="Compact"/>
+              <w:cnfStyle w:val="000000100000" w:firstRow="0" w:lastRow="0" w:firstColumn="0" w:lastColumn="0" w:oddVBand="0" w:evenVBand="0" w:oddHBand="1" w:evenHBand="0" w:firstRowFirstColumn="0" w:firstRowLastColumn="0" w:lastRowFirstColumn="0" w:lastRowLastColumn="0"/>
+            </w:pPr>
+            <w:r>
+              <w:t>setosa</w:t>
+            </w:r>
+          </w:p>
+        </w:tc>
+      </w:tr>
+      <w:tr>
+        <w:trPr>
+          <w:cnfStyle w:val="000000010000" w:firstRow="0" w:lastRow="0" w:firstColumn="0" w:lastColumn="0" w:oddVBand="0" w:evenVBand="0" w:oddHBand="0" w:evenHBand="1" w:firstRowFirstColumn="0" w:firstRowLastColumn="0" w:lastRowFirstColumn="0" w:lastRowLastColumn="0"/>
+        </w:trPr>
+        <w:tc>
+          <w:tcPr>
+            <w:cnfStyle w:val="001000000000" w:firstRow="0" w:lastRow="0" w:firstColumn="1" w:lastColumn="0" w:oddVBand="0" w:evenVBand="0" w:oddHBand="0" w:evenHBand="0" w:firstRowFirstColumn="0" w:firstRowLastColumn="0" w:lastRowFirstColumn="0" w:lastRowLastColumn="0"/>
+            <w:tcW w:w="0" w:type="auto"/>
+          </w:tcPr>
+          <w:p>
+            <w:pPr>
+              <w:pStyle w:val="Compact"/>
+              <w:jc w:val="right"/>
+            </w:pPr>
+            <w:r>
+              <w:t>5.4</w:t>
+            </w:r>
+          </w:p>
+        </w:tc>
+        <w:tc>
+          <w:tcPr>
+            <w:tcW w:w="0" w:type="auto"/>
+          </w:tcPr>
+          <w:p>
+            <w:pPr>
+              <w:pStyle w:val="Compact"/>
+              <w:jc w:val="right"/>
+              <w:cnfStyle w:val="000000010000" w:firstRow="0" w:lastRow="0" w:firstColumn="0" w:lastColumn="0" w:oddVBand="0" w:evenVBand="0" w:oddHBand="0" w:evenHBand="1" w:firstRowFirstColumn="0" w:firstRowLastColumn="0" w:lastRowFirstColumn="0" w:lastRowLastColumn="0"/>
+            </w:pPr>
+            <w:r>
+              <w:t>3.9</w:t>
+            </w:r>
+          </w:p>
+        </w:tc>
+        <w:tc>
+          <w:tcPr>
+            <w:tcW w:w="0" w:type="auto"/>
+          </w:tcPr>
+          <w:p>
+            <w:pPr>
+              <w:pStyle w:val="Compact"/>
+              <w:jc w:val="right"/>
+              <w:cnfStyle w:val="000000010000" w:firstRow="0" w:lastRow="0" w:firstColumn="0" w:lastColumn="0" w:oddVBand="0" w:evenVBand="0" w:oddHBand="0" w:evenHBand="1" w:firstRowFirstColumn="0" w:firstRowLastColumn="0" w:lastRowFirstColumn="0" w:lastRowLastColumn="0"/>
+            </w:pPr>
+            <w:r>
+              <w:t>1.7</w:t>
+            </w:r>
+          </w:p>
+        </w:tc>
+        <w:tc>
+          <w:tcPr>
+            <w:tcW w:w="0" w:type="auto"/>
+          </w:tcPr>
+          <w:p>
+            <w:pPr>
+              <w:pStyle w:val="Compact"/>
+              <w:jc w:val="right"/>
+              <w:cnfStyle w:val="000000010000" w:firstRow="0" w:lastRow="0" w:firstColumn="0" w:lastColumn="0" w:oddVBand="0" w:evenVBand="0" w:oddHBand="0" w:evenHBand="1" w:firstRowFirstColumn="0" w:firstRowLastColumn="0" w:lastRowFirstColumn="0" w:lastRowLastColumn="0"/>
+            </w:pPr>
+            <w:r>
+              <w:t>0.4</w:t>
+            </w:r>
+          </w:p>
+        </w:tc>
+        <w:tc>
+          <w:tcPr>
+            <w:tcW w:w="0" w:type="auto"/>
+          </w:tcPr>
+          <w:p>
+            <w:pPr>
+              <w:pStyle w:val="Compact"/>
+              <w:cnfStyle w:val="000000010000" w:firstRow="0" w:lastRow="0" w:firstColumn="0" w:lastColumn="0" w:oddVBand="0" w:evenVBand="0" w:oddHBand="0" w:evenHBand="1" w:firstRowFirstColumn="0" w:firstRowLastColumn="0" w:lastRowFirstColumn="0" w:lastRowLastColumn="0"/>
             </w:pPr>
             <w:r>
               <w:t>setosa</w:t>
@@ -1800,6 +1876,11 @@
       <w:pPr>
         <w:pStyle w:val="BodyText"/>
       </w:pPr>
+    </w:p>
+    <w:p>
+      <w:pPr>
+        <w:pStyle w:val="BodyText"/>
+      </w:pPr>
       <w:r>
         <w:t>For table captions, see Table A-1.</w:t>
       </w:r>
@@ -1809,8 +1890,13 @@
         <w:pStyle w:val="BodyText"/>
       </w:pPr>
       <w:r>
-        <w:lastRenderedPageBreak/>
-        <w:t>Name: Figure, Captioned Table, or Caption Style type: Paragraph Style based on: Figure Style for following paragraph: Captioned Figure</w:t>
+        <w:t xml:space="preserve">Name: </w:t>
+      </w:r>
+      <w:r>
+        <w:t xml:space="preserve">Table Caption, Captioned Table  </w:t>
+      </w:r>
+      <w:r>
+        <w:t>type: Paragraph Style based on: Figure Style for following paragraph: Captioned Figure</w:t>
       </w:r>
     </w:p>
     <w:p>
@@ -1818,7 +1904,21 @@
         <w:pStyle w:val="BodyText"/>
       </w:pPr>
       <w:r>
-        <w:t>Arial, 10 pt, Bold color: Black Alignment: Left, Single Spacing</w:t>
+        <w:t xml:space="preserve">Arial, </w:t>
+      </w:r>
+      <w:r>
+        <w:t>9</w:t>
+      </w:r>
+      <w:r>
+        <w:t xml:space="preserve"> </w:t>
+      </w:r>
+      <w:proofErr w:type="spellStart"/>
+      <w:r>
+        <w:t>pt</w:t>
+      </w:r>
+      <w:proofErr w:type="spellEnd"/>
+      <w:r>
+        <w:t>, Bold color: Black Alignment: Left, Single Spacing</w:t>
       </w:r>
     </w:p>
     <w:p>
@@ -1826,7 +1926,7 @@
         <w:pStyle w:val="BodyText"/>
       </w:pPr>
       <w:r>
-        <w:t xml:space="preserve">Paragraph: Indentation Left: 0" Indentation Right: 0" Spacing Before: 12 pt Spacing After: 0 </w:t>
+        <w:t xml:space="preserve">Paragraph: Indentation Left: 0" Indentation Right: 0“” Spacing Before: 12 pt Spacing After: 0 </w:t>
       </w:r>
       <w:proofErr w:type="spellStart"/>
       <w:r>
@@ -1870,12 +1970,7 @@
       </w:r>
       <w:proofErr w:type="gramStart"/>
       <w:r>
-        <w:t>Color</w:t>
-      </w:r>
-      <w:bookmarkStart w:id="17" w:name="_GoBack"/>
-      <w:bookmarkEnd w:id="17"/>
-      <w:r>
-        <w:t>(</w:t>
+        <w:t>Color(</w:t>
       </w:r>
       <w:proofErr w:type="gramEnd"/>
       <w:r>
@@ -1898,11 +1993,18 @@
     <w:p>
       <w:pPr>
         <w:pStyle w:val="BodyText"/>
+        <w:rPr>
+          <w:rStyle w:val="Hyperlink"/>
+        </w:rPr>
       </w:pPr>
     </w:p>
     <w:sectPr>
-      <w:headerReference w:type="default" r:id="rId10"/>
-      <w:footerReference w:type="default" r:id="rId11"/>
+      <w:headerReference w:type="even" r:id="rId10"/>
+      <w:headerReference w:type="default" r:id="rId11"/>
+      <w:footerReference w:type="even" r:id="rId12"/>
+      <w:footerReference w:type="default" r:id="rId13"/>
+      <w:headerReference w:type="first" r:id="rId14"/>
+      <w:footerReference w:type="first" r:id="rId15"/>
       <w:pgSz w:w="12240" w:h="15840"/>
       <w:pgMar w:top="1440" w:right="1440" w:bottom="1440" w:left="1440" w:header="720" w:footer="720" w:gutter="0"/>
       <w:cols w:space="720"/>
@@ -1938,6 +2040,17 @@
 
 <file path=word/footer1.xml><?xml version="1.0" encoding="utf-8"?>
 <w:ftr xmlns:wpc="http://schemas.microsoft.com/office/word/2010/wordprocessingCanvas" xmlns:cx="http://schemas.microsoft.com/office/drawing/2014/chartex" xmlns:cx1="http://schemas.microsoft.com/office/drawing/2015/9/8/chartex" xmlns:mc="http://schemas.openxmlformats.org/markup-compatibility/2006" xmlns:o="urn:schemas-microsoft-com:office:office" xmlns:r="http://schemas.openxmlformats.org/officeDocument/2006/relationships" xmlns:m="http://schemas.openxmlformats.org/officeDocument/2006/math" xmlns:v="urn:schemas-microsoft-com:vml" xmlns:wp14="http://schemas.microsoft.com/office/word/2010/wordprocessingDrawing" xmlns:wp="http://schemas.openxmlformats.org/drawingml/2006/wordprocessingDrawing" xmlns:w10="urn:schemas-microsoft-com:office:word" xmlns:w="http://schemas.openxmlformats.org/wordprocessingml/2006/main" xmlns:w14="http://schemas.microsoft.com/office/word/2010/wordml" xmlns:w15="http://schemas.microsoft.com/office/word/2012/wordml" xmlns:w16se="http://schemas.microsoft.com/office/word/2015/wordml/symex" xmlns:wpg="http://schemas.microsoft.com/office/word/2010/wordprocessingGroup" xmlns:wpi="http://schemas.microsoft.com/office/word/2010/wordprocessingInk" xmlns:wne="http://schemas.microsoft.com/office/word/2006/wordml" xmlns:wps="http://schemas.microsoft.com/office/word/2010/wordprocessingShape" mc:Ignorable="w14 w15 w16se wp14">
+  <w:p>
+    <w:pPr>
+      <w:pStyle w:val="Footer"/>
+    </w:pPr>
+  </w:p>
+</w:ftr>
+</file>
+
+<file path=word/footer2.xml><?xml version="1.0" encoding="utf-8"?>
+<w:ftr xmlns:wpc="http://schemas.microsoft.com/office/word/2010/wordprocessingCanvas" xmlns:cx="http://schemas.microsoft.com/office/drawing/2014/chartex" xmlns:cx1="http://schemas.microsoft.com/office/drawing/2015/9/8/chartex" xmlns:mc="http://schemas.openxmlformats.org/markup-compatibility/2006" xmlns:o="urn:schemas-microsoft-com:office:office" xmlns:r="http://schemas.openxmlformats.org/officeDocument/2006/relationships" xmlns:m="http://schemas.openxmlformats.org/officeDocument/2006/math" xmlns:v="urn:schemas-microsoft-com:vml" xmlns:wp14="http://schemas.microsoft.com/office/word/2010/wordprocessingDrawing" xmlns:wp="http://schemas.openxmlformats.org/drawingml/2006/wordprocessingDrawing" xmlns:w10="urn:schemas-microsoft-com:office:word" xmlns:w="http://schemas.openxmlformats.org/wordprocessingml/2006/main" xmlns:w14="http://schemas.microsoft.com/office/word/2010/wordml" xmlns:w15="http://schemas.microsoft.com/office/word/2012/wordml" xmlns:w16se="http://schemas.microsoft.com/office/word/2015/wordml/symex" xmlns:wpg="http://schemas.microsoft.com/office/word/2010/wordprocessingGroup" xmlns:wpi="http://schemas.microsoft.com/office/word/2010/wordprocessingInk" xmlns:wne="http://schemas.microsoft.com/office/word/2006/wordml" xmlns:wps="http://schemas.microsoft.com/office/word/2010/wordprocessingShape" mc:Ignorable="w14 w15 w16se wp14">
+  <w:p/>
   <w:p>
     <w:pPr>
       <w:pStyle w:val="Footer"/>
@@ -2021,7 +2134,7 @@
         <w:noProof/>
         <w:szCs w:val="22"/>
       </w:rPr>
-      <w:t>4</w:t>
+      <w:t>1</w:t>
     </w:r>
     <w:r>
       <w:rPr>
@@ -2034,6 +2147,16 @@
 </w:ftr>
 </file>
 
+<file path=word/footer3.xml><?xml version="1.0" encoding="utf-8"?>
+<w:ftr xmlns:wpc="http://schemas.microsoft.com/office/word/2010/wordprocessingCanvas" xmlns:cx="http://schemas.microsoft.com/office/drawing/2014/chartex" xmlns:cx1="http://schemas.microsoft.com/office/drawing/2015/9/8/chartex" xmlns:mc="http://schemas.openxmlformats.org/markup-compatibility/2006" xmlns:o="urn:schemas-microsoft-com:office:office" xmlns:r="http://schemas.openxmlformats.org/officeDocument/2006/relationships" xmlns:m="http://schemas.openxmlformats.org/officeDocument/2006/math" xmlns:v="urn:schemas-microsoft-com:vml" xmlns:wp14="http://schemas.microsoft.com/office/word/2010/wordprocessingDrawing" xmlns:wp="http://schemas.openxmlformats.org/drawingml/2006/wordprocessingDrawing" xmlns:w10="urn:schemas-microsoft-com:office:word" xmlns:w="http://schemas.openxmlformats.org/wordprocessingml/2006/main" xmlns:w14="http://schemas.microsoft.com/office/word/2010/wordml" xmlns:w15="http://schemas.microsoft.com/office/word/2012/wordml" xmlns:w16se="http://schemas.microsoft.com/office/word/2015/wordml/symex" xmlns:wpg="http://schemas.microsoft.com/office/word/2010/wordprocessingGroup" xmlns:wpi="http://schemas.microsoft.com/office/word/2010/wordprocessingInk" xmlns:wne="http://schemas.microsoft.com/office/word/2006/wordml" xmlns:wps="http://schemas.microsoft.com/office/word/2010/wordprocessingShape" mc:Ignorable="w14 w15 w16se wp14">
+  <w:p>
+    <w:pPr>
+      <w:pStyle w:val="Footer"/>
+    </w:pPr>
+  </w:p>
+</w:ftr>
+</file>
+
 <file path=word/footnotes.xml><?xml version="1.0" encoding="utf-8"?>
 <w:footnotes xmlns:wpc="http://schemas.microsoft.com/office/word/2010/wordprocessingCanvas" xmlns:cx="http://schemas.microsoft.com/office/drawing/2014/chartex" xmlns:cx1="http://schemas.microsoft.com/office/drawing/2015/9/8/chartex" xmlns:mc="http://schemas.openxmlformats.org/markup-compatibility/2006" xmlns:o="urn:schemas-microsoft-com:office:office" xmlns:r="http://schemas.openxmlformats.org/officeDocument/2006/relationships" xmlns:m="http://schemas.openxmlformats.org/officeDocument/2006/math" xmlns:v="urn:schemas-microsoft-com:vml" xmlns:wp14="http://schemas.microsoft.com/office/word/2010/wordprocessingDrawing" xmlns:wp="http://schemas.openxmlformats.org/drawingml/2006/wordprocessingDrawing" xmlns:w10="urn:schemas-microsoft-com:office:word" xmlns:w="http://schemas.openxmlformats.org/wordprocessingml/2006/main" xmlns:w14="http://schemas.microsoft.com/office/word/2010/wordml" xmlns:w15="http://schemas.microsoft.com/office/word/2012/wordml" xmlns:w16se="http://schemas.microsoft.com/office/word/2015/wordml/symex" xmlns:wpg="http://schemas.microsoft.com/office/word/2010/wordprocessingGroup" xmlns:wpi="http://schemas.microsoft.com/office/word/2010/wordprocessingInk" xmlns:wne="http://schemas.microsoft.com/office/word/2006/wordml" xmlns:wps="http://schemas.microsoft.com/office/word/2010/wordprocessingShape" mc:Ignorable="w14 w15 w16se wp14">
   <w:footnote w:type="separator" w:id="-1">
@@ -2059,18 +2182,44 @@
     <w:pPr>
       <w:pStyle w:val="Header"/>
     </w:pPr>
+  </w:p>
+</w:hdr>
+</file>
+
+<file path=word/header2.xml><?xml version="1.0" encoding="utf-8"?>
+<w:hdr xmlns:wpc="http://schemas.microsoft.com/office/word/2010/wordprocessingCanvas" xmlns:cx="http://schemas.microsoft.com/office/drawing/2014/chartex" xmlns:cx1="http://schemas.microsoft.com/office/drawing/2015/9/8/chartex" xmlns:mc="http://schemas.openxmlformats.org/markup-compatibility/2006" xmlns:o="urn:schemas-microsoft-com:office:office" xmlns:r="http://schemas.openxmlformats.org/officeDocument/2006/relationships" xmlns:m="http://schemas.openxmlformats.org/officeDocument/2006/math" xmlns:v="urn:schemas-microsoft-com:vml" xmlns:wp14="http://schemas.microsoft.com/office/word/2010/wordprocessingDrawing" xmlns:wp="http://schemas.openxmlformats.org/drawingml/2006/wordprocessingDrawing" xmlns:w10="urn:schemas-microsoft-com:office:word" xmlns:w="http://schemas.openxmlformats.org/wordprocessingml/2006/main" xmlns:w14="http://schemas.microsoft.com/office/word/2010/wordml" xmlns:w15="http://schemas.microsoft.com/office/word/2012/wordml" xmlns:w16se="http://schemas.microsoft.com/office/word/2015/wordml/symex" xmlns:wpg="http://schemas.microsoft.com/office/word/2010/wordprocessingGroup" xmlns:wpi="http://schemas.microsoft.com/office/word/2010/wordprocessingInk" xmlns:wne="http://schemas.microsoft.com/office/word/2006/wordml" xmlns:wps="http://schemas.microsoft.com/office/word/2010/wordprocessingShape" mc:Ignorable="w14 w15 w16se wp14">
+  <w:p>
+    <w:pPr>
+      <w:pStyle w:val="Header"/>
+      <w:spacing w:before="0"/>
+    </w:pPr>
     <w:r>
-      <w:t>Appendix A</w:t>
+      <w:t>Appendix A: Basin Report</w:t>
     </w:r>
+  </w:p>
+  <w:p>
+    <w:pPr>
+      <w:pStyle w:val="Header"/>
+      <w:spacing w:before="0"/>
+    </w:pPr>
     <w:r>
-      <w:t>: Basin Report</w:t>
+      <w:t>2018 Oregon Nonpo</w:t>
     </w:r>
+    <w:bookmarkStart w:id="15" w:name="_GoBack"/>
+    <w:bookmarkEnd w:id="15"/>
     <w:r>
-      <w:tab/>
+      <w:t>int Source Pollution Program Annual Report</w:t>
     </w:r>
-    <w:r>
-      <w:tab/>
-    </w:r>
+  </w:p>
+</w:hdr>
+</file>
+
+<file path=word/header3.xml><?xml version="1.0" encoding="utf-8"?>
+<w:hdr xmlns:wpc="http://schemas.microsoft.com/office/word/2010/wordprocessingCanvas" xmlns:cx="http://schemas.microsoft.com/office/drawing/2014/chartex" xmlns:cx1="http://schemas.microsoft.com/office/drawing/2015/9/8/chartex" xmlns:mc="http://schemas.openxmlformats.org/markup-compatibility/2006" xmlns:o="urn:schemas-microsoft-com:office:office" xmlns:r="http://schemas.openxmlformats.org/officeDocument/2006/relationships" xmlns:m="http://schemas.openxmlformats.org/officeDocument/2006/math" xmlns:v="urn:schemas-microsoft-com:vml" xmlns:wp14="http://schemas.microsoft.com/office/word/2010/wordprocessingDrawing" xmlns:wp="http://schemas.openxmlformats.org/drawingml/2006/wordprocessingDrawing" xmlns:w10="urn:schemas-microsoft-com:office:word" xmlns:w="http://schemas.openxmlformats.org/wordprocessingml/2006/main" xmlns:w14="http://schemas.microsoft.com/office/word/2010/wordml" xmlns:w15="http://schemas.microsoft.com/office/word/2012/wordml" xmlns:w16se="http://schemas.microsoft.com/office/word/2015/wordml/symex" xmlns:wpg="http://schemas.microsoft.com/office/word/2010/wordprocessingGroup" xmlns:wpi="http://schemas.microsoft.com/office/word/2010/wordprocessingInk" xmlns:wne="http://schemas.microsoft.com/office/word/2006/wordml" xmlns:wps="http://schemas.microsoft.com/office/word/2010/wordprocessingShape" mc:Ignorable="w14 w15 w16se wp14">
+  <w:p>
+    <w:pPr>
+      <w:pStyle w:val="Header"/>
+    </w:pPr>
   </w:p>
 </w:hdr>
 </file>
@@ -2170,98 +2319,6 @@
     </w:lvl>
   </w:abstractNum>
   <w:abstractNum w:abstractNumId="1" w15:restartNumberingAfterBreak="0">
-    <w:nsid w:val="B5ED097A"/>
-    <w:multiLevelType w:val="multilevel"/>
-    <w:tmpl w:val="41E8DBE0"/>
-    <w:lvl w:ilvl="0">
-      <w:numFmt w:val="bullet"/>
-      <w:lvlText w:val="•"/>
-      <w:lvlJc w:val="left"/>
-      <w:pPr>
-        <w:tabs>
-          <w:tab w:val="num" w:pos="0"/>
-        </w:tabs>
-        <w:ind w:left="480" w:hanging="480"/>
-      </w:pPr>
-    </w:lvl>
-    <w:lvl w:ilvl="1">
-      <w:numFmt w:val="bullet"/>
-      <w:lvlText w:val="–"/>
-      <w:lvlJc w:val="left"/>
-      <w:pPr>
-        <w:tabs>
-          <w:tab w:val="num" w:pos="720"/>
-        </w:tabs>
-        <w:ind w:left="1200" w:hanging="480"/>
-      </w:pPr>
-    </w:lvl>
-    <w:lvl w:ilvl="2">
-      <w:numFmt w:val="bullet"/>
-      <w:lvlText w:val="•"/>
-      <w:lvlJc w:val="left"/>
-      <w:pPr>
-        <w:tabs>
-          <w:tab w:val="num" w:pos="1440"/>
-        </w:tabs>
-        <w:ind w:left="1920" w:hanging="480"/>
-      </w:pPr>
-    </w:lvl>
-    <w:lvl w:ilvl="3">
-      <w:numFmt w:val="bullet"/>
-      <w:lvlText w:val="–"/>
-      <w:lvlJc w:val="left"/>
-      <w:pPr>
-        <w:tabs>
-          <w:tab w:val="num" w:pos="2160"/>
-        </w:tabs>
-        <w:ind w:left="2640" w:hanging="480"/>
-      </w:pPr>
-    </w:lvl>
-    <w:lvl w:ilvl="4">
-      <w:numFmt w:val="bullet"/>
-      <w:lvlText w:val="•"/>
-      <w:lvlJc w:val="left"/>
-      <w:pPr>
-        <w:tabs>
-          <w:tab w:val="num" w:pos="2880"/>
-        </w:tabs>
-        <w:ind w:left="3360" w:hanging="480"/>
-      </w:pPr>
-    </w:lvl>
-    <w:lvl w:ilvl="5">
-      <w:numFmt w:val="bullet"/>
-      <w:lvlText w:val="–"/>
-      <w:lvlJc w:val="left"/>
-      <w:pPr>
-        <w:tabs>
-          <w:tab w:val="num" w:pos="3600"/>
-        </w:tabs>
-        <w:ind w:left="4080" w:hanging="480"/>
-      </w:pPr>
-    </w:lvl>
-    <w:lvl w:ilvl="6">
-      <w:numFmt w:val="bullet"/>
-      <w:lvlText w:val="•"/>
-      <w:lvlJc w:val="left"/>
-      <w:pPr>
-        <w:tabs>
-          <w:tab w:val="num" w:pos="4320"/>
-        </w:tabs>
-        <w:ind w:left="4800" w:hanging="480"/>
-      </w:pPr>
-    </w:lvl>
-    <w:lvl w:ilvl="7">
-      <w:numFmt w:val="decimal"/>
-      <w:lvlText w:val=""/>
-      <w:lvlJc w:val="left"/>
-    </w:lvl>
-    <w:lvl w:ilvl="8">
-      <w:numFmt w:val="decimal"/>
-      <w:lvlText w:val=""/>
-      <w:lvlJc w:val="left"/>
-    </w:lvl>
-  </w:abstractNum>
-  <w:abstractNum w:abstractNumId="2" w15:restartNumberingAfterBreak="0">
     <w:nsid w:val="E17F69BA"/>
     <w:multiLevelType w:val="multilevel"/>
     <w:tmpl w:val="80BE7FB4"/>
@@ -2353,10 +2410,10 @@
       <w:lvlJc w:val="left"/>
     </w:lvl>
   </w:abstractNum>
-  <w:abstractNum w:abstractNumId="3" w15:restartNumberingAfterBreak="0">
+  <w:abstractNum w:abstractNumId="2" w15:restartNumberingAfterBreak="0">
     <w:nsid w:val="FFFFFF7C"/>
     <w:multiLevelType w:val="singleLevel"/>
-    <w:tmpl w:val="2716DAEA"/>
+    <w:tmpl w:val="3D7C49D4"/>
     <w:lvl w:ilvl="0">
       <w:start w:val="1"/>
       <w:numFmt w:val="decimal"/>
@@ -2370,10 +2427,10 @@
       </w:pPr>
     </w:lvl>
   </w:abstractNum>
-  <w:abstractNum w:abstractNumId="4" w15:restartNumberingAfterBreak="0">
+  <w:abstractNum w:abstractNumId="3" w15:restartNumberingAfterBreak="0">
     <w:nsid w:val="FFFFFF7D"/>
     <w:multiLevelType w:val="singleLevel"/>
-    <w:tmpl w:val="37505788"/>
+    <w:tmpl w:val="ACE8DDCA"/>
     <w:lvl w:ilvl="0">
       <w:start w:val="1"/>
       <w:numFmt w:val="decimal"/>
@@ -2387,10 +2444,10 @@
       </w:pPr>
     </w:lvl>
   </w:abstractNum>
-  <w:abstractNum w:abstractNumId="5" w15:restartNumberingAfterBreak="0">
+  <w:abstractNum w:abstractNumId="4" w15:restartNumberingAfterBreak="0">
     <w:nsid w:val="FFFFFF7E"/>
     <w:multiLevelType w:val="singleLevel"/>
-    <w:tmpl w:val="323A64C8"/>
+    <w:tmpl w:val="69705FA4"/>
     <w:lvl w:ilvl="0">
       <w:start w:val="1"/>
       <w:numFmt w:val="decimal"/>
@@ -2404,10 +2461,10 @@
       </w:pPr>
     </w:lvl>
   </w:abstractNum>
-  <w:abstractNum w:abstractNumId="6" w15:restartNumberingAfterBreak="0">
+  <w:abstractNum w:abstractNumId="5" w15:restartNumberingAfterBreak="0">
     <w:nsid w:val="FFFFFF7F"/>
     <w:multiLevelType w:val="singleLevel"/>
-    <w:tmpl w:val="B8DED0C2"/>
+    <w:tmpl w:val="3F10CDF2"/>
     <w:lvl w:ilvl="0">
       <w:start w:val="1"/>
       <w:numFmt w:val="decimal"/>
@@ -2421,10 +2478,10 @@
       </w:pPr>
     </w:lvl>
   </w:abstractNum>
-  <w:abstractNum w:abstractNumId="7" w15:restartNumberingAfterBreak="0">
+  <w:abstractNum w:abstractNumId="6" w15:restartNumberingAfterBreak="0">
     <w:nsid w:val="FFFFFF80"/>
     <w:multiLevelType w:val="singleLevel"/>
-    <w:tmpl w:val="FF10A8E0"/>
+    <w:tmpl w:val="A82C0A5E"/>
     <w:lvl w:ilvl="0">
       <w:start w:val="1"/>
       <w:numFmt w:val="bullet"/>
@@ -2441,10 +2498,10 @@
       </w:rPr>
     </w:lvl>
   </w:abstractNum>
-  <w:abstractNum w:abstractNumId="8" w15:restartNumberingAfterBreak="0">
+  <w:abstractNum w:abstractNumId="7" w15:restartNumberingAfterBreak="0">
     <w:nsid w:val="FFFFFF81"/>
     <w:multiLevelType w:val="singleLevel"/>
-    <w:tmpl w:val="EBE0AC76"/>
+    <w:tmpl w:val="B680CDE6"/>
     <w:lvl w:ilvl="0">
       <w:start w:val="1"/>
       <w:numFmt w:val="bullet"/>
@@ -2461,10 +2518,10 @@
       </w:rPr>
     </w:lvl>
   </w:abstractNum>
-  <w:abstractNum w:abstractNumId="9" w15:restartNumberingAfterBreak="0">
+  <w:abstractNum w:abstractNumId="8" w15:restartNumberingAfterBreak="0">
     <w:nsid w:val="FFFFFF82"/>
     <w:multiLevelType w:val="singleLevel"/>
-    <w:tmpl w:val="7E760B78"/>
+    <w:tmpl w:val="18142780"/>
     <w:lvl w:ilvl="0">
       <w:start w:val="1"/>
       <w:numFmt w:val="bullet"/>
@@ -2481,10 +2538,10 @@
       </w:rPr>
     </w:lvl>
   </w:abstractNum>
-  <w:abstractNum w:abstractNumId="10" w15:restartNumberingAfterBreak="0">
+  <w:abstractNum w:abstractNumId="9" w15:restartNumberingAfterBreak="0">
     <w:nsid w:val="FFFFFF83"/>
     <w:multiLevelType w:val="singleLevel"/>
-    <w:tmpl w:val="69FAF97E"/>
+    <w:tmpl w:val="CE6222B6"/>
     <w:lvl w:ilvl="0">
       <w:start w:val="1"/>
       <w:numFmt w:val="bullet"/>
@@ -2501,10 +2558,10 @@
       </w:rPr>
     </w:lvl>
   </w:abstractNum>
-  <w:abstractNum w:abstractNumId="11" w15:restartNumberingAfterBreak="0">
+  <w:abstractNum w:abstractNumId="10" w15:restartNumberingAfterBreak="0">
     <w:nsid w:val="FFFFFF88"/>
     <w:multiLevelType w:val="singleLevel"/>
-    <w:tmpl w:val="2DEC3E26"/>
+    <w:tmpl w:val="F8B4D8A2"/>
     <w:lvl w:ilvl="0">
       <w:start w:val="1"/>
       <w:numFmt w:val="decimal"/>
@@ -2518,7 +2575,7 @@
       </w:pPr>
     </w:lvl>
   </w:abstractNum>
-  <w:abstractNum w:abstractNumId="12" w15:restartNumberingAfterBreak="0">
+  <w:abstractNum w:abstractNumId="11" w15:restartNumberingAfterBreak="0">
     <w:nsid w:val="FFFFFF89"/>
     <w:multiLevelType w:val="singleLevel"/>
     <w:tmpl w:val="259C37A2"/>
@@ -2538,210 +2595,7 @@
       </w:rPr>
     </w:lvl>
   </w:abstractNum>
-  <w:abstractNum w:abstractNumId="13" w15:restartNumberingAfterBreak="0">
-    <w:nsid w:val="0BC82A3D"/>
-    <w:multiLevelType w:val="multilevel"/>
-    <w:tmpl w:val="238881DA"/>
-    <w:lvl w:ilvl="0">
-      <w:start w:val="1"/>
-      <w:numFmt w:val="decimal"/>
-      <w:lvlText w:val="%1)"/>
-      <w:lvlJc w:val="left"/>
-      <w:pPr>
-        <w:ind w:left="360" w:hanging="360"/>
-      </w:pPr>
-      <w:rPr>
-        <w:rFonts w:hint="default"/>
-      </w:rPr>
-    </w:lvl>
-    <w:lvl w:ilvl="1">
-      <w:start w:val="1"/>
-      <w:numFmt w:val="lowerLetter"/>
-      <w:lvlText w:val="%2)"/>
-      <w:lvlJc w:val="left"/>
-      <w:pPr>
-        <w:ind w:left="720" w:hanging="360"/>
-      </w:pPr>
-      <w:rPr>
-        <w:rFonts w:hint="default"/>
-      </w:rPr>
-    </w:lvl>
-    <w:lvl w:ilvl="2">
-      <w:start w:val="1"/>
-      <w:numFmt w:val="lowerRoman"/>
-      <w:lvlText w:val="%3)"/>
-      <w:lvlJc w:val="left"/>
-      <w:pPr>
-        <w:ind w:left="1080" w:hanging="360"/>
-      </w:pPr>
-      <w:rPr>
-        <w:rFonts w:hint="default"/>
-      </w:rPr>
-    </w:lvl>
-    <w:lvl w:ilvl="3">
-      <w:start w:val="1"/>
-      <w:numFmt w:val="decimal"/>
-      <w:lvlText w:val="(%4)"/>
-      <w:lvlJc w:val="left"/>
-      <w:pPr>
-        <w:ind w:left="1440" w:hanging="360"/>
-      </w:pPr>
-      <w:rPr>
-        <w:rFonts w:hint="default"/>
-      </w:rPr>
-    </w:lvl>
-    <w:lvl w:ilvl="4">
-      <w:start w:val="1"/>
-      <w:numFmt w:val="lowerLetter"/>
-      <w:lvlText w:val="(%5)"/>
-      <w:lvlJc w:val="left"/>
-      <w:pPr>
-        <w:ind w:left="1800" w:hanging="360"/>
-      </w:pPr>
-      <w:rPr>
-        <w:rFonts w:hint="default"/>
-      </w:rPr>
-    </w:lvl>
-    <w:lvl w:ilvl="5">
-      <w:start w:val="1"/>
-      <w:numFmt w:val="lowerRoman"/>
-      <w:lvlText w:val="(%6)"/>
-      <w:lvlJc w:val="left"/>
-      <w:pPr>
-        <w:ind w:left="2160" w:hanging="360"/>
-      </w:pPr>
-      <w:rPr>
-        <w:rFonts w:hint="default"/>
-      </w:rPr>
-    </w:lvl>
-    <w:lvl w:ilvl="6">
-      <w:start w:val="1"/>
-      <w:numFmt w:val="upperLetter"/>
-      <w:pStyle w:val="Heading7"/>
-      <w:lvlText w:val="Appendix %7"/>
-      <w:lvlJc w:val="left"/>
-      <w:pPr>
-        <w:ind w:left="2520" w:hanging="360"/>
-      </w:pPr>
-      <w:rPr>
-        <w:rFonts w:hint="default"/>
-      </w:rPr>
-    </w:lvl>
-    <w:lvl w:ilvl="7">
-      <w:start w:val="1"/>
-      <w:numFmt w:val="lowerLetter"/>
-      <w:lvlText w:val="%8."/>
-      <w:lvlJc w:val="left"/>
-      <w:pPr>
-        <w:ind w:left="2880" w:hanging="360"/>
-      </w:pPr>
-      <w:rPr>
-        <w:rFonts w:hint="default"/>
-      </w:rPr>
-    </w:lvl>
-    <w:lvl w:ilvl="8">
-      <w:start w:val="1"/>
-      <w:numFmt w:val="lowerRoman"/>
-      <w:lvlText w:val="%9."/>
-      <w:lvlJc w:val="left"/>
-      <w:pPr>
-        <w:ind w:left="3240" w:hanging="360"/>
-      </w:pPr>
-      <w:rPr>
-        <w:rFonts w:hint="default"/>
-      </w:rPr>
-    </w:lvl>
-  </w:abstractNum>
-  <w:abstractNum w:abstractNumId="14" w15:restartNumberingAfterBreak="0">
-    <w:nsid w:val="1804005D"/>
-    <w:multiLevelType w:val="hybridMultilevel"/>
-    <w:tmpl w:val="42DC6C00"/>
-    <w:lvl w:ilvl="0" w:tplc="D50E3048">
-      <w:start w:val="1"/>
-      <w:numFmt w:val="decimal"/>
-      <w:lvlText w:val="%1."/>
-      <w:lvlJc w:val="left"/>
-      <w:pPr>
-        <w:ind w:left="720" w:hanging="360"/>
-      </w:pPr>
-      <w:rPr>
-        <w:rFonts w:hint="default"/>
-      </w:rPr>
-    </w:lvl>
-    <w:lvl w:ilvl="1" w:tplc="04090019" w:tentative="1">
-      <w:start w:val="1"/>
-      <w:numFmt w:val="lowerLetter"/>
-      <w:lvlText w:val="%2."/>
-      <w:lvlJc w:val="left"/>
-      <w:pPr>
-        <w:ind w:left="1440" w:hanging="360"/>
-      </w:pPr>
-    </w:lvl>
-    <w:lvl w:ilvl="2" w:tplc="0409001B" w:tentative="1">
-      <w:start w:val="1"/>
-      <w:numFmt w:val="lowerRoman"/>
-      <w:lvlText w:val="%3."/>
-      <w:lvlJc w:val="right"/>
-      <w:pPr>
-        <w:ind w:left="2160" w:hanging="180"/>
-      </w:pPr>
-    </w:lvl>
-    <w:lvl w:ilvl="3" w:tplc="0409000F" w:tentative="1">
-      <w:start w:val="1"/>
-      <w:numFmt w:val="decimal"/>
-      <w:lvlText w:val="%4."/>
-      <w:lvlJc w:val="left"/>
-      <w:pPr>
-        <w:ind w:left="2880" w:hanging="360"/>
-      </w:pPr>
-    </w:lvl>
-    <w:lvl w:ilvl="4" w:tplc="04090019" w:tentative="1">
-      <w:start w:val="1"/>
-      <w:numFmt w:val="lowerLetter"/>
-      <w:lvlText w:val="%5."/>
-      <w:lvlJc w:val="left"/>
-      <w:pPr>
-        <w:ind w:left="3600" w:hanging="360"/>
-      </w:pPr>
-    </w:lvl>
-    <w:lvl w:ilvl="5" w:tplc="0409001B" w:tentative="1">
-      <w:start w:val="1"/>
-      <w:numFmt w:val="lowerRoman"/>
-      <w:lvlText w:val="%6."/>
-      <w:lvlJc w:val="right"/>
-      <w:pPr>
-        <w:ind w:left="4320" w:hanging="180"/>
-      </w:pPr>
-    </w:lvl>
-    <w:lvl w:ilvl="6" w:tplc="0409000F" w:tentative="1">
-      <w:start w:val="1"/>
-      <w:numFmt w:val="decimal"/>
-      <w:lvlText w:val="%7."/>
-      <w:lvlJc w:val="left"/>
-      <w:pPr>
-        <w:ind w:left="5040" w:hanging="360"/>
-      </w:pPr>
-    </w:lvl>
-    <w:lvl w:ilvl="7" w:tplc="04090019" w:tentative="1">
-      <w:start w:val="1"/>
-      <w:numFmt w:val="lowerLetter"/>
-      <w:lvlText w:val="%8."/>
-      <w:lvlJc w:val="left"/>
-      <w:pPr>
-        <w:ind w:left="5760" w:hanging="360"/>
-      </w:pPr>
-    </w:lvl>
-    <w:lvl w:ilvl="8" w:tplc="0409001B" w:tentative="1">
-      <w:start w:val="1"/>
-      <w:numFmt w:val="lowerRoman"/>
-      <w:lvlText w:val="%9."/>
-      <w:lvlJc w:val="right"/>
-      <w:pPr>
-        <w:ind w:left="6480" w:hanging="180"/>
-      </w:pPr>
-    </w:lvl>
-  </w:abstractNum>
-  <w:abstractNum w:abstractNumId="15" w15:restartNumberingAfterBreak="0">
+  <w:abstractNum w:abstractNumId="12" w15:restartNumberingAfterBreak="0">
     <w:nsid w:val="29080F0E"/>
     <w:multiLevelType w:val="multilevel"/>
     <w:tmpl w:val="C066C376"/>
@@ -2833,105 +2687,14 @@
       <w:lvlJc w:val="left"/>
     </w:lvl>
   </w:abstractNum>
-  <w:abstractNum w:abstractNumId="16" w15:restartNumberingAfterBreak="0">
-    <w:nsid w:val="3250AFA5"/>
-    <w:multiLevelType w:val="multilevel"/>
-    <w:tmpl w:val="ED543C3C"/>
-    <w:lvl w:ilvl="0">
-      <w:numFmt w:val="bullet"/>
-      <w:lvlText w:val=" "/>
-      <w:lvlJc w:val="left"/>
-      <w:pPr>
-        <w:tabs>
-          <w:tab w:val="num" w:pos="0"/>
-        </w:tabs>
-        <w:ind w:left="480" w:hanging="480"/>
-      </w:pPr>
-    </w:lvl>
-    <w:lvl w:ilvl="1">
-      <w:numFmt w:val="bullet"/>
-      <w:lvlText w:val=" "/>
-      <w:lvlJc w:val="left"/>
-      <w:pPr>
-        <w:tabs>
-          <w:tab w:val="num" w:pos="720"/>
-        </w:tabs>
-        <w:ind w:left="1200" w:hanging="480"/>
-      </w:pPr>
-    </w:lvl>
-    <w:lvl w:ilvl="2">
-      <w:numFmt w:val="bullet"/>
-      <w:lvlText w:val=" "/>
-      <w:lvlJc w:val="left"/>
-      <w:pPr>
-        <w:tabs>
-          <w:tab w:val="num" w:pos="1440"/>
-        </w:tabs>
-        <w:ind w:left="1920" w:hanging="480"/>
-      </w:pPr>
-    </w:lvl>
-    <w:lvl w:ilvl="3">
-      <w:numFmt w:val="bullet"/>
-      <w:lvlText w:val=" "/>
-      <w:lvlJc w:val="left"/>
-      <w:pPr>
-        <w:tabs>
-          <w:tab w:val="num" w:pos="2160"/>
-        </w:tabs>
-        <w:ind w:left="2640" w:hanging="480"/>
-      </w:pPr>
-    </w:lvl>
-    <w:lvl w:ilvl="4">
-      <w:numFmt w:val="bullet"/>
-      <w:lvlText w:val=" "/>
-      <w:lvlJc w:val="left"/>
-      <w:pPr>
-        <w:tabs>
-          <w:tab w:val="num" w:pos="2880"/>
-        </w:tabs>
-        <w:ind w:left="3360" w:hanging="480"/>
-      </w:pPr>
-    </w:lvl>
-    <w:lvl w:ilvl="5">
-      <w:numFmt w:val="bullet"/>
-      <w:lvlText w:val=" "/>
-      <w:lvlJc w:val="left"/>
-      <w:pPr>
-        <w:tabs>
-          <w:tab w:val="num" w:pos="3600"/>
-        </w:tabs>
-        <w:ind w:left="4080" w:hanging="480"/>
-      </w:pPr>
-    </w:lvl>
-    <w:lvl w:ilvl="6">
-      <w:numFmt w:val="bullet"/>
-      <w:lvlText w:val=" "/>
-      <w:lvlJc w:val="left"/>
-      <w:pPr>
-        <w:tabs>
-          <w:tab w:val="num" w:pos="4320"/>
-        </w:tabs>
-        <w:ind w:left="4800" w:hanging="480"/>
-      </w:pPr>
-    </w:lvl>
-    <w:lvl w:ilvl="7">
-      <w:numFmt w:val="decimal"/>
-      <w:lvlText w:val=""/>
-      <w:lvlJc w:val="left"/>
-    </w:lvl>
-    <w:lvl w:ilvl="8">
-      <w:numFmt w:val="decimal"/>
-      <w:lvlText w:val=""/>
-      <w:lvlJc w:val="left"/>
-    </w:lvl>
-  </w:abstractNum>
-  <w:abstractNum w:abstractNumId="17" w15:restartNumberingAfterBreak="0">
+  <w:abstractNum w:abstractNumId="13" w15:restartNumberingAfterBreak="0">
     <w:nsid w:val="56485977"/>
     <w:multiLevelType w:val="multilevel"/>
-    <w:tmpl w:val="C8281D2C"/>
+    <w:tmpl w:val="A150FD02"/>
     <w:lvl w:ilvl="0">
       <w:start w:val="1"/>
       <w:numFmt w:val="decimal"/>
+      <w:pStyle w:val="Heading1"/>
       <w:lvlText w:val="%1."/>
       <w:lvlJc w:val="left"/>
       <w:pPr>
@@ -2950,6 +2713,9 @@
       <w:pPr>
         <w:ind w:left="576" w:hanging="576"/>
       </w:pPr>
+      <w:rPr>
+        <w:rFonts w:hint="default"/>
+      </w:rPr>
     </w:lvl>
     <w:lvl w:ilvl="2">
       <w:start w:val="1"/>
@@ -2960,6 +2726,9 @@
       <w:pPr>
         <w:ind w:left="720" w:hanging="720"/>
       </w:pPr>
+      <w:rPr>
+        <w:rFonts w:hint="default"/>
+      </w:rPr>
     </w:lvl>
     <w:lvl w:ilvl="3">
       <w:start w:val="1"/>
@@ -2970,6 +2739,9 @@
       <w:pPr>
         <w:ind w:left="864" w:hanging="864"/>
       </w:pPr>
+      <w:rPr>
+        <w:rFonts w:hint="default"/>
+      </w:rPr>
     </w:lvl>
     <w:lvl w:ilvl="4">
       <w:start w:val="1"/>
@@ -2980,6 +2752,9 @@
       <w:pPr>
         <w:ind w:left="1008" w:hanging="1008"/>
       </w:pPr>
+      <w:rPr>
+        <w:rFonts w:hint="default"/>
+      </w:rPr>
     </w:lvl>
     <w:lvl w:ilvl="5">
       <w:start w:val="1"/>
@@ -2990,15 +2765,22 @@
       <w:pPr>
         <w:ind w:left="1152" w:hanging="1152"/>
       </w:pPr>
+      <w:rPr>
+        <w:rFonts w:hint="default"/>
+      </w:rPr>
     </w:lvl>
     <w:lvl w:ilvl="6">
       <w:start w:val="1"/>
       <w:numFmt w:val="decimal"/>
+      <w:pStyle w:val="Heading7"/>
       <w:lvlText w:val="%1.%2.%3.%4.%5.%6.%7"/>
       <w:lvlJc w:val="left"/>
       <w:pPr>
         <w:ind w:left="1296" w:hanging="1296"/>
       </w:pPr>
+      <w:rPr>
+        <w:rFonts w:hint="default"/>
+      </w:rPr>
     </w:lvl>
     <w:lvl w:ilvl="7">
       <w:start w:val="1"/>
@@ -3009,6 +2791,9 @@
       <w:pPr>
         <w:ind w:left="1440" w:hanging="1440"/>
       </w:pPr>
+      <w:rPr>
+        <w:rFonts w:hint="default"/>
+      </w:rPr>
     </w:lvl>
     <w:lvl w:ilvl="8">
       <w:start w:val="1"/>
@@ -3019,60 +2804,170 @@
       <w:pPr>
         <w:ind w:left="1584" w:hanging="1584"/>
       </w:pPr>
+      <w:rPr>
+        <w:rFonts w:hint="default"/>
+      </w:rPr>
+    </w:lvl>
+  </w:abstractNum>
+  <w:abstractNum w:abstractNumId="14" w15:restartNumberingAfterBreak="0">
+    <w:nsid w:val="75AA4AF2"/>
+    <w:multiLevelType w:val="multilevel"/>
+    <w:tmpl w:val="04090025"/>
+    <w:lvl w:ilvl="0">
+      <w:start w:val="1"/>
+      <w:numFmt w:val="decimal"/>
+      <w:lvlText w:val="%1"/>
+      <w:lvlJc w:val="left"/>
+      <w:pPr>
+        <w:ind w:left="432" w:hanging="432"/>
+      </w:pPr>
+    </w:lvl>
+    <w:lvl w:ilvl="1">
+      <w:start w:val="1"/>
+      <w:numFmt w:val="decimal"/>
+      <w:lvlText w:val="%1.%2"/>
+      <w:lvlJc w:val="left"/>
+      <w:pPr>
+        <w:ind w:left="576" w:hanging="576"/>
+      </w:pPr>
+    </w:lvl>
+    <w:lvl w:ilvl="2">
+      <w:start w:val="1"/>
+      <w:numFmt w:val="decimal"/>
+      <w:lvlText w:val="%1.%2.%3"/>
+      <w:lvlJc w:val="left"/>
+      <w:pPr>
+        <w:ind w:left="720" w:hanging="720"/>
+      </w:pPr>
+    </w:lvl>
+    <w:lvl w:ilvl="3">
+      <w:start w:val="1"/>
+      <w:numFmt w:val="decimal"/>
+      <w:lvlText w:val="%1.%2.%3.%4"/>
+      <w:lvlJc w:val="left"/>
+      <w:pPr>
+        <w:ind w:left="864" w:hanging="864"/>
+      </w:pPr>
+    </w:lvl>
+    <w:lvl w:ilvl="4">
+      <w:start w:val="1"/>
+      <w:numFmt w:val="decimal"/>
+      <w:lvlText w:val="%1.%2.%3.%4.%5"/>
+      <w:lvlJc w:val="left"/>
+      <w:pPr>
+        <w:ind w:left="1008" w:hanging="1008"/>
+      </w:pPr>
+    </w:lvl>
+    <w:lvl w:ilvl="5">
+      <w:start w:val="1"/>
+      <w:numFmt w:val="decimal"/>
+      <w:lvlText w:val="%1.%2.%3.%4.%5.%6"/>
+      <w:lvlJc w:val="left"/>
+      <w:pPr>
+        <w:ind w:left="1152" w:hanging="1152"/>
+      </w:pPr>
+    </w:lvl>
+    <w:lvl w:ilvl="6">
+      <w:start w:val="1"/>
+      <w:numFmt w:val="decimal"/>
+      <w:lvlText w:val="%1.%2.%3.%4.%5.%6.%7"/>
+      <w:lvlJc w:val="left"/>
+      <w:pPr>
+        <w:ind w:left="1296" w:hanging="1296"/>
+      </w:pPr>
+    </w:lvl>
+    <w:lvl w:ilvl="7">
+      <w:start w:val="1"/>
+      <w:numFmt w:val="decimal"/>
+      <w:lvlText w:val="%1.%2.%3.%4.%5.%6.%7.%8"/>
+      <w:lvlJc w:val="left"/>
+      <w:pPr>
+        <w:ind w:left="1440" w:hanging="1440"/>
+      </w:pPr>
+    </w:lvl>
+    <w:lvl w:ilvl="8">
+      <w:start w:val="1"/>
+      <w:numFmt w:val="decimal"/>
+      <w:lvlText w:val="%1.%2.%3.%4.%5.%6.%7.%8.%9"/>
+      <w:lvlJc w:val="left"/>
+      <w:pPr>
+        <w:ind w:left="1584" w:hanging="1584"/>
+      </w:pPr>
     </w:lvl>
   </w:abstractNum>
   <w:num w:numId="1">
-    <w:abstractNumId w:val="2"/>
+    <w:abstractNumId w:val="1"/>
   </w:num>
   <w:num w:numId="2">
-    <w:abstractNumId w:val="15"/>
+    <w:abstractNumId w:val="12"/>
   </w:num>
   <w:num w:numId="3">
     <w:abstractNumId w:val="0"/>
   </w:num>
   <w:num w:numId="4">
-    <w:abstractNumId w:val="12"/>
+    <w:abstractNumId w:val="11"/>
   </w:num>
   <w:num w:numId="5">
+    <w:abstractNumId w:val="9"/>
+  </w:num>
+  <w:num w:numId="6">
+    <w:abstractNumId w:val="8"/>
+  </w:num>
+  <w:num w:numId="7">
+    <w:abstractNumId w:val="7"/>
+  </w:num>
+  <w:num w:numId="8">
+    <w:abstractNumId w:val="6"/>
+  </w:num>
+  <w:num w:numId="9">
     <w:abstractNumId w:val="10"/>
   </w:num>
-  <w:num w:numId="6">
-    <w:abstractNumId w:val="9"/>
-  </w:num>
-  <w:num w:numId="7">
-    <w:abstractNumId w:val="8"/>
-  </w:num>
-  <w:num w:numId="8">
-    <w:abstractNumId w:val="7"/>
-  </w:num>
-  <w:num w:numId="9">
-    <w:abstractNumId w:val="11"/>
-  </w:num>
   <w:num w:numId="10">
-    <w:abstractNumId w:val="6"/>
+    <w:abstractNumId w:val="5"/>
   </w:num>
   <w:num w:numId="11">
-    <w:abstractNumId w:val="5"/>
+    <w:abstractNumId w:val="4"/>
   </w:num>
   <w:num w:numId="12">
-    <w:abstractNumId w:val="4"/>
+    <w:abstractNumId w:val="3"/>
   </w:num>
   <w:num w:numId="13">
-    <w:abstractNumId w:val="3"/>
+    <w:abstractNumId w:val="2"/>
   </w:num>
   <w:num w:numId="14">
-    <w:abstractNumId w:val="17"/>
+    <w:abstractNumId w:val="13"/>
   </w:num>
   <w:num w:numId="15">
-    <w:abstractNumId w:val="16"/>
+    <w:abstractNumId w:val="13"/>
+    <w:lvlOverride w:ilvl="0">
+      <w:startOverride w:val="1"/>
+    </w:lvlOverride>
+    <w:lvlOverride w:ilvl="1">
+      <w:startOverride w:val="1"/>
+    </w:lvlOverride>
+    <w:lvlOverride w:ilvl="2">
+      <w:startOverride w:val="1"/>
+    </w:lvlOverride>
+    <w:lvlOverride w:ilvl="3">
+      <w:startOverride w:val="1"/>
+    </w:lvlOverride>
+    <w:lvlOverride w:ilvl="4">
+      <w:startOverride w:val="1"/>
+    </w:lvlOverride>
+    <w:lvlOverride w:ilvl="5">
+      <w:startOverride w:val="1"/>
+    </w:lvlOverride>
+    <w:lvlOverride w:ilvl="6">
+      <w:startOverride w:val="1"/>
+    </w:lvlOverride>
+    <w:lvlOverride w:ilvl="7">
+      <w:startOverride w:val="1"/>
+    </w:lvlOverride>
+    <w:lvlOverride w:ilvl="8">
+      <w:startOverride w:val="1"/>
+    </w:lvlOverride>
   </w:num>
   <w:num w:numId="16">
-    <w:abstractNumId w:val="1"/>
-  </w:num>
-  <w:num w:numId="17">
-    <w:abstractNumId w:val="13"/>
-  </w:num>
-  <w:num w:numId="18">
     <w:abstractNumId w:val="14"/>
   </w:num>
 </w:numbering>
@@ -3096,11 +2991,6 @@
     </w:pPrDefault>
   </w:docDefaults>
   <w:latentStyles w:defLockedState="0" w:defUIPriority="0" w:defSemiHidden="0" w:defUnhideWhenUsed="0" w:defQFormat="0" w:count="371">
-    <w:lsdException w:name="heading 2" w:uiPriority="9" w:qFormat="1"/>
-    <w:lsdException w:name="heading 3" w:uiPriority="9" w:qFormat="1"/>
-    <w:lsdException w:name="heading 4" w:uiPriority="9" w:qFormat="1"/>
-    <w:lsdException w:name="heading 5" w:uiPriority="9" w:qFormat="1"/>
-    <w:lsdException w:name="heading 6" w:uiPriority="9" w:qFormat="1"/>
     <w:lsdException w:name="index 1" w:semiHidden="1" w:unhideWhenUsed="1"/>
     <w:lsdException w:name="index 7" w:semiHidden="1" w:unhideWhenUsed="1"/>
     <w:lsdException w:name="index 8" w:semiHidden="1" w:unhideWhenUsed="1"/>
@@ -3149,7 +3039,7 @@
     <w:lsdException w:name="Closing" w:semiHidden="1" w:unhideWhenUsed="1"/>
     <w:lsdException w:name="Signature" w:semiHidden="1" w:unhideWhenUsed="1"/>
     <w:lsdException w:name="Default Paragraph Font" w:semiHidden="1" w:unhideWhenUsed="1"/>
-    <w:lsdException w:name="Body Text" w:semiHidden="1" w:unhideWhenUsed="1" w:qFormat="1"/>
+    <w:lsdException w:name="Body Text" w:semiHidden="1" w:unhideWhenUsed="1"/>
     <w:lsdException w:name="Body Text Indent" w:semiHidden="1" w:unhideWhenUsed="1"/>
     <w:lsdException w:name="List Continue" w:semiHidden="1" w:unhideWhenUsed="1"/>
     <w:lsdException w:name="List Continue 2" w:semiHidden="1" w:unhideWhenUsed="1"/>
@@ -3433,9 +3323,9 @@
   <w:style w:type="paragraph" w:default="1" w:styleId="Normal">
     <w:name w:val="Normal"/>
     <w:qFormat/>
-    <w:rsid w:val="00420CD1"/>
+    <w:rsid w:val="00406A87"/>
     <w:pPr>
-      <w:spacing w:after="240"/>
+      <w:spacing w:before="240" w:after="240"/>
     </w:pPr>
     <w:rPr>
       <w:rFonts w:ascii="Times New Roman" w:hAnsi="Times New Roman"/>
@@ -3452,6 +3342,9 @@
     <w:pPr>
       <w:keepNext/>
       <w:keepLines/>
+      <w:numPr>
+        <w:numId w:val="14"/>
+      </w:numPr>
       <w:spacing w:before="480" w:after="120"/>
       <w:outlineLvl w:val="0"/>
     </w:pPr>
@@ -3479,7 +3372,7 @@
         <w:ilvl w:val="1"/>
         <w:numId w:val="14"/>
       </w:numPr>
-      <w:spacing w:before="240" w:after="120"/>
+      <w:spacing w:after="120"/>
       <w:outlineLvl w:val="1"/>
     </w:pPr>
     <w:rPr>
@@ -3506,7 +3399,7 @@
         <w:ilvl w:val="2"/>
         <w:numId w:val="14"/>
       </w:numPr>
-      <w:spacing w:before="240" w:after="120"/>
+      <w:spacing w:after="120"/>
       <w:outlineLvl w:val="2"/>
     </w:pPr>
     <w:rPr>
@@ -3524,7 +3417,7 @@
     <w:uiPriority w:val="9"/>
     <w:unhideWhenUsed/>
     <w:qFormat/>
-    <w:rsid w:val="00420CD1"/>
+    <w:rsid w:val="00C125A6"/>
     <w:pPr>
       <w:keepNext/>
       <w:keepLines/>
@@ -3532,7 +3425,7 @@
         <w:ilvl w:val="3"/>
         <w:numId w:val="14"/>
       </w:numPr>
-      <w:spacing w:before="240" w:after="120"/>
+      <w:spacing w:after="120"/>
       <w:outlineLvl w:val="3"/>
     </w:pPr>
     <w:rPr>
@@ -3540,7 +3433,6 @@
       <w:b/>
       <w:bCs/>
       <w:color w:val="000000" w:themeColor="text1"/>
-      <w:sz w:val="24"/>
     </w:rPr>
   </w:style>
   <w:style w:type="paragraph" w:styleId="Heading5">
@@ -3602,7 +3494,7 @@
       <w:keepLines/>
       <w:numPr>
         <w:ilvl w:val="6"/>
-        <w:numId w:val="17"/>
+        <w:numId w:val="14"/>
       </w:numPr>
       <w:spacing w:before="40" w:after="0"/>
       <w:outlineLvl w:val="6"/>
@@ -3735,7 +3627,7 @@
     <w:basedOn w:val="Title"/>
     <w:next w:val="BodyText"/>
     <w:qFormat/>
-    <w:rsid w:val="00C57393"/>
+    <w:rsid w:val="006115B1"/>
     <w:pPr>
       <w:spacing w:before="0" w:after="120"/>
     </w:pPr>
@@ -3840,66 +3732,66 @@
     <w:name w:val="caption"/>
     <w:basedOn w:val="Normal"/>
     <w:link w:val="CaptionChar"/>
+    <w:rsid w:val="00EE03FE"/>
     <w:pPr>
-      <w:spacing w:after="120"/>
+      <w:spacing w:after="0"/>
     </w:pPr>
     <w:rPr>
-      <w:i/>
+      <w:rFonts w:ascii="Arial" w:hAnsi="Arial"/>
+      <w:b/>
+      <w:color w:val="000000" w:themeColor="text1"/>
+      <w:sz w:val="18"/>
     </w:rPr>
   </w:style>
   <w:style w:type="paragraph" w:customStyle="1" w:styleId="TableCaption">
     <w:name w:val="Table Caption"/>
     <w:basedOn w:val="Caption"/>
     <w:qFormat/>
-    <w:rsid w:val="00E27BF0"/>
+    <w:rsid w:val="00F40C23"/>
     <w:pPr>
       <w:keepNext/>
-      <w:spacing w:before="240" w:after="0"/>
     </w:pPr>
-    <w:rPr>
-      <w:rFonts w:ascii="Arial" w:hAnsi="Arial"/>
-      <w:b/>
-      <w:i w:val="0"/>
-      <w:sz w:val="20"/>
-    </w:rPr>
   </w:style>
   <w:style w:type="paragraph" w:customStyle="1" w:styleId="ImageCaption">
     <w:name w:val="Image Caption"/>
     <w:basedOn w:val="Caption"/>
-    <w:rsid w:val="000B6216"/>
+    <w:rsid w:val="00F40C23"/>
     <w:pPr>
-      <w:spacing w:after="240"/>
+      <w:spacing w:before="0" w:after="240"/>
     </w:pPr>
-    <w:rPr>
-      <w:rFonts w:ascii="Arial" w:hAnsi="Arial"/>
-      <w:b/>
-      <w:i w:val="0"/>
-      <w:sz w:val="20"/>
-    </w:rPr>
   </w:style>
   <w:style w:type="paragraph" w:customStyle="1" w:styleId="Figure">
     <w:name w:val="Figure"/>
     <w:basedOn w:val="Normal"/>
-    <w:qFormat/>
-    <w:rsid w:val="00E27BF0"/>
+    <w:rsid w:val="00F40C23"/>
+    <w:pPr>
+      <w:keepNext/>
+    </w:pPr>
     <w:rPr>
       <w:rFonts w:ascii="Arial" w:hAnsi="Arial"/>
       <w:b/>
-      <w:sz w:val="20"/>
+      <w:sz w:val="18"/>
     </w:rPr>
   </w:style>
   <w:style w:type="paragraph" w:customStyle="1" w:styleId="FigurewithCaption">
     <w:name w:val="Figure with Caption"/>
     <w:basedOn w:val="Figure"/>
-    <w:rsid w:val="00E27BF0"/>
-    <w:pPr>
-      <w:keepNext/>
-    </w:pPr>
+    <w:rsid w:val="00937A79"/>
+    <w:rPr>
+      <w:b w:val="0"/>
+    </w:rPr>
   </w:style>
   <w:style w:type="character" w:customStyle="1" w:styleId="CaptionChar">
     <w:name w:val="Caption Char"/>
     <w:basedOn w:val="DefaultParagraphFont"/>
     <w:link w:val="Caption"/>
+    <w:rsid w:val="00EE03FE"/>
+    <w:rPr>
+      <w:rFonts w:ascii="Arial" w:hAnsi="Arial"/>
+      <w:b/>
+      <w:color w:val="000000" w:themeColor="text1"/>
+      <w:sz w:val="18"/>
+    </w:rPr>
   </w:style>
   <w:style w:type="character" w:customStyle="1" w:styleId="VerbatimChar">
     <w:name w:val="Verbatim Char"/>
@@ -3907,6 +3799,8 @@
     <w:link w:val="SourceCode"/>
     <w:rPr>
       <w:rFonts w:ascii="Consolas" w:hAnsi="Consolas"/>
+      <w:b/>
+      <w:color w:val="000000" w:themeColor="text1"/>
       <w:sz w:val="22"/>
     </w:rPr>
   </w:style>
@@ -3914,6 +3808,10 @@
     <w:name w:val="footnote reference"/>
     <w:basedOn w:val="CaptionChar"/>
     <w:rPr>
+      <w:rFonts w:ascii="Arial" w:hAnsi="Arial"/>
+      <w:b/>
+      <w:color w:val="000000" w:themeColor="text1"/>
+      <w:sz w:val="20"/>
       <w:vertAlign w:val="superscript"/>
     </w:rPr>
   </w:style>
@@ -3921,9 +3819,10 @@
     <w:name w:val="Hyperlink"/>
     <w:basedOn w:val="CaptionChar"/>
     <w:uiPriority w:val="99"/>
-    <w:rsid w:val="009419D5"/>
+    <w:rsid w:val="0044794A"/>
     <w:rPr>
       <w:rFonts w:ascii="Times New Roman" w:hAnsi="Times New Roman"/>
+      <w:b w:val="0"/>
       <w:color w:val="1F497D"/>
       <w:sz w:val="22"/>
       <w:u w:val="single"/>
@@ -3938,6 +3837,9 @@
     <w:qFormat/>
     <w:rsid w:val="00B149BC"/>
     <w:pPr>
+      <w:numPr>
+        <w:numId w:val="0"/>
+      </w:numPr>
       <w:spacing w:before="240" w:line="259" w:lineRule="auto"/>
       <w:outlineLvl w:val="9"/>
     </w:pPr>
@@ -3960,27 +3862,29 @@
     <w:basedOn w:val="VerbatimChar"/>
     <w:rPr>
       <w:rFonts w:ascii="Consolas" w:hAnsi="Consolas"/>
+      <w:b w:val="0"/>
+      <w:color w:val="204A87"/>
+      <w:sz w:val="22"/>
+      <w:shd w:val="clear" w:color="auto" w:fill="F8F8F8"/>
+    </w:rPr>
+  </w:style>
+  <w:style w:type="character" w:customStyle="1" w:styleId="DataTypeTok">
+    <w:name w:val="DataTypeTok"/>
+    <w:basedOn w:val="VerbatimChar"/>
+    <w:rPr>
+      <w:rFonts w:ascii="Consolas" w:hAnsi="Consolas"/>
       <w:b/>
       <w:color w:val="204A87"/>
       <w:sz w:val="22"/>
       <w:shd w:val="clear" w:color="auto" w:fill="F8F8F8"/>
     </w:rPr>
   </w:style>
-  <w:style w:type="character" w:customStyle="1" w:styleId="DataTypeTok">
-    <w:name w:val="DataTypeTok"/>
-    <w:basedOn w:val="VerbatimChar"/>
-    <w:rPr>
-      <w:rFonts w:ascii="Consolas" w:hAnsi="Consolas"/>
-      <w:color w:val="204A87"/>
-      <w:sz w:val="22"/>
-      <w:shd w:val="clear" w:color="auto" w:fill="F8F8F8"/>
-    </w:rPr>
-  </w:style>
   <w:style w:type="character" w:customStyle="1" w:styleId="DecValTok">
     <w:name w:val="DecValTok"/>
     <w:basedOn w:val="VerbatimChar"/>
     <w:rPr>
       <w:rFonts w:ascii="Consolas" w:hAnsi="Consolas"/>
+      <w:b/>
       <w:color w:val="0000CF"/>
       <w:sz w:val="22"/>
       <w:shd w:val="clear" w:color="auto" w:fill="F8F8F8"/>
@@ -3991,6 +3895,7 @@
     <w:basedOn w:val="VerbatimChar"/>
     <w:rPr>
       <w:rFonts w:ascii="Consolas" w:hAnsi="Consolas"/>
+      <w:b/>
       <w:color w:val="0000CF"/>
       <w:sz w:val="22"/>
       <w:shd w:val="clear" w:color="auto" w:fill="F8F8F8"/>
@@ -4001,6 +3906,7 @@
     <w:basedOn w:val="VerbatimChar"/>
     <w:rPr>
       <w:rFonts w:ascii="Consolas" w:hAnsi="Consolas"/>
+      <w:b/>
       <w:color w:val="0000CF"/>
       <w:sz w:val="22"/>
       <w:shd w:val="clear" w:color="auto" w:fill="F8F8F8"/>
@@ -4011,6 +3917,7 @@
     <w:basedOn w:val="VerbatimChar"/>
     <w:rPr>
       <w:rFonts w:ascii="Consolas" w:hAnsi="Consolas"/>
+      <w:b/>
       <w:color w:val="000000"/>
       <w:sz w:val="22"/>
       <w:shd w:val="clear" w:color="auto" w:fill="F8F8F8"/>
@@ -4021,6 +3928,7 @@
     <w:basedOn w:val="VerbatimChar"/>
     <w:rPr>
       <w:rFonts w:ascii="Consolas" w:hAnsi="Consolas"/>
+      <w:b/>
       <w:color w:val="4E9A06"/>
       <w:sz w:val="22"/>
       <w:shd w:val="clear" w:color="auto" w:fill="F8F8F8"/>
@@ -4031,6 +3939,7 @@
     <w:basedOn w:val="VerbatimChar"/>
     <w:rPr>
       <w:rFonts w:ascii="Consolas" w:hAnsi="Consolas"/>
+      <w:b/>
       <w:color w:val="000000"/>
       <w:sz w:val="22"/>
       <w:shd w:val="clear" w:color="auto" w:fill="F8F8F8"/>
@@ -4041,6 +3950,7 @@
     <w:basedOn w:val="VerbatimChar"/>
     <w:rPr>
       <w:rFonts w:ascii="Consolas" w:hAnsi="Consolas"/>
+      <w:b/>
       <w:color w:val="4E9A06"/>
       <w:sz w:val="22"/>
       <w:shd w:val="clear" w:color="auto" w:fill="F8F8F8"/>
@@ -4051,6 +3961,7 @@
     <w:basedOn w:val="VerbatimChar"/>
     <w:rPr>
       <w:rFonts w:ascii="Consolas" w:hAnsi="Consolas"/>
+      <w:b/>
       <w:color w:val="4E9A06"/>
       <w:sz w:val="22"/>
       <w:shd w:val="clear" w:color="auto" w:fill="F8F8F8"/>
@@ -4061,6 +3972,7 @@
     <w:basedOn w:val="VerbatimChar"/>
     <w:rPr>
       <w:rFonts w:ascii="Consolas" w:hAnsi="Consolas"/>
+      <w:b/>
       <w:color w:val="4E9A06"/>
       <w:sz w:val="22"/>
       <w:shd w:val="clear" w:color="auto" w:fill="F8F8F8"/>
@@ -4071,23 +3983,14 @@
     <w:basedOn w:val="VerbatimChar"/>
     <w:rPr>
       <w:rFonts w:ascii="Consolas" w:hAnsi="Consolas"/>
+      <w:b/>
+      <w:color w:val="000000" w:themeColor="text1"/>
       <w:sz w:val="22"/>
       <w:shd w:val="clear" w:color="auto" w:fill="F8F8F8"/>
     </w:rPr>
   </w:style>
   <w:style w:type="character" w:customStyle="1" w:styleId="CommentTok">
     <w:name w:val="CommentTok"/>
-    <w:basedOn w:val="VerbatimChar"/>
-    <w:rPr>
-      <w:rFonts w:ascii="Consolas" w:hAnsi="Consolas"/>
-      <w:i/>
-      <w:color w:val="8F5902"/>
-      <w:sz w:val="22"/>
-      <w:shd w:val="clear" w:color="auto" w:fill="F8F8F8"/>
-    </w:rPr>
-  </w:style>
-  <w:style w:type="character" w:customStyle="1" w:styleId="DocumentationTok">
-    <w:name w:val="DocumentationTok"/>
     <w:basedOn w:val="VerbatimChar"/>
     <w:rPr>
       <w:rFonts w:ascii="Consolas" w:hAnsi="Consolas"/>
@@ -4098,8 +4001,121 @@
       <w:shd w:val="clear" w:color="auto" w:fill="F8F8F8"/>
     </w:rPr>
   </w:style>
+  <w:style w:type="character" w:customStyle="1" w:styleId="DocumentationTok">
+    <w:name w:val="DocumentationTok"/>
+    <w:basedOn w:val="VerbatimChar"/>
+    <w:rPr>
+      <w:rFonts w:ascii="Consolas" w:hAnsi="Consolas"/>
+      <w:b w:val="0"/>
+      <w:i/>
+      <w:color w:val="8F5902"/>
+      <w:sz w:val="22"/>
+      <w:shd w:val="clear" w:color="auto" w:fill="F8F8F8"/>
+    </w:rPr>
+  </w:style>
   <w:style w:type="character" w:customStyle="1" w:styleId="AnnotationTok">
     <w:name w:val="AnnotationTok"/>
+    <w:basedOn w:val="VerbatimChar"/>
+    <w:rPr>
+      <w:rFonts w:ascii="Consolas" w:hAnsi="Consolas"/>
+      <w:b w:val="0"/>
+      <w:i/>
+      <w:color w:val="8F5902"/>
+      <w:sz w:val="22"/>
+      <w:shd w:val="clear" w:color="auto" w:fill="F8F8F8"/>
+    </w:rPr>
+  </w:style>
+  <w:style w:type="character" w:customStyle="1" w:styleId="CommentVarTok">
+    <w:name w:val="CommentVarTok"/>
+    <w:basedOn w:val="VerbatimChar"/>
+    <w:rPr>
+      <w:rFonts w:ascii="Consolas" w:hAnsi="Consolas"/>
+      <w:b w:val="0"/>
+      <w:i/>
+      <w:color w:val="8F5902"/>
+      <w:sz w:val="22"/>
+      <w:shd w:val="clear" w:color="auto" w:fill="F8F8F8"/>
+    </w:rPr>
+  </w:style>
+  <w:style w:type="character" w:customStyle="1" w:styleId="OtherTok">
+    <w:name w:val="OtherTok"/>
+    <w:basedOn w:val="VerbatimChar"/>
+    <w:rPr>
+      <w:rFonts w:ascii="Consolas" w:hAnsi="Consolas"/>
+      <w:b/>
+      <w:color w:val="8F5902"/>
+      <w:sz w:val="22"/>
+      <w:shd w:val="clear" w:color="auto" w:fill="F8F8F8"/>
+    </w:rPr>
+  </w:style>
+  <w:style w:type="character" w:customStyle="1" w:styleId="FunctionTok">
+    <w:name w:val="FunctionTok"/>
+    <w:basedOn w:val="VerbatimChar"/>
+    <w:rPr>
+      <w:rFonts w:ascii="Consolas" w:hAnsi="Consolas"/>
+      <w:b/>
+      <w:color w:val="000000"/>
+      <w:sz w:val="22"/>
+      <w:shd w:val="clear" w:color="auto" w:fill="F8F8F8"/>
+    </w:rPr>
+  </w:style>
+  <w:style w:type="character" w:customStyle="1" w:styleId="VariableTok">
+    <w:name w:val="VariableTok"/>
+    <w:basedOn w:val="VerbatimChar"/>
+    <w:rPr>
+      <w:rFonts w:ascii="Consolas" w:hAnsi="Consolas"/>
+      <w:b/>
+      <w:color w:val="000000"/>
+      <w:sz w:val="22"/>
+      <w:shd w:val="clear" w:color="auto" w:fill="F8F8F8"/>
+    </w:rPr>
+  </w:style>
+  <w:style w:type="character" w:customStyle="1" w:styleId="ControlFlowTok">
+    <w:name w:val="ControlFlowTok"/>
+    <w:basedOn w:val="VerbatimChar"/>
+    <w:rPr>
+      <w:rFonts w:ascii="Consolas" w:hAnsi="Consolas"/>
+      <w:b w:val="0"/>
+      <w:color w:val="204A87"/>
+      <w:sz w:val="22"/>
+      <w:shd w:val="clear" w:color="auto" w:fill="F8F8F8"/>
+    </w:rPr>
+  </w:style>
+  <w:style w:type="character" w:customStyle="1" w:styleId="OperatorTok">
+    <w:name w:val="OperatorTok"/>
+    <w:basedOn w:val="VerbatimChar"/>
+    <w:rPr>
+      <w:rFonts w:ascii="Consolas" w:hAnsi="Consolas"/>
+      <w:b w:val="0"/>
+      <w:color w:val="CE5C00"/>
+      <w:sz w:val="22"/>
+      <w:shd w:val="clear" w:color="auto" w:fill="F8F8F8"/>
+    </w:rPr>
+  </w:style>
+  <w:style w:type="character" w:customStyle="1" w:styleId="BuiltInTok">
+    <w:name w:val="BuiltInTok"/>
+    <w:basedOn w:val="VerbatimChar"/>
+    <w:rPr>
+      <w:rFonts w:ascii="Consolas" w:hAnsi="Consolas"/>
+      <w:b/>
+      <w:color w:val="000000" w:themeColor="text1"/>
+      <w:sz w:val="22"/>
+      <w:shd w:val="clear" w:color="auto" w:fill="F8F8F8"/>
+    </w:rPr>
+  </w:style>
+  <w:style w:type="character" w:customStyle="1" w:styleId="ExtensionTok">
+    <w:name w:val="ExtensionTok"/>
+    <w:basedOn w:val="VerbatimChar"/>
+    <w:rPr>
+      <w:rFonts w:ascii="Consolas" w:hAnsi="Consolas"/>
+      <w:b/>
+      <w:color w:val="000000" w:themeColor="text1"/>
+      <w:sz w:val="22"/>
+      <w:shd w:val="clear" w:color="auto" w:fill="F8F8F8"/>
+    </w:rPr>
+  </w:style>
+  <w:style w:type="character" w:customStyle="1" w:styleId="PreprocessorTok">
+    <w:name w:val="PreprocessorTok"/>
     <w:basedOn w:val="VerbatimChar"/>
     <w:rPr>
       <w:rFonts w:ascii="Consolas" w:hAnsi="Consolas"/>
@@ -4110,147 +4126,58 @@
       <w:shd w:val="clear" w:color="auto" w:fill="F8F8F8"/>
     </w:rPr>
   </w:style>
-  <w:style w:type="character" w:customStyle="1" w:styleId="CommentVarTok">
-    <w:name w:val="CommentVarTok"/>
+  <w:style w:type="character" w:customStyle="1" w:styleId="AttributeTok">
+    <w:name w:val="AttributeTok"/>
     <w:basedOn w:val="VerbatimChar"/>
     <w:rPr>
       <w:rFonts w:ascii="Consolas" w:hAnsi="Consolas"/>
       <w:b/>
+      <w:color w:val="C4A000"/>
+      <w:sz w:val="22"/>
+      <w:shd w:val="clear" w:color="auto" w:fill="F8F8F8"/>
+    </w:rPr>
+  </w:style>
+  <w:style w:type="character" w:customStyle="1" w:styleId="RegionMarkerTok">
+    <w:name w:val="RegionMarkerTok"/>
+    <w:basedOn w:val="VerbatimChar"/>
+    <w:rPr>
+      <w:rFonts w:ascii="Consolas" w:hAnsi="Consolas"/>
+      <w:b/>
+      <w:color w:val="000000" w:themeColor="text1"/>
+      <w:sz w:val="22"/>
+      <w:shd w:val="clear" w:color="auto" w:fill="F8F8F8"/>
+    </w:rPr>
+  </w:style>
+  <w:style w:type="character" w:customStyle="1" w:styleId="InformationTok">
+    <w:name w:val="InformationTok"/>
+    <w:basedOn w:val="VerbatimChar"/>
+    <w:rPr>
+      <w:rFonts w:ascii="Consolas" w:hAnsi="Consolas"/>
+      <w:b w:val="0"/>
       <w:i/>
       <w:color w:val="8F5902"/>
       <w:sz w:val="22"/>
       <w:shd w:val="clear" w:color="auto" w:fill="F8F8F8"/>
     </w:rPr>
   </w:style>
-  <w:style w:type="character" w:customStyle="1" w:styleId="OtherTok">
-    <w:name w:val="OtherTok"/>
+  <w:style w:type="character" w:customStyle="1" w:styleId="WarningTok">
+    <w:name w:val="WarningTok"/>
     <w:basedOn w:val="VerbatimChar"/>
     <w:rPr>
       <w:rFonts w:ascii="Consolas" w:hAnsi="Consolas"/>
-      <w:color w:val="8F5902"/>
-      <w:sz w:val="22"/>
-      <w:shd w:val="clear" w:color="auto" w:fill="F8F8F8"/>
-    </w:rPr>
-  </w:style>
-  <w:style w:type="character" w:customStyle="1" w:styleId="FunctionTok">
-    <w:name w:val="FunctionTok"/>
-    <w:basedOn w:val="VerbatimChar"/>
-    <w:rPr>
-      <w:rFonts w:ascii="Consolas" w:hAnsi="Consolas"/>
-      <w:color w:val="000000"/>
-      <w:sz w:val="22"/>
-      <w:shd w:val="clear" w:color="auto" w:fill="F8F8F8"/>
-    </w:rPr>
-  </w:style>
-  <w:style w:type="character" w:customStyle="1" w:styleId="VariableTok">
-    <w:name w:val="VariableTok"/>
-    <w:basedOn w:val="VerbatimChar"/>
-    <w:rPr>
-      <w:rFonts w:ascii="Consolas" w:hAnsi="Consolas"/>
-      <w:color w:val="000000"/>
-      <w:sz w:val="22"/>
-      <w:shd w:val="clear" w:color="auto" w:fill="F8F8F8"/>
-    </w:rPr>
-  </w:style>
-  <w:style w:type="character" w:customStyle="1" w:styleId="ControlFlowTok">
-    <w:name w:val="ControlFlowTok"/>
-    <w:basedOn w:val="VerbatimChar"/>
-    <w:rPr>
-      <w:rFonts w:ascii="Consolas" w:hAnsi="Consolas"/>
-      <w:b/>
-      <w:color w:val="204A87"/>
-      <w:sz w:val="22"/>
-      <w:shd w:val="clear" w:color="auto" w:fill="F8F8F8"/>
-    </w:rPr>
-  </w:style>
-  <w:style w:type="character" w:customStyle="1" w:styleId="OperatorTok">
-    <w:name w:val="OperatorTok"/>
-    <w:basedOn w:val="VerbatimChar"/>
-    <w:rPr>
-      <w:rFonts w:ascii="Consolas" w:hAnsi="Consolas"/>
-      <w:b/>
-      <w:color w:val="CE5C00"/>
-      <w:sz w:val="22"/>
-      <w:shd w:val="clear" w:color="auto" w:fill="F8F8F8"/>
-    </w:rPr>
-  </w:style>
-  <w:style w:type="character" w:customStyle="1" w:styleId="BuiltInTok">
-    <w:name w:val="BuiltInTok"/>
-    <w:basedOn w:val="VerbatimChar"/>
-    <w:rPr>
-      <w:rFonts w:ascii="Consolas" w:hAnsi="Consolas"/>
-      <w:sz w:val="22"/>
-      <w:shd w:val="clear" w:color="auto" w:fill="F8F8F8"/>
-    </w:rPr>
-  </w:style>
-  <w:style w:type="character" w:customStyle="1" w:styleId="ExtensionTok">
-    <w:name w:val="ExtensionTok"/>
-    <w:basedOn w:val="VerbatimChar"/>
-    <w:rPr>
-      <w:rFonts w:ascii="Consolas" w:hAnsi="Consolas"/>
-      <w:sz w:val="22"/>
-      <w:shd w:val="clear" w:color="auto" w:fill="F8F8F8"/>
-    </w:rPr>
-  </w:style>
-  <w:style w:type="character" w:customStyle="1" w:styleId="PreprocessorTok">
-    <w:name w:val="PreprocessorTok"/>
-    <w:basedOn w:val="VerbatimChar"/>
-    <w:rPr>
-      <w:rFonts w:ascii="Consolas" w:hAnsi="Consolas"/>
+      <w:b w:val="0"/>
       <w:i/>
       <w:color w:val="8F5902"/>
       <w:sz w:val="22"/>
       <w:shd w:val="clear" w:color="auto" w:fill="F8F8F8"/>
     </w:rPr>
   </w:style>
-  <w:style w:type="character" w:customStyle="1" w:styleId="AttributeTok">
-    <w:name w:val="AttributeTok"/>
-    <w:basedOn w:val="VerbatimChar"/>
-    <w:rPr>
-      <w:rFonts w:ascii="Consolas" w:hAnsi="Consolas"/>
-      <w:color w:val="C4A000"/>
-      <w:sz w:val="22"/>
-      <w:shd w:val="clear" w:color="auto" w:fill="F8F8F8"/>
-    </w:rPr>
-  </w:style>
-  <w:style w:type="character" w:customStyle="1" w:styleId="RegionMarkerTok">
-    <w:name w:val="RegionMarkerTok"/>
-    <w:basedOn w:val="VerbatimChar"/>
-    <w:rPr>
-      <w:rFonts w:ascii="Consolas" w:hAnsi="Consolas"/>
-      <w:sz w:val="22"/>
-      <w:shd w:val="clear" w:color="auto" w:fill="F8F8F8"/>
-    </w:rPr>
-  </w:style>
-  <w:style w:type="character" w:customStyle="1" w:styleId="InformationTok">
-    <w:name w:val="InformationTok"/>
-    <w:basedOn w:val="VerbatimChar"/>
-    <w:rPr>
-      <w:rFonts w:ascii="Consolas" w:hAnsi="Consolas"/>
-      <w:b/>
-      <w:i/>
-      <w:color w:val="8F5902"/>
-      <w:sz w:val="22"/>
-      <w:shd w:val="clear" w:color="auto" w:fill="F8F8F8"/>
-    </w:rPr>
-  </w:style>
-  <w:style w:type="character" w:customStyle="1" w:styleId="WarningTok">
-    <w:name w:val="WarningTok"/>
-    <w:basedOn w:val="VerbatimChar"/>
-    <w:rPr>
-      <w:rFonts w:ascii="Consolas" w:hAnsi="Consolas"/>
-      <w:b/>
-      <w:i/>
-      <w:color w:val="8F5902"/>
-      <w:sz w:val="22"/>
-      <w:shd w:val="clear" w:color="auto" w:fill="F8F8F8"/>
-    </w:rPr>
-  </w:style>
   <w:style w:type="character" w:customStyle="1" w:styleId="AlertTok">
     <w:name w:val="AlertTok"/>
     <w:basedOn w:val="VerbatimChar"/>
     <w:rPr>
       <w:rFonts w:ascii="Consolas" w:hAnsi="Consolas"/>
+      <w:b/>
       <w:color w:val="EF2929"/>
       <w:sz w:val="22"/>
       <w:shd w:val="clear" w:color="auto" w:fill="F8F8F8"/>
@@ -4261,7 +4188,7 @@
     <w:basedOn w:val="VerbatimChar"/>
     <w:rPr>
       <w:rFonts w:ascii="Consolas" w:hAnsi="Consolas"/>
-      <w:b/>
+      <w:b w:val="0"/>
       <w:color w:val="A40000"/>
       <w:sz w:val="22"/>
       <w:shd w:val="clear" w:color="auto" w:fill="F8F8F8"/>
@@ -4272,6 +4199,8 @@
     <w:basedOn w:val="VerbatimChar"/>
     <w:rPr>
       <w:rFonts w:ascii="Consolas" w:hAnsi="Consolas"/>
+      <w:b/>
+      <w:color w:val="000000" w:themeColor="text1"/>
       <w:sz w:val="22"/>
       <w:shd w:val="clear" w:color="auto" w:fill="F8F8F8"/>
     </w:rPr>
@@ -4299,7 +4228,7 @@
     <w:name w:val="Table Style"/>
     <w:basedOn w:val="TableNormal"/>
     <w:uiPriority w:val="99"/>
-    <w:rsid w:val="00700AFC"/>
+    <w:rsid w:val="000476C1"/>
     <w:pPr>
       <w:spacing w:after="0"/>
     </w:pPr>
@@ -4318,9 +4247,6 @@
         <w:insideV w:val="single" w:sz="4" w:space="0" w:color="auto"/>
       </w:tblBorders>
     </w:tblPr>
-    <w:trPr>
-      <w:cantSplit/>
-    </w:trPr>
     <w:tblStylePr w:type="firstRow">
       <w:pPr>
         <w:jc w:val="left"/>
@@ -4332,10 +4258,6 @@
         <w:sz w:val="22"/>
       </w:rPr>
       <w:tblPr/>
-      <w:trPr>
-        <w:cantSplit w:val="0"/>
-        <w:tblHeader/>
-      </w:trPr>
       <w:tcPr>
         <w:shd w:val="clear" w:color="auto" w:fill="000000" w:themeFill="text1"/>
         <w:vAlign w:val="bottom"/>
@@ -4479,11 +4401,11 @@
     <w:basedOn w:val="Normal"/>
     <w:link w:val="HeaderChar"/>
     <w:unhideWhenUsed/>
-    <w:rsid w:val="00835E20"/>
+    <w:rsid w:val="00EF0EFF"/>
     <w:pPr>
       <w:tabs>
-        <w:tab w:val="center" w:pos="4680"/>
-        <w:tab w:val="right" w:pos="9360"/>
+        <w:tab w:val="center" w:pos="4513"/>
+        <w:tab w:val="right" w:pos="9026"/>
       </w:tabs>
       <w:spacing w:after="0"/>
     </w:pPr>
@@ -4492,7 +4414,7 @@
     <w:name w:val="Header Char"/>
     <w:basedOn w:val="DefaultParagraphFont"/>
     <w:link w:val="Header"/>
-    <w:rsid w:val="00835E20"/>
+    <w:rsid w:val="00EF0EFF"/>
     <w:rPr>
       <w:rFonts w:ascii="Times New Roman" w:hAnsi="Times New Roman"/>
       <w:sz w:val="22"/>
@@ -4504,11 +4426,11 @@
     <w:link w:val="FooterChar"/>
     <w:uiPriority w:val="99"/>
     <w:unhideWhenUsed/>
-    <w:rsid w:val="00835E20"/>
+    <w:rsid w:val="00EF0EFF"/>
     <w:pPr>
       <w:tabs>
-        <w:tab w:val="center" w:pos="4680"/>
-        <w:tab w:val="right" w:pos="9360"/>
+        <w:tab w:val="center" w:pos="4513"/>
+        <w:tab w:val="right" w:pos="9026"/>
       </w:tabs>
       <w:spacing w:after="0"/>
     </w:pPr>
@@ -4518,17 +4440,82 @@
     <w:basedOn w:val="DefaultParagraphFont"/>
     <w:link w:val="Footer"/>
     <w:uiPriority w:val="99"/>
-    <w:rsid w:val="00835E20"/>
+    <w:rsid w:val="00EF0EFF"/>
     <w:rPr>
       <w:rFonts w:ascii="Times New Roman" w:hAnsi="Times New Roman"/>
       <w:sz w:val="22"/>
     </w:rPr>
   </w:style>
-  <w:style w:type="character" w:styleId="PageNumber">
-    <w:name w:val="page number"/>
-    <w:basedOn w:val="DefaultParagraphFont"/>
+  <w:style w:type="paragraph" w:styleId="NormalWeb">
+    <w:name w:val="Normal (Web)"/>
+    <w:basedOn w:val="Normal"/>
+    <w:semiHidden/>
     <w:unhideWhenUsed/>
-    <w:rsid w:val="00AF76D8"/>
+    <w:rsid w:val="004E3F17"/>
+    <w:rPr>
+      <w:rFonts w:cs="Times New Roman"/>
+      <w:sz w:val="24"/>
+    </w:rPr>
+  </w:style>
+  <w:style w:type="table" w:customStyle="1" w:styleId="Table">
+    <w:name w:val="Table"/>
+    <w:basedOn w:val="TableStyle"/>
+    <w:uiPriority w:val="99"/>
+    <w:rsid w:val="00AA6E34"/>
+    <w:tblPr/>
+    <w:tblStylePr w:type="firstRow">
+      <w:pPr>
+        <w:jc w:val="left"/>
+      </w:pPr>
+      <w:rPr>
+        <w:rFonts w:ascii="Arial" w:hAnsi="Arial"/>
+        <w:b/>
+        <w:color w:val="FFFFFF" w:themeColor="background1"/>
+        <w:sz w:val="22"/>
+      </w:rPr>
+      <w:tblPr/>
+      <w:tcPr>
+        <w:shd w:val="clear" w:color="auto" w:fill="000000" w:themeFill="text1"/>
+        <w:vAlign w:val="bottom"/>
+      </w:tcPr>
+    </w:tblStylePr>
+    <w:tblStylePr w:type="lastRow">
+      <w:rPr>
+        <w:rFonts w:ascii="Times New Roman" w:hAnsi="Times New Roman"/>
+        <w:color w:val="000000" w:themeColor="text1"/>
+        <w:sz w:val="22"/>
+      </w:rPr>
+    </w:tblStylePr>
+    <w:tblStylePr w:type="firstCol">
+      <w:rPr>
+        <w:rFonts w:ascii="Times New Roman" w:hAnsi="Times New Roman"/>
+        <w:sz w:val="22"/>
+      </w:rPr>
+    </w:tblStylePr>
+    <w:tblStylePr w:type="band1Vert">
+      <w:rPr>
+        <w:rFonts w:ascii="Times New Roman" w:hAnsi="Times New Roman"/>
+        <w:sz w:val="22"/>
+      </w:rPr>
+    </w:tblStylePr>
+    <w:tblStylePr w:type="band2Vert">
+      <w:rPr>
+        <w:rFonts w:ascii="Times New Roman" w:hAnsi="Times New Roman"/>
+        <w:sz w:val="22"/>
+      </w:rPr>
+    </w:tblStylePr>
+    <w:tblStylePr w:type="band1Horz">
+      <w:rPr>
+        <w:rFonts w:ascii="Times New Roman" w:hAnsi="Times New Roman"/>
+        <w:sz w:val="22"/>
+      </w:rPr>
+    </w:tblStylePr>
+    <w:tblStylePr w:type="band2Horz">
+      <w:rPr>
+        <w:rFonts w:ascii="Times New Roman" w:hAnsi="Times New Roman"/>
+        <w:sz w:val="22"/>
+      </w:rPr>
+    </w:tblStylePr>
   </w:style>
 </w:styles>
 </file>
@@ -4856,7 +4843,7 @@
 </file>
 
 <file path=customXml/itemProps1.xml><?xml version="1.0" encoding="utf-8"?>
-<ds:datastoreItem xmlns:ds="http://schemas.openxmlformats.org/officeDocument/2006/customXml" ds:itemID="{D7E1E990-532B-43D8-9E9B-C6A96CEEADDB}">
+<ds:datastoreItem xmlns:ds="http://schemas.openxmlformats.org/officeDocument/2006/customXml" ds:itemID="{08E361F0-86E7-4D46-A7D0-CCFC98798110}">
   <ds:schemaRefs>
     <ds:schemaRef ds:uri="http://schemas.openxmlformats.org/officeDocument/2006/bibliography"/>
   </ds:schemaRefs>

</xml_diff>